<commit_message>
only the S & W
</commit_message>
<xml_diff>
--- a/Documenten/Team Swot The Akatsuki.docx
+++ b/Documenten/Team Swot The Akatsuki.docx
@@ -5,7 +5,9 @@
     <w:sdt>
       <w:sdtPr>
         <w:rPr>
+          <w:rFonts w:eastAsiaTheme="minorHAnsi"/>
           <w:color w:val="5B9BD5" w:themeColor="accent1"/>
+          <w:lang w:eastAsia="en-US"/>
         </w:rPr>
         <w:id w:val="-1292351645"/>
         <w:docPartObj>
@@ -15,9 +17,7 @@
       </w:sdtPr>
       <w:sdtEndPr>
         <w:rPr>
-          <w:rFonts w:eastAsiaTheme="minorHAnsi"/>
           <w:color w:val="auto"/>
-          <w:lang w:eastAsia="en-US"/>
         </w:rPr>
       </w:sdtEndPr>
       <w:sdtContent>
@@ -51,7 +51,7 @@
                         <pic:cNvPicPr/>
                       </pic:nvPicPr>
                       <pic:blipFill>
-                        <a:blip r:embed="rId6" cstate="print">
+                        <a:blip r:embed="rId8" cstate="print">
                           <a:duotone>
                             <a:schemeClr val="accent1">
                               <a:shade val="45000"/>
@@ -160,6 +160,7 @@
             <w:dataBinding w:prefixMappings="xmlns:ns0='http://purl.org/dc/elements/1.1/' xmlns:ns1='http://schemas.openxmlformats.org/package/2006/metadata/core-properties' " w:xpath="/ns1:coreProperties[1]/ns0:subject[1]" w:storeItemID="{6C3C8BC8-F283-45AE-878A-BAB7291924A1}"/>
             <w:text/>
           </w:sdtPr>
+          <w:sdtEndPr/>
           <w:sdtContent>
             <w:p>
               <w:pPr>
@@ -272,6 +273,7 @@
                                     <w:color w:val="5B9BD5" w:themeColor="accent1"/>
                                     <w:sz w:val="28"/>
                                     <w:szCs w:val="28"/>
+                                    <w:lang w:val="en-US"/>
                                   </w:rPr>
                                   <w:alias w:val="Datum"/>
                                   <w:tag w:val=""/>
@@ -284,6 +286,7 @@
                                     <w:calendar w:val="gregorian"/>
                                   </w:date>
                                 </w:sdtPr>
+                                <w:sdtEndPr/>
                                 <w:sdtContent>
                                   <w:p>
                                     <w:pPr>
@@ -295,6 +298,7 @@
                                         <w:color w:val="5B9BD5" w:themeColor="accent1"/>
                                         <w:sz w:val="28"/>
                                         <w:szCs w:val="28"/>
+                                        <w:lang w:val="en-US"/>
                                       </w:rPr>
                                     </w:pPr>
                                     <w:r>
@@ -303,6 +307,7 @@
                                         <w:color w:val="5B9BD5" w:themeColor="accent1"/>
                                         <w:sz w:val="28"/>
                                         <w:szCs w:val="28"/>
+                                        <w:lang w:val="en-US"/>
                                       </w:rPr>
                                       <w:t>27 september 2017</w:t>
                                     </w:r>
@@ -331,6 +336,7 @@
                                     <w:dataBinding w:prefixMappings="xmlns:ns0='http://schemas.openxmlformats.org/officeDocument/2006/extended-properties' " w:xpath="/ns0:Properties[1]/ns0:Company[1]" w:storeItemID="{6668398D-A668-4E3E-A5EB-62B293D839F1}"/>
                                     <w:text/>
                                   </w:sdtPr>
+                                  <w:sdtEndPr/>
                                   <w:sdtContent>
                                     <w:r>
                                       <w:rPr>
@@ -365,6 +371,7 @@
                                     <w:dataBinding w:prefixMappings="xmlns:ns0='http://schemas.microsoft.com/office/2006/coverPageProps' " w:xpath="/ns0:CoverPageProperties[1]/ns0:CompanyAddress[1]" w:storeItemID="{55AF091B-3C7A-41E3-B477-F2FDAA23CFDA}"/>
                                     <w:text/>
                                   </w:sdtPr>
+                                  <w:sdtEndPr/>
                                   <w:sdtContent>
                                     <w:proofErr w:type="spellStart"/>
                                     <w:r>
@@ -430,6 +437,7 @@
                               <w:color w:val="5B9BD5" w:themeColor="accent1"/>
                               <w:sz w:val="28"/>
                               <w:szCs w:val="28"/>
+                              <w:lang w:val="en-US"/>
                             </w:rPr>
                             <w:alias w:val="Datum"/>
                             <w:tag w:val=""/>
@@ -442,6 +450,7 @@
                               <w:calendar w:val="gregorian"/>
                             </w:date>
                           </w:sdtPr>
+                          <w:sdtEndPr/>
                           <w:sdtContent>
                             <w:p>
                               <w:pPr>
@@ -453,6 +462,7 @@
                                   <w:color w:val="5B9BD5" w:themeColor="accent1"/>
                                   <w:sz w:val="28"/>
                                   <w:szCs w:val="28"/>
+                                  <w:lang w:val="en-US"/>
                                 </w:rPr>
                               </w:pPr>
                               <w:r>
@@ -461,6 +471,7 @@
                                   <w:color w:val="5B9BD5" w:themeColor="accent1"/>
                                   <w:sz w:val="28"/>
                                   <w:szCs w:val="28"/>
+                                  <w:lang w:val="en-US"/>
                                 </w:rPr>
                                 <w:t>27 september 2017</w:t>
                               </w:r>
@@ -489,6 +500,7 @@
                               <w:dataBinding w:prefixMappings="xmlns:ns0='http://schemas.openxmlformats.org/officeDocument/2006/extended-properties' " w:xpath="/ns0:Properties[1]/ns0:Company[1]" w:storeItemID="{6668398D-A668-4E3E-A5EB-62B293D839F1}"/>
                               <w:text/>
                             </w:sdtPr>
+                            <w:sdtEndPr/>
                             <w:sdtContent>
                               <w:r>
                                 <w:rPr>
@@ -523,6 +535,7 @@
                               <w:dataBinding w:prefixMappings="xmlns:ns0='http://schemas.microsoft.com/office/2006/coverPageProps' " w:xpath="/ns0:CoverPageProperties[1]/ns0:CompanyAddress[1]" w:storeItemID="{55AF091B-3C7A-41E3-B477-F2FDAA23CFDA}"/>
                               <w:text/>
                             </w:sdtPr>
+                            <w:sdtEndPr/>
                             <w:sdtContent>
                               <w:proofErr w:type="spellStart"/>
                               <w:r>
@@ -581,7 +594,7 @@
                         <pic:cNvPicPr/>
                       </pic:nvPicPr>
                       <pic:blipFill>
-                        <a:blip r:embed="rId7" cstate="print">
+                        <a:blip r:embed="rId9" cstate="print">
                           <a:duotone>
                             <a:schemeClr val="accent1">
                               <a:shade val="45000"/>
@@ -655,7 +668,7 @@
                         </pic:cNvPicPr>
                       </pic:nvPicPr>
                       <pic:blipFill>
-                        <a:blip r:embed="rId8">
+                        <a:blip r:embed="rId10">
                           <a:extLst>
                             <a:ext uri="{28A0092B-C50C-407E-A947-70E740481C1C}">
                               <a14:useLocalDpi xmlns:a14="http://schemas.microsoft.com/office/drawing/2010/main" val="0"/>
@@ -699,10 +712,254 @@
       </w:sdtContent>
     </w:sdt>
     <w:p>
+      <w:pPr>
+        <w:rPr>
+          <w:noProof/>
+          <w:lang w:eastAsia="nl-NL"/>
+        </w:rPr>
+      </w:pPr>
+    </w:p>
+    <w:p>
+      <w:pPr>
+        <w:rPr>
+          <w:noProof/>
+          <w:lang w:eastAsia="nl-NL"/>
+        </w:rPr>
+      </w:pPr>
+      <w:r>
+        <w:rPr>
+          <w:noProof/>
+          <w:lang w:eastAsia="nl-NL"/>
+        </w:rPr>
+        <mc:AlternateContent>
+          <mc:Choice Requires="wps">
+            <w:drawing>
+              <wp:anchor distT="0" distB="0" distL="114300" distR="114300" simplePos="0" relativeHeight="251661312" behindDoc="0" locked="0" layoutInCell="1" allowOverlap="1">
+                <wp:simplePos x="0" y="0"/>
+                <wp:positionH relativeFrom="margin">
+                  <wp:align>center</wp:align>
+                </wp:positionH>
+                <wp:positionV relativeFrom="paragraph">
+                  <wp:posOffset>-4445</wp:posOffset>
+                </wp:positionV>
+                <wp:extent cx="4381500" cy="914400"/>
+                <wp:effectExtent l="0" t="0" r="19050" b="38100"/>
+                <wp:wrapNone/>
+                <wp:docPr id="5" name="Toelichting met PIJL-OMLAAG 5"/>
+                <wp:cNvGraphicFramePr/>
+                <a:graphic xmlns:a="http://schemas.openxmlformats.org/drawingml/2006/main">
+                  <a:graphicData uri="http://schemas.microsoft.com/office/word/2010/wordprocessingShape">
+                    <wps:wsp>
+                      <wps:cNvSpPr/>
+                      <wps:spPr>
+                        <a:xfrm>
+                          <a:off x="0" y="0"/>
+                          <a:ext cx="4381500" cy="914400"/>
+                        </a:xfrm>
+                        <a:prstGeom prst="downArrowCallout">
+                          <a:avLst/>
+                        </a:prstGeom>
+                      </wps:spPr>
+                      <wps:style>
+                        <a:lnRef idx="2">
+                          <a:schemeClr val="accent1">
+                            <a:shade val="50000"/>
+                          </a:schemeClr>
+                        </a:lnRef>
+                        <a:fillRef idx="1">
+                          <a:schemeClr val="accent1"/>
+                        </a:fillRef>
+                        <a:effectRef idx="0">
+                          <a:schemeClr val="accent1"/>
+                        </a:effectRef>
+                        <a:fontRef idx="minor">
+                          <a:schemeClr val="lt1"/>
+                        </a:fontRef>
+                      </wps:style>
+                      <wps:txbx>
+                        <w:txbxContent>
+                          <w:p>
+                            <w:pPr>
+                              <w:pBdr>
+                                <w:bottom w:val="single" w:sz="6" w:space="0" w:color="A2A9B1"/>
+                              </w:pBdr>
+                              <w:spacing w:after="60" w:line="240" w:lineRule="auto"/>
+                              <w:jc w:val="center"/>
+                              <w:outlineLvl w:val="0"/>
+                              <w:rPr>
+                                <w:rFonts w:ascii="Georgia" w:eastAsia="Times New Roman" w:hAnsi="Georgia" w:cs="Times New Roman"/>
+                                <w:b/>
+                                <w:bCs/>
+                                <w:color w:val="000000"/>
+                                <w:kern w:val="36"/>
+                                <w:sz w:val="43"/>
+                                <w:szCs w:val="43"/>
+                                <w:lang w:eastAsia="nl-NL"/>
+                              </w:rPr>
+                            </w:pPr>
+                            <w:r>
+                              <w:rPr>
+                                <w:rFonts w:ascii="Georgia" w:eastAsia="Times New Roman" w:hAnsi="Georgia" w:cs="Times New Roman"/>
+                                <w:b/>
+                                <w:bCs/>
+                                <w:color w:val="000000"/>
+                                <w:kern w:val="36"/>
+                                <w:sz w:val="43"/>
+                                <w:szCs w:val="43"/>
+                                <w:lang w:eastAsia="nl-NL"/>
+                              </w:rPr>
+                              <w:t>Sterkte-zwakteanalyse</w:t>
+                            </w:r>
+                          </w:p>
+                          <w:p>
+                            <w:pPr>
+                              <w:jc w:val="center"/>
+                            </w:pPr>
+                          </w:p>
+                        </w:txbxContent>
+                      </wps:txbx>
+                      <wps:bodyPr rot="0" spcFirstLastPara="0" vertOverflow="overflow" horzOverflow="overflow" vert="horz" wrap="square" lIns="91440" tIns="45720" rIns="91440" bIns="45720" numCol="1" spcCol="0" rtlCol="0" fromWordArt="0" anchor="ctr" anchorCtr="0" forceAA="0" compatLnSpc="1">
+                        <a:prstTxWarp prst="textNoShape">
+                          <a:avLst/>
+                        </a:prstTxWarp>
+                        <a:noAutofit/>
+                      </wps:bodyPr>
+                    </wps:wsp>
+                  </a:graphicData>
+                </a:graphic>
+                <wp14:sizeRelH relativeFrom="margin">
+                  <wp14:pctWidth>0</wp14:pctWidth>
+                </wp14:sizeRelH>
+              </wp:anchor>
+            </w:drawing>
+          </mc:Choice>
+          <mc:Fallback>
+            <w:pict>
+              <v:shapetype id="_x0000_t80" coordsize="21600,21600" o:spt="80" adj="14400,5400,18000,8100" path="m,l21600,,21600@0@5@0@5@2@4@2,10800,21600@1@2@3@2@3@0,0@0xe">
+                <v:stroke joinstyle="miter"/>
+                <v:formulas>
+                  <v:f eqn="val #0"/>
+                  <v:f eqn="val #1"/>
+                  <v:f eqn="val #2"/>
+                  <v:f eqn="val #3"/>
+                  <v:f eqn="sum 21600 0 #1"/>
+                  <v:f eqn="sum 21600 0 #3"/>
+                  <v:f eqn="prod #0 1 2"/>
+                </v:formulas>
+                <v:path o:connecttype="custom" o:connectlocs="10800,0;0,@6;10800,21600;21600,@6" o:connectangles="270,180,90,0" textboxrect="0,0,21600,@0"/>
+                <v:handles>
+                  <v:h position="topLeft,#0" yrange="0,@2"/>
+                  <v:h position="#1,bottomRight" xrange="0,@3"/>
+                  <v:h position="#3,#2" xrange="@1,10800" yrange="@0,21600"/>
+                </v:handles>
+              </v:shapetype>
+              <v:shape id="Toelichting met PIJL-OMLAAG 5" o:spid="_x0000_s1027" type="#_x0000_t80" style="position:absolute;margin-left:0;margin-top:-.35pt;width:345pt;height:1in;z-index:251661312;visibility:visible;mso-wrap-style:square;mso-width-percent:0;mso-wrap-distance-left:9pt;mso-wrap-distance-top:0;mso-wrap-distance-right:9pt;mso-wrap-distance-bottom:0;mso-position-horizontal:center;mso-position-horizontal-relative:margin;mso-position-vertical:absolute;mso-position-vertical-relative:text;mso-width-percent:0;mso-width-relative:margin;v-text-anchor:middle" o:gfxdata="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" adj="14035,9673,16200,10237" fillcolor="#5b9bd5 [3204]" strokecolor="#1f4d78 [1604]" strokeweight="1pt">
+                <v:textbox>
+                  <w:txbxContent>
+                    <w:p>
+                      <w:pPr>
+                        <w:pBdr>
+                          <w:bottom w:val="single" w:sz="6" w:space="0" w:color="A2A9B1"/>
+                        </w:pBdr>
+                        <w:spacing w:after="60" w:line="240" w:lineRule="auto"/>
+                        <w:jc w:val="center"/>
+                        <w:outlineLvl w:val="0"/>
+                        <w:rPr>
+                          <w:rFonts w:ascii="Georgia" w:eastAsia="Times New Roman" w:hAnsi="Georgia" w:cs="Times New Roman"/>
+                          <w:b/>
+                          <w:bCs/>
+                          <w:color w:val="000000"/>
+                          <w:kern w:val="36"/>
+                          <w:sz w:val="43"/>
+                          <w:szCs w:val="43"/>
+                          <w:lang w:eastAsia="nl-NL"/>
+                        </w:rPr>
+                      </w:pPr>
+                      <w:r>
+                        <w:rPr>
+                          <w:rFonts w:ascii="Georgia" w:eastAsia="Times New Roman" w:hAnsi="Georgia" w:cs="Times New Roman"/>
+                          <w:b/>
+                          <w:bCs/>
+                          <w:color w:val="000000"/>
+                          <w:kern w:val="36"/>
+                          <w:sz w:val="43"/>
+                          <w:szCs w:val="43"/>
+                          <w:lang w:eastAsia="nl-NL"/>
+                        </w:rPr>
+                        <w:t>Sterkte-zwakteanalyse</w:t>
+                      </w:r>
+                    </w:p>
+                    <w:p>
+                      <w:pPr>
+                        <w:jc w:val="center"/>
+                      </w:pPr>
+                    </w:p>
+                  </w:txbxContent>
+                </v:textbox>
+                <w10:wrap anchorx="margin"/>
+              </v:shape>
+            </w:pict>
+          </mc:Fallback>
+        </mc:AlternateContent>
+      </w:r>
+    </w:p>
+    <w:p>
+      <w:pPr>
+        <w:rPr>
+          <w:noProof/>
+          <w:lang w:eastAsia="nl-NL"/>
+        </w:rPr>
+      </w:pPr>
+    </w:p>
+    <w:p>
+      <w:pPr>
+        <w:rPr>
+          <w:noProof/>
+          <w:lang w:eastAsia="nl-NL"/>
+        </w:rPr>
+      </w:pPr>
+    </w:p>
+    <w:p>
+      <w:pPr>
+        <w:rPr>
+          <w:noProof/>
+          <w:lang w:eastAsia="nl-NL"/>
+        </w:rPr>
+      </w:pPr>
       <w:bookmarkStart w:id="0" w:name="_GoBack"/>
       <w:bookmarkEnd w:id="0"/>
     </w:p>
+    <w:p>
+      <w:r>
+        <w:rPr>
+          <w:noProof/>
+          <w:lang w:eastAsia="nl-NL"/>
+        </w:rPr>
+        <w:drawing>
+          <wp:anchor distT="0" distB="0" distL="114300" distR="114300" simplePos="0" relativeHeight="251662336" behindDoc="1" locked="0" layoutInCell="1" allowOverlap="1">
+            <wp:simplePos x="0" y="0"/>
+            <wp:positionH relativeFrom="column">
+              <wp:posOffset>-4445</wp:posOffset>
+            </wp:positionH>
+            <wp:positionV relativeFrom="paragraph">
+              <wp:posOffset>0</wp:posOffset>
+            </wp:positionV>
+            <wp:extent cx="6248400" cy="7067550"/>
+            <wp:effectExtent l="0" t="0" r="0" b="114300"/>
+            <wp:wrapSquare wrapText="bothSides"/>
+            <wp:docPr id="2" name="Diagram 2"/>
+            <wp:cNvGraphicFramePr/>
+            <a:graphic xmlns:a="http://schemas.openxmlformats.org/drawingml/2006/main">
+              <a:graphicData uri="http://schemas.openxmlformats.org/drawingml/2006/diagram">
+                <dgm:relIds xmlns:dgm="http://schemas.openxmlformats.org/drawingml/2006/diagram" xmlns:r="http://schemas.openxmlformats.org/officeDocument/2006/relationships" r:dm="rId11" r:lo="rId12" r:qs="rId13" r:cs="rId14"/>
+              </a:graphicData>
+            </a:graphic>
+          </wp:anchor>
+        </w:drawing>
+      </w:r>
+    </w:p>
     <w:sectPr>
+      <w:footerReference w:type="default" r:id="rId16"/>
       <w:pgSz w:w="11906" w:h="16838"/>
       <w:pgMar w:top="1417" w:right="1417" w:bottom="1417" w:left="1417" w:header="708" w:footer="708" w:gutter="0"/>
       <w:pgNumType w:start="0"/>
@@ -712,6 +969,304 @@
     </w:sectPr>
   </w:body>
 </w:document>
+</file>
+
+<file path=word/endnotes.xml><?xml version="1.0" encoding="utf-8"?>
+<w:endnotes xmlns:wpc="http://schemas.microsoft.com/office/word/2010/wordprocessingCanvas" xmlns:mc="http://schemas.openxmlformats.org/markup-compatibility/2006" xmlns:o="urn:schemas-microsoft-com:office:office" xmlns:r="http://schemas.openxmlformats.org/officeDocument/2006/relationships" xmlns:m="http://schemas.openxmlformats.org/officeDocument/2006/math" xmlns:v="urn:schemas-microsoft-com:vml" xmlns:wp14="http://schemas.microsoft.com/office/word/2010/wordprocessingDrawing" xmlns:wp="http://schemas.openxmlformats.org/drawingml/2006/wordprocessingDrawing" xmlns:w10="urn:schemas-microsoft-com:office:word" xmlns:w="http://schemas.openxmlformats.org/wordprocessingml/2006/main" xmlns:w14="http://schemas.microsoft.com/office/word/2010/wordml" xmlns:w15="http://schemas.microsoft.com/office/word/2012/wordml" xmlns:wpg="http://schemas.microsoft.com/office/word/2010/wordprocessingGroup" xmlns:wpi="http://schemas.microsoft.com/office/word/2010/wordprocessingInk" xmlns:wne="http://schemas.microsoft.com/office/word/2006/wordml" xmlns:wps="http://schemas.microsoft.com/office/word/2010/wordprocessingShape" mc:Ignorable="w14 w15 wp14">
+  <w:endnote w:type="separator" w:id="-1">
+    <w:p>
+      <w:pPr>
+        <w:spacing w:after="0" w:line="240" w:lineRule="auto"/>
+      </w:pPr>
+      <w:r>
+        <w:separator/>
+      </w:r>
+    </w:p>
+  </w:endnote>
+  <w:endnote w:type="continuationSeparator" w:id="0">
+    <w:p>
+      <w:pPr>
+        <w:spacing w:after="0" w:line="240" w:lineRule="auto"/>
+      </w:pPr>
+      <w:r>
+        <w:continuationSeparator/>
+      </w:r>
+    </w:p>
+  </w:endnote>
+</w:endnotes>
+</file>
+
+<file path=word/footer1.xml><?xml version="1.0" encoding="utf-8"?>
+<w:ftr xmlns:wpc="http://schemas.microsoft.com/office/word/2010/wordprocessingCanvas" xmlns:mc="http://schemas.openxmlformats.org/markup-compatibility/2006" xmlns:o="urn:schemas-microsoft-com:office:office" xmlns:r="http://schemas.openxmlformats.org/officeDocument/2006/relationships" xmlns:m="http://schemas.openxmlformats.org/officeDocument/2006/math" xmlns:v="urn:schemas-microsoft-com:vml" xmlns:wp14="http://schemas.microsoft.com/office/word/2010/wordprocessingDrawing" xmlns:wp="http://schemas.openxmlformats.org/drawingml/2006/wordprocessingDrawing" xmlns:w10="urn:schemas-microsoft-com:office:word" xmlns:w="http://schemas.openxmlformats.org/wordprocessingml/2006/main" xmlns:w14="http://schemas.microsoft.com/office/word/2010/wordml" xmlns:w15="http://schemas.microsoft.com/office/word/2012/wordml" xmlns:wpg="http://schemas.microsoft.com/office/word/2010/wordprocessingGroup" xmlns:wpi="http://schemas.microsoft.com/office/word/2010/wordprocessingInk" xmlns:wne="http://schemas.microsoft.com/office/word/2006/wordml" xmlns:wps="http://schemas.microsoft.com/office/word/2010/wordprocessingShape" mc:Ignorable="w14 w15 wp14">
+  <w:sdt>
+    <w:sdtPr>
+      <w:id w:val="1492062699"/>
+      <w:docPartObj>
+        <w:docPartGallery w:val="Page Numbers (Bottom of Page)"/>
+        <w:docPartUnique/>
+      </w:docPartObj>
+    </w:sdtPr>
+    <w:sdtContent>
+      <w:p>
+        <w:pPr>
+          <w:pStyle w:val="Voettekst"/>
+        </w:pPr>
+        <w:r>
+          <w:rPr>
+            <w:noProof/>
+            <w:lang w:eastAsia="nl-NL"/>
+          </w:rPr>
+          <mc:AlternateContent>
+            <mc:Choice Requires="wps">
+              <w:drawing>
+                <wp:anchor distT="0" distB="0" distL="114300" distR="114300" simplePos="0" relativeHeight="251660288" behindDoc="0" locked="0" layoutInCell="1" allowOverlap="1">
+                  <wp:simplePos x="0" y="0"/>
+                  <wp:positionH relativeFrom="margin">
+                    <wp:align>center</wp:align>
+                  </wp:positionH>
+                  <wp:positionV relativeFrom="bottomMargin">
+                    <wp:align>center</wp:align>
+                  </wp:positionV>
+                  <wp:extent cx="551815" cy="238760"/>
+                  <wp:effectExtent l="19050" t="19050" r="19685" b="18415"/>
+                  <wp:wrapNone/>
+                  <wp:docPr id="4" name="Vierkante haken 4"/>
+                  <wp:cNvGraphicFramePr>
+                    <a:graphicFrameLocks xmlns:a="http://schemas.openxmlformats.org/drawingml/2006/main"/>
+                  </wp:cNvGraphicFramePr>
+                  <a:graphic xmlns:a="http://schemas.openxmlformats.org/drawingml/2006/main">
+                    <a:graphicData uri="http://schemas.microsoft.com/office/word/2010/wordprocessingShape">
+                      <wps:wsp>
+                        <wps:cNvSpPr>
+                          <a:spLocks noChangeArrowheads="1"/>
+                        </wps:cNvSpPr>
+                        <wps:spPr bwMode="auto">
+                          <a:xfrm>
+                            <a:off x="0" y="0"/>
+                            <a:ext cx="551815" cy="238760"/>
+                          </a:xfrm>
+                          <a:prstGeom prst="bracketPair">
+                            <a:avLst>
+                              <a:gd name="adj" fmla="val 16667"/>
+                            </a:avLst>
+                          </a:prstGeom>
+                          <a:solidFill>
+                            <a:srgbClr val="FFFFFF"/>
+                          </a:solidFill>
+                          <a:ln w="28575">
+                            <a:solidFill>
+                              <a:srgbClr val="808080"/>
+                            </a:solidFill>
+                            <a:round/>
+                            <a:headEnd/>
+                            <a:tailEnd/>
+                          </a:ln>
+                        </wps:spPr>
+                        <wps:txbx>
+                          <w:txbxContent>
+                            <w:p>
+                              <w:pPr>
+                                <w:jc w:val="center"/>
+                              </w:pPr>
+                              <w:r>
+                                <w:fldChar w:fldCharType="begin"/>
+                              </w:r>
+                              <w:r>
+                                <w:instrText>PAGE    \* MERGEFORMAT</w:instrText>
+                              </w:r>
+                              <w:r>
+                                <w:fldChar w:fldCharType="separate"/>
+                              </w:r>
+                              <w:r>
+                                <w:rPr>
+                                  <w:noProof/>
+                                </w:rPr>
+                                <w:t>1</w:t>
+                              </w:r>
+                              <w:r>
+                                <w:fldChar w:fldCharType="end"/>
+                              </w:r>
+                            </w:p>
+                          </w:txbxContent>
+                        </wps:txbx>
+                        <wps:bodyPr rot="0" vert="horz" wrap="square" lIns="91440" tIns="0" rIns="91440" bIns="0" anchor="t" anchorCtr="0" upright="1">
+                          <a:noAutofit/>
+                        </wps:bodyPr>
+                      </wps:wsp>
+                    </a:graphicData>
+                  </a:graphic>
+                  <wp14:sizeRelH relativeFrom="margin">
+                    <wp14:pctWidth>10000</wp14:pctWidth>
+                  </wp14:sizeRelH>
+                  <wp14:sizeRelV relativeFrom="bottomMargin">
+                    <wp14:pctHeight>0</wp14:pctHeight>
+                  </wp14:sizeRelV>
+                </wp:anchor>
+              </w:drawing>
+            </mc:Choice>
+            <mc:Fallback>
+              <w:pict>
+                <v:shapetype id="_x0000_t185" coordsize="21600,21600" o:spt="185" adj="3600" path="m@0,nfqx0@0l0@2qy@0,21600em@1,nfqx21600@0l21600@2qy@1,21600em@0,nsqx0@0l0@2qy@0,21600l@1,21600qx21600@2l21600@0qy@1,xe" filled="f">
+                  <v:formulas>
+                    <v:f eqn="val #0"/>
+                    <v:f eqn="sum width 0 #0"/>
+                    <v:f eqn="sum height 0 #0"/>
+                    <v:f eqn="prod @0 2929 10000"/>
+                    <v:f eqn="sum width 0 @3"/>
+                    <v:f eqn="sum height 0 @3"/>
+                    <v:f eqn="val width"/>
+                    <v:f eqn="val height"/>
+                    <v:f eqn="prod width 1 2"/>
+                    <v:f eqn="prod height 1 2"/>
+                  </v:formulas>
+                  <v:path o:extrusionok="f" gradientshapeok="t" limo="10800,10800" o:connecttype="custom" o:connectlocs="@8,0;0,@9;@8,@7;@6,@9" textboxrect="@3,@3,@4,@5"/>
+                  <v:handles>
+                    <v:h position="#0,topLeft" switch="" xrange="0,10800"/>
+                  </v:handles>
+                </v:shapetype>
+                <v:shape id="Vierkante haken 4" o:spid="_x0000_s1028" type="#_x0000_t185" style="position:absolute;margin-left:0;margin-top:0;width:43.45pt;height:18.8pt;z-index:251660288;visibility:visible;mso-wrap-style:square;mso-width-percent:100;mso-height-percent:0;mso-wrap-distance-left:9pt;mso-wrap-distance-top:0;mso-wrap-distance-right:9pt;mso-wrap-distance-bottom:0;mso-position-horizontal:center;mso-position-horizontal-relative:margin;mso-position-vertical:center;mso-position-vertical-relative:bottom-margin-area;mso-width-percent:100;mso-height-percent:0;mso-width-relative:margin;mso-height-relative:bottom-margin-area;v-text-anchor:top" o:gfxdata="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" filled="t" strokecolor="gray" strokeweight="2.25pt">
+                  <v:textbox inset=",0,,0">
+                    <w:txbxContent>
+                      <w:p>
+                        <w:pPr>
+                          <w:jc w:val="center"/>
+                        </w:pPr>
+                        <w:r>
+                          <w:fldChar w:fldCharType="begin"/>
+                        </w:r>
+                        <w:r>
+                          <w:instrText>PAGE    \* MERGEFORMAT</w:instrText>
+                        </w:r>
+                        <w:r>
+                          <w:fldChar w:fldCharType="separate"/>
+                        </w:r>
+                        <w:r>
+                          <w:rPr>
+                            <w:noProof/>
+                          </w:rPr>
+                          <w:t>1</w:t>
+                        </w:r>
+                        <w:r>
+                          <w:fldChar w:fldCharType="end"/>
+                        </w:r>
+                      </w:p>
+                    </w:txbxContent>
+                  </v:textbox>
+                  <w10:wrap anchorx="margin" anchory="margin"/>
+                </v:shape>
+              </w:pict>
+            </mc:Fallback>
+          </mc:AlternateContent>
+        </w:r>
+        <w:r>
+          <w:rPr>
+            <w:noProof/>
+            <w:lang w:eastAsia="nl-NL"/>
+          </w:rPr>
+          <mc:AlternateContent>
+            <mc:Choice Requires="wps">
+              <w:drawing>
+                <wp:anchor distT="0" distB="0" distL="114300" distR="114300" simplePos="0" relativeHeight="251659264" behindDoc="0" locked="0" layoutInCell="1" allowOverlap="1">
+                  <wp:simplePos x="0" y="0"/>
+                  <wp:positionH relativeFrom="margin">
+                    <wp:align>center</wp:align>
+                  </wp:positionH>
+                  <wp:positionV relativeFrom="bottomMargin">
+                    <wp:align>center</wp:align>
+                  </wp:positionV>
+                  <wp:extent cx="5518150" cy="0"/>
+                  <wp:effectExtent l="9525" t="9525" r="6350" b="9525"/>
+                  <wp:wrapNone/>
+                  <wp:docPr id="3" name="Rechte verbindingslijn met pijl 3"/>
+                  <wp:cNvGraphicFramePr>
+                    <a:graphicFrameLocks xmlns:a="http://schemas.openxmlformats.org/drawingml/2006/main"/>
+                  </wp:cNvGraphicFramePr>
+                  <a:graphic xmlns:a="http://schemas.openxmlformats.org/drawingml/2006/main">
+                    <a:graphicData uri="http://schemas.microsoft.com/office/word/2010/wordprocessingShape">
+                      <wps:wsp>
+                        <wps:cNvCnPr>
+                          <a:cxnSpLocks noChangeShapeType="1"/>
+                        </wps:cNvCnPr>
+                        <wps:spPr bwMode="auto">
+                          <a:xfrm>
+                            <a:off x="0" y="0"/>
+                            <a:ext cx="5518150" cy="0"/>
+                          </a:xfrm>
+                          <a:prstGeom prst="straightConnector1">
+                            <a:avLst/>
+                          </a:prstGeom>
+                          <a:noFill/>
+                          <a:ln w="12700">
+                            <a:solidFill>
+                              <a:srgbClr val="808080"/>
+                            </a:solidFill>
+                            <a:round/>
+                            <a:headEnd/>
+                            <a:tailEnd/>
+                          </a:ln>
+                          <a:extLst>
+                            <a:ext uri="{909E8E84-426E-40DD-AFC4-6F175D3DCCD1}">
+                              <a14:hiddenFill xmlns:a14="http://schemas.microsoft.com/office/drawing/2010/main">
+                                <a:noFill/>
+                              </a14:hiddenFill>
+                            </a:ext>
+                          </a:extLst>
+                        </wps:spPr>
+                        <wps:bodyPr/>
+                      </wps:wsp>
+                    </a:graphicData>
+                  </a:graphic>
+                  <wp14:sizeRelH relativeFrom="page">
+                    <wp14:pctWidth>0</wp14:pctWidth>
+                  </wp14:sizeRelH>
+                  <wp14:sizeRelV relativeFrom="bottomMargin">
+                    <wp14:pctHeight>0</wp14:pctHeight>
+                  </wp14:sizeRelV>
+                </wp:anchor>
+              </w:drawing>
+            </mc:Choice>
+            <mc:Fallback>
+              <w:pict>
+                <v:shapetype w14:anchorId="05001280" id="_x0000_t32" coordsize="21600,21600" o:spt="32" o:oned="t" path="m,l21600,21600e" filled="f">
+                  <v:path arrowok="t" fillok="f" o:connecttype="none"/>
+                  <o:lock v:ext="edit" shapetype="t"/>
+                </v:shapetype>
+                <v:shape id="Rechte verbindingslijn met pijl 3" o:spid="_x0000_s1026" type="#_x0000_t32" style="position:absolute;margin-left:0;margin-top:0;width:434.5pt;height:0;z-index:251659264;visibility:visible;mso-wrap-style:square;mso-width-percent:0;mso-height-percent:0;mso-wrap-distance-left:9pt;mso-wrap-distance-top:0;mso-wrap-distance-right:9pt;mso-wrap-distance-bottom:0;mso-position-horizontal:center;mso-position-horizontal-relative:margin;mso-position-vertical:center;mso-position-vertical-relative:bottom-margin-area;mso-width-percent:0;mso-height-percent:0;mso-width-relative:page;mso-height-relative:bottom-margin-area" o:gfxdata="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" strokecolor="gray" strokeweight="1pt">
+                  <w10:wrap anchorx="margin" anchory="margin"/>
+                </v:shape>
+              </w:pict>
+            </mc:Fallback>
+          </mc:AlternateContent>
+        </w:r>
+      </w:p>
+    </w:sdtContent>
+  </w:sdt>
+</w:ftr>
+</file>
+
+<file path=word/footnotes.xml><?xml version="1.0" encoding="utf-8"?>
+<w:footnotes xmlns:wpc="http://schemas.microsoft.com/office/word/2010/wordprocessingCanvas" xmlns:mc="http://schemas.openxmlformats.org/markup-compatibility/2006" xmlns:o="urn:schemas-microsoft-com:office:office" xmlns:r="http://schemas.openxmlformats.org/officeDocument/2006/relationships" xmlns:m="http://schemas.openxmlformats.org/officeDocument/2006/math" xmlns:v="urn:schemas-microsoft-com:vml" xmlns:wp14="http://schemas.microsoft.com/office/word/2010/wordprocessingDrawing" xmlns:wp="http://schemas.openxmlformats.org/drawingml/2006/wordprocessingDrawing" xmlns:w10="urn:schemas-microsoft-com:office:word" xmlns:w="http://schemas.openxmlformats.org/wordprocessingml/2006/main" xmlns:w14="http://schemas.microsoft.com/office/word/2010/wordml" xmlns:w15="http://schemas.microsoft.com/office/word/2012/wordml" xmlns:wpg="http://schemas.microsoft.com/office/word/2010/wordprocessingGroup" xmlns:wpi="http://schemas.microsoft.com/office/word/2010/wordprocessingInk" xmlns:wne="http://schemas.microsoft.com/office/word/2006/wordml" xmlns:wps="http://schemas.microsoft.com/office/word/2010/wordprocessingShape" mc:Ignorable="w14 w15 wp14">
+  <w:footnote w:type="separator" w:id="-1">
+    <w:p>
+      <w:pPr>
+        <w:spacing w:after="0" w:line="240" w:lineRule="auto"/>
+      </w:pPr>
+      <w:r>
+        <w:separator/>
+      </w:r>
+    </w:p>
+  </w:footnote>
+  <w:footnote w:type="continuationSeparator" w:id="0">
+    <w:p>
+      <w:pPr>
+        <w:spacing w:after="0" w:line="240" w:lineRule="auto"/>
+      </w:pPr>
+      <w:r>
+        <w:continuationSeparator/>
+      </w:r>
+    </w:p>
+  </w:footnote>
+</w:footnotes>
 </file>
 
 <file path=word/styles.xml><?xml version="1.0" encoding="utf-8"?>
@@ -1108,6 +1663,27 @@
     <w:name w:val="Normal"/>
     <w:qFormat/>
   </w:style>
+  <w:style w:type="paragraph" w:styleId="Kop1">
+    <w:name w:val="heading 1"/>
+    <w:basedOn w:val="Standaard"/>
+    <w:link w:val="Kop1Char"/>
+    <w:uiPriority w:val="9"/>
+    <w:qFormat/>
+    <w:rsid w:val="00DF6348"/>
+    <w:pPr>
+      <w:spacing w:before="100" w:beforeAutospacing="1" w:after="100" w:afterAutospacing="1" w:line="240" w:lineRule="auto"/>
+      <w:outlineLvl w:val="0"/>
+    </w:pPr>
+    <w:rPr>
+      <w:rFonts w:ascii="Times New Roman" w:eastAsia="Times New Roman" w:hAnsi="Times New Roman" w:cs="Times New Roman"/>
+      <w:b/>
+      <w:bCs/>
+      <w:kern w:val="36"/>
+      <w:sz w:val="48"/>
+      <w:szCs w:val="48"/>
+      <w:lang w:eastAsia="nl-NL"/>
+    </w:rPr>
+  </w:style>
   <w:style w:type="character" w:default="1" w:styleId="Standaardalinea-lettertype">
     <w:name w:val="Default Paragraph Font"/>
     <w:uiPriority w:val="1"/>
@@ -1160,7 +1736,3927 @@
       <w:lang w:eastAsia="nl-NL"/>
     </w:rPr>
   </w:style>
+  <w:style w:type="paragraph" w:styleId="Koptekst">
+    <w:name w:val="header"/>
+    <w:basedOn w:val="Standaard"/>
+    <w:link w:val="KoptekstChar"/>
+    <w:uiPriority w:val="99"/>
+    <w:unhideWhenUsed/>
+    <w:rsid w:val="006507F1"/>
+    <w:pPr>
+      <w:tabs>
+        <w:tab w:val="center" w:pos="4536"/>
+        <w:tab w:val="right" w:pos="9072"/>
+      </w:tabs>
+      <w:spacing w:after="0" w:line="240" w:lineRule="auto"/>
+    </w:pPr>
+  </w:style>
+  <w:style w:type="character" w:customStyle="1" w:styleId="KoptekstChar">
+    <w:name w:val="Koptekst Char"/>
+    <w:basedOn w:val="Standaardalinea-lettertype"/>
+    <w:link w:val="Koptekst"/>
+    <w:uiPriority w:val="99"/>
+    <w:rsid w:val="006507F1"/>
+  </w:style>
+  <w:style w:type="paragraph" w:styleId="Voettekst">
+    <w:name w:val="footer"/>
+    <w:basedOn w:val="Standaard"/>
+    <w:link w:val="VoettekstChar"/>
+    <w:uiPriority w:val="99"/>
+    <w:unhideWhenUsed/>
+    <w:rsid w:val="006507F1"/>
+    <w:pPr>
+      <w:tabs>
+        <w:tab w:val="center" w:pos="4536"/>
+        <w:tab w:val="right" w:pos="9072"/>
+      </w:tabs>
+      <w:spacing w:after="0" w:line="240" w:lineRule="auto"/>
+    </w:pPr>
+  </w:style>
+  <w:style w:type="character" w:customStyle="1" w:styleId="VoettekstChar">
+    <w:name w:val="Voettekst Char"/>
+    <w:basedOn w:val="Standaardalinea-lettertype"/>
+    <w:link w:val="Voettekst"/>
+    <w:uiPriority w:val="99"/>
+    <w:rsid w:val="006507F1"/>
+  </w:style>
+  <w:style w:type="character" w:customStyle="1" w:styleId="Kop1Char">
+    <w:name w:val="Kop 1 Char"/>
+    <w:basedOn w:val="Standaardalinea-lettertype"/>
+    <w:link w:val="Kop1"/>
+    <w:uiPriority w:val="9"/>
+    <w:rsid w:val="00DF6348"/>
+    <w:rPr>
+      <w:rFonts w:ascii="Times New Roman" w:eastAsia="Times New Roman" w:hAnsi="Times New Roman" w:cs="Times New Roman"/>
+      <w:b/>
+      <w:bCs/>
+      <w:kern w:val="36"/>
+      <w:sz w:val="48"/>
+      <w:szCs w:val="48"/>
+      <w:lang w:eastAsia="nl-NL"/>
+    </w:rPr>
+  </w:style>
 </w:styles>
+</file>
+
+<file path=word/diagrams/colors1.xml><?xml version="1.0" encoding="utf-8"?>
+<dgm:colorsDef xmlns:dgm="http://schemas.openxmlformats.org/drawingml/2006/diagram" xmlns:a="http://schemas.openxmlformats.org/drawingml/2006/main" uniqueId="urn:microsoft.com/office/officeart/2005/8/colors/accent1_2">
+  <dgm:title val=""/>
+  <dgm:desc val=""/>
+  <dgm:catLst>
+    <dgm:cat type="accent1" pri="11200"/>
+  </dgm:catLst>
+  <dgm:styleLbl name="node0">
+    <dgm:fillClrLst meth="repeat">
+      <a:schemeClr val="accent1"/>
+    </dgm:fillClrLst>
+    <dgm:linClrLst meth="repeat">
+      <a:schemeClr val="lt1"/>
+    </dgm:linClrLst>
+    <dgm:effectClrLst/>
+    <dgm:txLinClrLst/>
+    <dgm:txFillClrLst/>
+    <dgm:txEffectClrLst/>
+  </dgm:styleLbl>
+  <dgm:styleLbl name="alignNode1">
+    <dgm:fillClrLst meth="repeat">
+      <a:schemeClr val="accent1"/>
+    </dgm:fillClrLst>
+    <dgm:linClrLst meth="repeat">
+      <a:schemeClr val="accent1"/>
+    </dgm:linClrLst>
+    <dgm:effectClrLst/>
+    <dgm:txLinClrLst/>
+    <dgm:txFillClrLst/>
+    <dgm:txEffectClrLst/>
+  </dgm:styleLbl>
+  <dgm:styleLbl name="node1">
+    <dgm:fillClrLst meth="repeat">
+      <a:schemeClr val="accent1"/>
+    </dgm:fillClrLst>
+    <dgm:linClrLst meth="repeat">
+      <a:schemeClr val="lt1"/>
+    </dgm:linClrLst>
+    <dgm:effectClrLst/>
+    <dgm:txLinClrLst/>
+    <dgm:txFillClrLst/>
+    <dgm:txEffectClrLst/>
+  </dgm:styleLbl>
+  <dgm:styleLbl name="lnNode1">
+    <dgm:fillClrLst meth="repeat">
+      <a:schemeClr val="accent1"/>
+    </dgm:fillClrLst>
+    <dgm:linClrLst meth="repeat">
+      <a:schemeClr val="lt1"/>
+    </dgm:linClrLst>
+    <dgm:effectClrLst/>
+    <dgm:txLinClrLst/>
+    <dgm:txFillClrLst/>
+    <dgm:txEffectClrLst/>
+  </dgm:styleLbl>
+  <dgm:styleLbl name="vennNode1">
+    <dgm:fillClrLst meth="repeat">
+      <a:schemeClr val="accent1">
+        <a:alpha val="50000"/>
+      </a:schemeClr>
+    </dgm:fillClrLst>
+    <dgm:linClrLst meth="repeat">
+      <a:schemeClr val="lt1"/>
+    </dgm:linClrLst>
+    <dgm:effectClrLst/>
+    <dgm:txLinClrLst/>
+    <dgm:txFillClrLst/>
+    <dgm:txEffectClrLst/>
+  </dgm:styleLbl>
+  <dgm:styleLbl name="node2">
+    <dgm:fillClrLst meth="repeat">
+      <a:schemeClr val="accent1"/>
+    </dgm:fillClrLst>
+    <dgm:linClrLst meth="repeat">
+      <a:schemeClr val="lt1"/>
+    </dgm:linClrLst>
+    <dgm:effectClrLst/>
+    <dgm:txLinClrLst/>
+    <dgm:txFillClrLst/>
+    <dgm:txEffectClrLst/>
+  </dgm:styleLbl>
+  <dgm:styleLbl name="node3">
+    <dgm:fillClrLst meth="repeat">
+      <a:schemeClr val="accent1"/>
+    </dgm:fillClrLst>
+    <dgm:linClrLst meth="repeat">
+      <a:schemeClr val="lt1"/>
+    </dgm:linClrLst>
+    <dgm:effectClrLst/>
+    <dgm:txLinClrLst/>
+    <dgm:txFillClrLst/>
+    <dgm:txEffectClrLst/>
+  </dgm:styleLbl>
+  <dgm:styleLbl name="node4">
+    <dgm:fillClrLst meth="repeat">
+      <a:schemeClr val="accent1"/>
+    </dgm:fillClrLst>
+    <dgm:linClrLst meth="repeat">
+      <a:schemeClr val="lt1"/>
+    </dgm:linClrLst>
+    <dgm:effectClrLst/>
+    <dgm:txLinClrLst/>
+    <dgm:txFillClrLst/>
+    <dgm:txEffectClrLst/>
+  </dgm:styleLbl>
+  <dgm:styleLbl name="fgImgPlace1">
+    <dgm:fillClrLst meth="repeat">
+      <a:schemeClr val="accent1">
+        <a:tint val="50000"/>
+      </a:schemeClr>
+    </dgm:fillClrLst>
+    <dgm:linClrLst meth="repeat">
+      <a:schemeClr val="lt1"/>
+    </dgm:linClrLst>
+    <dgm:effectClrLst/>
+    <dgm:txLinClrLst/>
+    <dgm:txFillClrLst meth="repeat">
+      <a:schemeClr val="lt1"/>
+    </dgm:txFillClrLst>
+    <dgm:txEffectClrLst/>
+  </dgm:styleLbl>
+  <dgm:styleLbl name="alignImgPlace1">
+    <dgm:fillClrLst meth="repeat">
+      <a:schemeClr val="accent1">
+        <a:tint val="50000"/>
+      </a:schemeClr>
+    </dgm:fillClrLst>
+    <dgm:linClrLst meth="repeat">
+      <a:schemeClr val="lt1"/>
+    </dgm:linClrLst>
+    <dgm:effectClrLst/>
+    <dgm:txLinClrLst/>
+    <dgm:txFillClrLst meth="repeat">
+      <a:schemeClr val="lt1"/>
+    </dgm:txFillClrLst>
+    <dgm:txEffectClrLst/>
+  </dgm:styleLbl>
+  <dgm:styleLbl name="bgImgPlace1">
+    <dgm:fillClrLst meth="repeat">
+      <a:schemeClr val="accent1">
+        <a:tint val="50000"/>
+      </a:schemeClr>
+    </dgm:fillClrLst>
+    <dgm:linClrLst meth="repeat">
+      <a:schemeClr val="lt1"/>
+    </dgm:linClrLst>
+    <dgm:effectClrLst/>
+    <dgm:txLinClrLst/>
+    <dgm:txFillClrLst meth="repeat">
+      <a:schemeClr val="lt1"/>
+    </dgm:txFillClrLst>
+    <dgm:txEffectClrLst/>
+  </dgm:styleLbl>
+  <dgm:styleLbl name="sibTrans2D1">
+    <dgm:fillClrLst meth="repeat">
+      <a:schemeClr val="accent1">
+        <a:tint val="60000"/>
+      </a:schemeClr>
+    </dgm:fillClrLst>
+    <dgm:linClrLst meth="repeat">
+      <a:schemeClr val="accent1">
+        <a:tint val="60000"/>
+      </a:schemeClr>
+    </dgm:linClrLst>
+    <dgm:effectClrLst/>
+    <dgm:txLinClrLst/>
+    <dgm:txFillClrLst/>
+    <dgm:txEffectClrLst/>
+  </dgm:styleLbl>
+  <dgm:styleLbl name="fgSibTrans2D1">
+    <dgm:fillClrLst meth="repeat">
+      <a:schemeClr val="accent1">
+        <a:tint val="60000"/>
+      </a:schemeClr>
+    </dgm:fillClrLst>
+    <dgm:linClrLst meth="repeat">
+      <a:schemeClr val="accent1">
+        <a:tint val="60000"/>
+      </a:schemeClr>
+    </dgm:linClrLst>
+    <dgm:effectClrLst/>
+    <dgm:txLinClrLst/>
+    <dgm:txFillClrLst/>
+    <dgm:txEffectClrLst/>
+  </dgm:styleLbl>
+  <dgm:styleLbl name="bgSibTrans2D1">
+    <dgm:fillClrLst meth="repeat">
+      <a:schemeClr val="accent1">
+        <a:tint val="60000"/>
+      </a:schemeClr>
+    </dgm:fillClrLst>
+    <dgm:linClrLst meth="repeat">
+      <a:schemeClr val="accent1">
+        <a:tint val="60000"/>
+      </a:schemeClr>
+    </dgm:linClrLst>
+    <dgm:effectClrLst/>
+    <dgm:txLinClrLst/>
+    <dgm:txFillClrLst/>
+    <dgm:txEffectClrLst/>
+  </dgm:styleLbl>
+  <dgm:styleLbl name="sibTrans1D1">
+    <dgm:fillClrLst meth="repeat">
+      <a:schemeClr val="accent1"/>
+    </dgm:fillClrLst>
+    <dgm:linClrLst meth="repeat">
+      <a:schemeClr val="accent1"/>
+    </dgm:linClrLst>
+    <dgm:effectClrLst/>
+    <dgm:txLinClrLst/>
+    <dgm:txFillClrLst meth="repeat">
+      <a:schemeClr val="tx1"/>
+    </dgm:txFillClrLst>
+    <dgm:txEffectClrLst/>
+  </dgm:styleLbl>
+  <dgm:styleLbl name="callout">
+    <dgm:fillClrLst meth="repeat">
+      <a:schemeClr val="accent1"/>
+    </dgm:fillClrLst>
+    <dgm:linClrLst meth="repeat">
+      <a:schemeClr val="accent1">
+        <a:tint val="50000"/>
+      </a:schemeClr>
+    </dgm:linClrLst>
+    <dgm:effectClrLst/>
+    <dgm:txLinClrLst/>
+    <dgm:txFillClrLst meth="repeat">
+      <a:schemeClr val="tx1"/>
+    </dgm:txFillClrLst>
+    <dgm:txEffectClrLst/>
+  </dgm:styleLbl>
+  <dgm:styleLbl name="asst0">
+    <dgm:fillClrLst meth="repeat">
+      <a:schemeClr val="accent1"/>
+    </dgm:fillClrLst>
+    <dgm:linClrLst meth="repeat">
+      <a:schemeClr val="lt1"/>
+    </dgm:linClrLst>
+    <dgm:effectClrLst/>
+    <dgm:txLinClrLst/>
+    <dgm:txFillClrLst/>
+    <dgm:txEffectClrLst/>
+  </dgm:styleLbl>
+  <dgm:styleLbl name="asst1">
+    <dgm:fillClrLst meth="repeat">
+      <a:schemeClr val="accent1"/>
+    </dgm:fillClrLst>
+    <dgm:linClrLst meth="repeat">
+      <a:schemeClr val="lt1"/>
+    </dgm:linClrLst>
+    <dgm:effectClrLst/>
+    <dgm:txLinClrLst/>
+    <dgm:txFillClrLst/>
+    <dgm:txEffectClrLst/>
+  </dgm:styleLbl>
+  <dgm:styleLbl name="asst2">
+    <dgm:fillClrLst meth="repeat">
+      <a:schemeClr val="accent1"/>
+    </dgm:fillClrLst>
+    <dgm:linClrLst meth="repeat">
+      <a:schemeClr val="lt1"/>
+    </dgm:linClrLst>
+    <dgm:effectClrLst/>
+    <dgm:txLinClrLst/>
+    <dgm:txFillClrLst/>
+    <dgm:txEffectClrLst/>
+  </dgm:styleLbl>
+  <dgm:styleLbl name="asst3">
+    <dgm:fillClrLst meth="repeat">
+      <a:schemeClr val="accent1"/>
+    </dgm:fillClrLst>
+    <dgm:linClrLst meth="repeat">
+      <a:schemeClr val="lt1"/>
+    </dgm:linClrLst>
+    <dgm:effectClrLst/>
+    <dgm:txLinClrLst/>
+    <dgm:txFillClrLst/>
+    <dgm:txEffectClrLst/>
+  </dgm:styleLbl>
+  <dgm:styleLbl name="asst4">
+    <dgm:fillClrLst meth="repeat">
+      <a:schemeClr val="accent1"/>
+    </dgm:fillClrLst>
+    <dgm:linClrLst meth="repeat">
+      <a:schemeClr val="lt1"/>
+    </dgm:linClrLst>
+    <dgm:effectClrLst/>
+    <dgm:txLinClrLst/>
+    <dgm:txFillClrLst/>
+    <dgm:txEffectClrLst/>
+  </dgm:styleLbl>
+  <dgm:styleLbl name="parChTrans2D1">
+    <dgm:fillClrLst meth="repeat">
+      <a:schemeClr val="accent1">
+        <a:tint val="60000"/>
+      </a:schemeClr>
+    </dgm:fillClrLst>
+    <dgm:linClrLst meth="repeat">
+      <a:schemeClr val="accent1">
+        <a:tint val="60000"/>
+      </a:schemeClr>
+    </dgm:linClrLst>
+    <dgm:effectClrLst/>
+    <dgm:txLinClrLst/>
+    <dgm:txFillClrLst meth="repeat">
+      <a:schemeClr val="lt1"/>
+    </dgm:txFillClrLst>
+    <dgm:txEffectClrLst/>
+  </dgm:styleLbl>
+  <dgm:styleLbl name="parChTrans2D2">
+    <dgm:fillClrLst meth="repeat">
+      <a:schemeClr val="accent1"/>
+    </dgm:fillClrLst>
+    <dgm:linClrLst meth="repeat">
+      <a:schemeClr val="accent1"/>
+    </dgm:linClrLst>
+    <dgm:effectClrLst/>
+    <dgm:txLinClrLst/>
+    <dgm:txFillClrLst meth="repeat">
+      <a:schemeClr val="lt1"/>
+    </dgm:txFillClrLst>
+    <dgm:txEffectClrLst/>
+  </dgm:styleLbl>
+  <dgm:styleLbl name="parChTrans2D3">
+    <dgm:fillClrLst meth="repeat">
+      <a:schemeClr val="accent1"/>
+    </dgm:fillClrLst>
+    <dgm:linClrLst meth="repeat">
+      <a:schemeClr val="accent1"/>
+    </dgm:linClrLst>
+    <dgm:effectClrLst/>
+    <dgm:txLinClrLst/>
+    <dgm:txFillClrLst meth="repeat">
+      <a:schemeClr val="lt1"/>
+    </dgm:txFillClrLst>
+    <dgm:txEffectClrLst/>
+  </dgm:styleLbl>
+  <dgm:styleLbl name="parChTrans2D4">
+    <dgm:fillClrLst meth="repeat">
+      <a:schemeClr val="accent1"/>
+    </dgm:fillClrLst>
+    <dgm:linClrLst meth="repeat">
+      <a:schemeClr val="accent1"/>
+    </dgm:linClrLst>
+    <dgm:effectClrLst/>
+    <dgm:txLinClrLst/>
+    <dgm:txFillClrLst meth="repeat">
+      <a:schemeClr val="lt1"/>
+    </dgm:txFillClrLst>
+    <dgm:txEffectClrLst/>
+  </dgm:styleLbl>
+  <dgm:styleLbl name="parChTrans1D1">
+    <dgm:fillClrLst meth="repeat">
+      <a:schemeClr val="accent1"/>
+    </dgm:fillClrLst>
+    <dgm:linClrLst meth="repeat">
+      <a:schemeClr val="accent1">
+        <a:shade val="60000"/>
+      </a:schemeClr>
+    </dgm:linClrLst>
+    <dgm:effectClrLst/>
+    <dgm:txLinClrLst/>
+    <dgm:txFillClrLst meth="repeat">
+      <a:schemeClr val="tx1"/>
+    </dgm:txFillClrLst>
+    <dgm:txEffectClrLst/>
+  </dgm:styleLbl>
+  <dgm:styleLbl name="parChTrans1D2">
+    <dgm:fillClrLst meth="repeat">
+      <a:schemeClr val="accent1"/>
+    </dgm:fillClrLst>
+    <dgm:linClrLst meth="repeat">
+      <a:schemeClr val="accent1">
+        <a:shade val="60000"/>
+      </a:schemeClr>
+    </dgm:linClrLst>
+    <dgm:effectClrLst/>
+    <dgm:txLinClrLst/>
+    <dgm:txFillClrLst meth="repeat">
+      <a:schemeClr val="tx1"/>
+    </dgm:txFillClrLst>
+    <dgm:txEffectClrLst/>
+  </dgm:styleLbl>
+  <dgm:styleLbl name="parChTrans1D3">
+    <dgm:fillClrLst meth="repeat">
+      <a:schemeClr val="accent1"/>
+    </dgm:fillClrLst>
+    <dgm:linClrLst meth="repeat">
+      <a:schemeClr val="accent1">
+        <a:shade val="80000"/>
+      </a:schemeClr>
+    </dgm:linClrLst>
+    <dgm:effectClrLst/>
+    <dgm:txLinClrLst/>
+    <dgm:txFillClrLst meth="repeat">
+      <a:schemeClr val="tx1"/>
+    </dgm:txFillClrLst>
+    <dgm:txEffectClrLst/>
+  </dgm:styleLbl>
+  <dgm:styleLbl name="parChTrans1D4">
+    <dgm:fillClrLst meth="repeat">
+      <a:schemeClr val="accent1"/>
+    </dgm:fillClrLst>
+    <dgm:linClrLst meth="repeat">
+      <a:schemeClr val="accent1">
+        <a:shade val="80000"/>
+      </a:schemeClr>
+    </dgm:linClrLst>
+    <dgm:effectClrLst/>
+    <dgm:txLinClrLst/>
+    <dgm:txFillClrLst meth="repeat">
+      <a:schemeClr val="tx1"/>
+    </dgm:txFillClrLst>
+    <dgm:txEffectClrLst/>
+  </dgm:styleLbl>
+  <dgm:styleLbl name="fgAcc1">
+    <dgm:fillClrLst meth="repeat">
+      <a:schemeClr val="lt1">
+        <a:alpha val="90000"/>
+      </a:schemeClr>
+    </dgm:fillClrLst>
+    <dgm:linClrLst meth="repeat">
+      <a:schemeClr val="accent1"/>
+    </dgm:linClrLst>
+    <dgm:effectClrLst/>
+    <dgm:txLinClrLst/>
+    <dgm:txFillClrLst meth="repeat">
+      <a:schemeClr val="dk1"/>
+    </dgm:txFillClrLst>
+    <dgm:txEffectClrLst/>
+  </dgm:styleLbl>
+  <dgm:styleLbl name="conFgAcc1">
+    <dgm:fillClrLst meth="repeat">
+      <a:schemeClr val="lt1">
+        <a:alpha val="90000"/>
+      </a:schemeClr>
+    </dgm:fillClrLst>
+    <dgm:linClrLst meth="repeat">
+      <a:schemeClr val="accent1"/>
+    </dgm:linClrLst>
+    <dgm:effectClrLst/>
+    <dgm:txLinClrLst/>
+    <dgm:txFillClrLst meth="repeat">
+      <a:schemeClr val="dk1"/>
+    </dgm:txFillClrLst>
+    <dgm:txEffectClrLst/>
+  </dgm:styleLbl>
+  <dgm:styleLbl name="alignAcc1">
+    <dgm:fillClrLst meth="repeat">
+      <a:schemeClr val="lt1">
+        <a:alpha val="90000"/>
+      </a:schemeClr>
+    </dgm:fillClrLst>
+    <dgm:linClrLst meth="repeat">
+      <a:schemeClr val="accent1"/>
+    </dgm:linClrLst>
+    <dgm:effectClrLst/>
+    <dgm:txLinClrLst/>
+    <dgm:txFillClrLst meth="repeat">
+      <a:schemeClr val="dk1"/>
+    </dgm:txFillClrLst>
+    <dgm:txEffectClrLst/>
+  </dgm:styleLbl>
+  <dgm:styleLbl name="trAlignAcc1">
+    <dgm:fillClrLst meth="repeat">
+      <a:schemeClr val="lt1">
+        <a:alpha val="40000"/>
+      </a:schemeClr>
+    </dgm:fillClrLst>
+    <dgm:linClrLst meth="repeat">
+      <a:schemeClr val="accent1"/>
+    </dgm:linClrLst>
+    <dgm:effectClrLst/>
+    <dgm:txLinClrLst/>
+    <dgm:txFillClrLst meth="repeat">
+      <a:schemeClr val="dk1"/>
+    </dgm:txFillClrLst>
+    <dgm:txEffectClrLst/>
+  </dgm:styleLbl>
+  <dgm:styleLbl name="bgAcc1">
+    <dgm:fillClrLst meth="repeat">
+      <a:schemeClr val="lt1">
+        <a:alpha val="90000"/>
+      </a:schemeClr>
+    </dgm:fillClrLst>
+    <dgm:linClrLst meth="repeat">
+      <a:schemeClr val="accent1"/>
+    </dgm:linClrLst>
+    <dgm:effectClrLst/>
+    <dgm:txLinClrLst/>
+    <dgm:txFillClrLst meth="repeat">
+      <a:schemeClr val="dk1"/>
+    </dgm:txFillClrLst>
+    <dgm:txEffectClrLst/>
+  </dgm:styleLbl>
+  <dgm:styleLbl name="solidFgAcc1">
+    <dgm:fillClrLst meth="repeat">
+      <a:schemeClr val="lt1"/>
+    </dgm:fillClrLst>
+    <dgm:linClrLst meth="repeat">
+      <a:schemeClr val="accent1"/>
+    </dgm:linClrLst>
+    <dgm:effectClrLst/>
+    <dgm:txLinClrLst/>
+    <dgm:txFillClrLst meth="repeat">
+      <a:schemeClr val="dk1"/>
+    </dgm:txFillClrLst>
+    <dgm:txEffectClrLst/>
+  </dgm:styleLbl>
+  <dgm:styleLbl name="solidAlignAcc1">
+    <dgm:fillClrLst meth="repeat">
+      <a:schemeClr val="lt1"/>
+    </dgm:fillClrLst>
+    <dgm:linClrLst meth="repeat">
+      <a:schemeClr val="accent1"/>
+    </dgm:linClrLst>
+    <dgm:effectClrLst/>
+    <dgm:txLinClrLst/>
+    <dgm:txFillClrLst meth="repeat">
+      <a:schemeClr val="dk1"/>
+    </dgm:txFillClrLst>
+    <dgm:txEffectClrLst/>
+  </dgm:styleLbl>
+  <dgm:styleLbl name="solidBgAcc1">
+    <dgm:fillClrLst meth="repeat">
+      <a:schemeClr val="lt1"/>
+    </dgm:fillClrLst>
+    <dgm:linClrLst meth="repeat">
+      <a:schemeClr val="accent1"/>
+    </dgm:linClrLst>
+    <dgm:effectClrLst/>
+    <dgm:txLinClrLst/>
+    <dgm:txFillClrLst meth="repeat">
+      <a:schemeClr val="dk1"/>
+    </dgm:txFillClrLst>
+    <dgm:txEffectClrLst/>
+  </dgm:styleLbl>
+  <dgm:styleLbl name="fgAccFollowNode1">
+    <dgm:fillClrLst meth="repeat">
+      <a:schemeClr val="accent1">
+        <a:alpha val="90000"/>
+        <a:tint val="40000"/>
+      </a:schemeClr>
+    </dgm:fillClrLst>
+    <dgm:linClrLst meth="repeat">
+      <a:schemeClr val="accent1">
+        <a:alpha val="90000"/>
+        <a:tint val="40000"/>
+      </a:schemeClr>
+    </dgm:linClrLst>
+    <dgm:effectClrLst/>
+    <dgm:txLinClrLst/>
+    <dgm:txFillClrLst meth="repeat">
+      <a:schemeClr val="dk1"/>
+    </dgm:txFillClrLst>
+    <dgm:txEffectClrLst/>
+  </dgm:styleLbl>
+  <dgm:styleLbl name="alignAccFollowNode1">
+    <dgm:fillClrLst meth="repeat">
+      <a:schemeClr val="accent1">
+        <a:alpha val="90000"/>
+        <a:tint val="40000"/>
+      </a:schemeClr>
+    </dgm:fillClrLst>
+    <dgm:linClrLst meth="repeat">
+      <a:schemeClr val="accent1">
+        <a:alpha val="90000"/>
+        <a:tint val="40000"/>
+      </a:schemeClr>
+    </dgm:linClrLst>
+    <dgm:effectClrLst/>
+    <dgm:txLinClrLst/>
+    <dgm:txFillClrLst meth="repeat">
+      <a:schemeClr val="dk1"/>
+    </dgm:txFillClrLst>
+    <dgm:txEffectClrLst/>
+  </dgm:styleLbl>
+  <dgm:styleLbl name="bgAccFollowNode1">
+    <dgm:fillClrLst meth="repeat">
+      <a:schemeClr val="accent1">
+        <a:alpha val="90000"/>
+        <a:tint val="40000"/>
+      </a:schemeClr>
+    </dgm:fillClrLst>
+    <dgm:linClrLst meth="repeat">
+      <a:schemeClr val="accent1">
+        <a:alpha val="90000"/>
+        <a:tint val="40000"/>
+      </a:schemeClr>
+    </dgm:linClrLst>
+    <dgm:effectClrLst/>
+    <dgm:txLinClrLst/>
+    <dgm:txFillClrLst meth="repeat">
+      <a:schemeClr val="dk1"/>
+    </dgm:txFillClrLst>
+    <dgm:txEffectClrLst/>
+  </dgm:styleLbl>
+  <dgm:styleLbl name="fgAcc0">
+    <dgm:fillClrLst meth="repeat">
+      <a:schemeClr val="lt1">
+        <a:alpha val="90000"/>
+      </a:schemeClr>
+    </dgm:fillClrLst>
+    <dgm:linClrLst meth="repeat">
+      <a:schemeClr val="accent1"/>
+    </dgm:linClrLst>
+    <dgm:effectClrLst/>
+    <dgm:txLinClrLst/>
+    <dgm:txFillClrLst meth="repeat">
+      <a:schemeClr val="dk1"/>
+    </dgm:txFillClrLst>
+    <dgm:txEffectClrLst/>
+  </dgm:styleLbl>
+  <dgm:styleLbl name="fgAcc2">
+    <dgm:fillClrLst meth="repeat">
+      <a:schemeClr val="lt1">
+        <a:alpha val="90000"/>
+      </a:schemeClr>
+    </dgm:fillClrLst>
+    <dgm:linClrLst meth="repeat">
+      <a:schemeClr val="accent1"/>
+    </dgm:linClrLst>
+    <dgm:effectClrLst/>
+    <dgm:txLinClrLst/>
+    <dgm:txFillClrLst meth="repeat">
+      <a:schemeClr val="dk1"/>
+    </dgm:txFillClrLst>
+    <dgm:txEffectClrLst/>
+  </dgm:styleLbl>
+  <dgm:styleLbl name="fgAcc3">
+    <dgm:fillClrLst meth="repeat">
+      <a:schemeClr val="lt1">
+        <a:alpha val="90000"/>
+      </a:schemeClr>
+    </dgm:fillClrLst>
+    <dgm:linClrLst meth="repeat">
+      <a:schemeClr val="accent1"/>
+    </dgm:linClrLst>
+    <dgm:effectClrLst/>
+    <dgm:txLinClrLst/>
+    <dgm:txFillClrLst meth="repeat">
+      <a:schemeClr val="dk1"/>
+    </dgm:txFillClrLst>
+    <dgm:txEffectClrLst/>
+  </dgm:styleLbl>
+  <dgm:styleLbl name="fgAcc4">
+    <dgm:fillClrLst meth="repeat">
+      <a:schemeClr val="lt1">
+        <a:alpha val="90000"/>
+      </a:schemeClr>
+    </dgm:fillClrLst>
+    <dgm:linClrLst meth="repeat">
+      <a:schemeClr val="accent1"/>
+    </dgm:linClrLst>
+    <dgm:effectClrLst/>
+    <dgm:txLinClrLst/>
+    <dgm:txFillClrLst meth="repeat">
+      <a:schemeClr val="dk1"/>
+    </dgm:txFillClrLst>
+    <dgm:txEffectClrLst/>
+  </dgm:styleLbl>
+  <dgm:styleLbl name="bgShp">
+    <dgm:fillClrLst meth="repeat">
+      <a:schemeClr val="accent1">
+        <a:tint val="40000"/>
+      </a:schemeClr>
+    </dgm:fillClrLst>
+    <dgm:linClrLst meth="repeat">
+      <a:schemeClr val="accent1"/>
+    </dgm:linClrLst>
+    <dgm:effectClrLst/>
+    <dgm:txLinClrLst/>
+    <dgm:txFillClrLst meth="repeat">
+      <a:schemeClr val="dk1"/>
+    </dgm:txFillClrLst>
+    <dgm:txEffectClrLst/>
+  </dgm:styleLbl>
+  <dgm:styleLbl name="dkBgShp">
+    <dgm:fillClrLst meth="repeat">
+      <a:schemeClr val="accent1">
+        <a:shade val="80000"/>
+      </a:schemeClr>
+    </dgm:fillClrLst>
+    <dgm:linClrLst meth="repeat">
+      <a:schemeClr val="accent1"/>
+    </dgm:linClrLst>
+    <dgm:effectClrLst/>
+    <dgm:txLinClrLst/>
+    <dgm:txFillClrLst meth="repeat">
+      <a:schemeClr val="lt1"/>
+    </dgm:txFillClrLst>
+    <dgm:txEffectClrLst/>
+  </dgm:styleLbl>
+  <dgm:styleLbl name="trBgShp">
+    <dgm:fillClrLst meth="repeat">
+      <a:schemeClr val="accent1">
+        <a:tint val="50000"/>
+        <a:alpha val="40000"/>
+      </a:schemeClr>
+    </dgm:fillClrLst>
+    <dgm:linClrLst meth="repeat">
+      <a:schemeClr val="accent1"/>
+    </dgm:linClrLst>
+    <dgm:effectClrLst/>
+    <dgm:txLinClrLst/>
+    <dgm:txFillClrLst meth="repeat">
+      <a:schemeClr val="lt1"/>
+    </dgm:txFillClrLst>
+    <dgm:txEffectClrLst/>
+  </dgm:styleLbl>
+  <dgm:styleLbl name="fgShp">
+    <dgm:fillClrLst meth="repeat">
+      <a:schemeClr val="accent1">
+        <a:tint val="60000"/>
+      </a:schemeClr>
+    </dgm:fillClrLst>
+    <dgm:linClrLst meth="repeat">
+      <a:schemeClr val="lt1"/>
+    </dgm:linClrLst>
+    <dgm:effectClrLst/>
+    <dgm:txLinClrLst/>
+    <dgm:txFillClrLst meth="repeat">
+      <a:schemeClr val="dk1"/>
+    </dgm:txFillClrLst>
+    <dgm:txEffectClrLst/>
+  </dgm:styleLbl>
+  <dgm:styleLbl name="revTx">
+    <dgm:fillClrLst meth="repeat">
+      <a:schemeClr val="lt1">
+        <a:alpha val="0"/>
+      </a:schemeClr>
+    </dgm:fillClrLst>
+    <dgm:linClrLst meth="repeat">
+      <a:schemeClr val="dk1">
+        <a:alpha val="0"/>
+      </a:schemeClr>
+    </dgm:linClrLst>
+    <dgm:effectClrLst/>
+    <dgm:txLinClrLst/>
+    <dgm:txFillClrLst meth="repeat">
+      <a:schemeClr val="tx1"/>
+    </dgm:txFillClrLst>
+    <dgm:txEffectClrLst/>
+  </dgm:styleLbl>
+</dgm:colorsDef>
+</file>
+
+<file path=word/diagrams/data1.xml><?xml version="1.0" encoding="utf-8"?>
+<dgm:dataModel xmlns:dgm="http://schemas.openxmlformats.org/drawingml/2006/diagram" xmlns:a="http://schemas.openxmlformats.org/drawingml/2006/main">
+  <dgm:ptLst>
+    <dgm:pt modelId="{591EF4C4-B453-4C3E-A83F-4A7A72E0D457}" type="doc">
+      <dgm:prSet loTypeId="urn:microsoft.com/office/officeart/2005/8/layout/vList6" loCatId="list" qsTypeId="urn:microsoft.com/office/officeart/2009/2/quickstyle/3d8" qsCatId="3D" csTypeId="urn:microsoft.com/office/officeart/2005/8/colors/accent1_2" csCatId="accent1" phldr="1"/>
+      <dgm:spPr/>
+      <dgm:t>
+        <a:bodyPr/>
+        <a:lstStyle/>
+        <a:p>
+          <a:endParaRPr lang="nl-NL"/>
+        </a:p>
+      </dgm:t>
+    </dgm:pt>
+    <dgm:pt modelId="{26636094-6378-4564-AF54-0900E1A56573}">
+      <dgm:prSet phldrT="[Tekst]" custT="1"/>
+      <dgm:spPr/>
+      <dgm:t>
+        <a:bodyPr/>
+        <a:lstStyle/>
+        <a:p>
+          <a:r>
+            <a:rPr lang="nl-NL" sz="6000" b="1"/>
+            <a:t>S</a:t>
+          </a:r>
+        </a:p>
+      </dgm:t>
+    </dgm:pt>
+    <dgm:pt modelId="{3F68D020-A1CE-4921-ACA8-EB406E77E0F3}" type="parTrans" cxnId="{907C4A4E-76C1-4BE7-A8D1-6CA5DE7A5146}">
+      <dgm:prSet/>
+      <dgm:spPr/>
+      <dgm:t>
+        <a:bodyPr/>
+        <a:lstStyle/>
+        <a:p>
+          <a:endParaRPr lang="nl-NL"/>
+        </a:p>
+      </dgm:t>
+    </dgm:pt>
+    <dgm:pt modelId="{5C784D69-CB24-4445-BF04-9FD44E0C3F51}" type="sibTrans" cxnId="{907C4A4E-76C1-4BE7-A8D1-6CA5DE7A5146}">
+      <dgm:prSet/>
+      <dgm:spPr/>
+      <dgm:t>
+        <a:bodyPr/>
+        <a:lstStyle/>
+        <a:p>
+          <a:endParaRPr lang="nl-NL"/>
+        </a:p>
+      </dgm:t>
+    </dgm:pt>
+    <dgm:pt modelId="{87BF904F-59D7-4AEF-8573-06A5CBA4CA24}">
+      <dgm:prSet phldrT="[Tekst]" custT="1"/>
+      <dgm:spPr/>
+      <dgm:t>
+        <a:bodyPr/>
+        <a:lstStyle/>
+        <a:p>
+          <a:r>
+            <a:rPr lang="nl-NL" sz="1600"/>
+            <a:t>Humoristisch</a:t>
+          </a:r>
+        </a:p>
+      </dgm:t>
+    </dgm:pt>
+    <dgm:pt modelId="{518128C9-C4CD-409E-ABC7-50B907334026}" type="parTrans" cxnId="{F07A696D-5D72-4007-B7DF-21E557FD955B}">
+      <dgm:prSet/>
+      <dgm:spPr/>
+      <dgm:t>
+        <a:bodyPr/>
+        <a:lstStyle/>
+        <a:p>
+          <a:endParaRPr lang="nl-NL"/>
+        </a:p>
+      </dgm:t>
+    </dgm:pt>
+    <dgm:pt modelId="{FECE2EE1-F4E5-4492-BD87-8E87A5D90686}" type="sibTrans" cxnId="{F07A696D-5D72-4007-B7DF-21E557FD955B}">
+      <dgm:prSet/>
+      <dgm:spPr/>
+      <dgm:t>
+        <a:bodyPr/>
+        <a:lstStyle/>
+        <a:p>
+          <a:endParaRPr lang="nl-NL"/>
+        </a:p>
+      </dgm:t>
+    </dgm:pt>
+    <dgm:pt modelId="{729E979E-2D0E-42AB-A540-B32E3A6AC757}">
+      <dgm:prSet phldrT="[Tekst]" custT="1"/>
+      <dgm:spPr/>
+      <dgm:t>
+        <a:bodyPr/>
+        <a:lstStyle/>
+        <a:p>
+          <a:r>
+            <a:rPr lang="nl-NL" sz="1600"/>
+            <a:t>Rol verdeling</a:t>
+          </a:r>
+        </a:p>
+      </dgm:t>
+    </dgm:pt>
+    <dgm:pt modelId="{00D7C33D-DB0D-43F4-B15C-D99E7E001473}" type="parTrans" cxnId="{7C917E65-7E78-4F7B-ACBE-7C585F8A86F6}">
+      <dgm:prSet/>
+      <dgm:spPr/>
+      <dgm:t>
+        <a:bodyPr/>
+        <a:lstStyle/>
+        <a:p>
+          <a:endParaRPr lang="nl-NL"/>
+        </a:p>
+      </dgm:t>
+    </dgm:pt>
+    <dgm:pt modelId="{C4827260-75BB-4783-9A96-158A93F8EA2F}" type="sibTrans" cxnId="{7C917E65-7E78-4F7B-ACBE-7C585F8A86F6}">
+      <dgm:prSet/>
+      <dgm:spPr/>
+      <dgm:t>
+        <a:bodyPr/>
+        <a:lstStyle/>
+        <a:p>
+          <a:endParaRPr lang="nl-NL"/>
+        </a:p>
+      </dgm:t>
+    </dgm:pt>
+    <dgm:pt modelId="{360F230F-2216-49AC-9DA6-7A7B6B3F089E}">
+      <dgm:prSet phldrT="[Tekst]" custT="1"/>
+      <dgm:spPr/>
+      <dgm:t>
+        <a:bodyPr/>
+        <a:lstStyle/>
+        <a:p>
+          <a:r>
+            <a:rPr lang="nl-NL" sz="6000" b="1"/>
+            <a:t>W</a:t>
+          </a:r>
+        </a:p>
+      </dgm:t>
+    </dgm:pt>
+    <dgm:pt modelId="{D1E52C19-1861-4FD7-8517-47265A1C64AE}" type="parTrans" cxnId="{186578A0-D116-446B-93EE-9EFCE57B3998}">
+      <dgm:prSet/>
+      <dgm:spPr/>
+      <dgm:t>
+        <a:bodyPr/>
+        <a:lstStyle/>
+        <a:p>
+          <a:endParaRPr lang="nl-NL"/>
+        </a:p>
+      </dgm:t>
+    </dgm:pt>
+    <dgm:pt modelId="{DFC377CF-B82B-4FDC-BEB4-1EE364664B9D}" type="sibTrans" cxnId="{186578A0-D116-446B-93EE-9EFCE57B3998}">
+      <dgm:prSet/>
+      <dgm:spPr/>
+      <dgm:t>
+        <a:bodyPr/>
+        <a:lstStyle/>
+        <a:p>
+          <a:endParaRPr lang="nl-NL"/>
+        </a:p>
+      </dgm:t>
+    </dgm:pt>
+    <dgm:pt modelId="{9A319789-F88C-42ED-BCD5-964DAFA82555}">
+      <dgm:prSet phldrT="[Tekst]"/>
+      <dgm:spPr/>
+      <dgm:t>
+        <a:bodyPr/>
+        <a:lstStyle/>
+        <a:p>
+          <a:r>
+            <a:rPr lang="nl-NL"/>
+            <a:t>Ongeduldig</a:t>
+          </a:r>
+        </a:p>
+      </dgm:t>
+    </dgm:pt>
+    <dgm:pt modelId="{E0758CB3-AC9A-483E-9ABA-4EB6D13B9D17}" type="parTrans" cxnId="{B9F3C90A-3E1B-4705-9DA9-1CD2BA9D3A4D}">
+      <dgm:prSet/>
+      <dgm:spPr/>
+      <dgm:t>
+        <a:bodyPr/>
+        <a:lstStyle/>
+        <a:p>
+          <a:endParaRPr lang="nl-NL"/>
+        </a:p>
+      </dgm:t>
+    </dgm:pt>
+    <dgm:pt modelId="{4EF7FBB8-4D24-4938-BD4A-A21701677C24}" type="sibTrans" cxnId="{B9F3C90A-3E1B-4705-9DA9-1CD2BA9D3A4D}">
+      <dgm:prSet/>
+      <dgm:spPr/>
+      <dgm:t>
+        <a:bodyPr/>
+        <a:lstStyle/>
+        <a:p>
+          <a:endParaRPr lang="nl-NL"/>
+        </a:p>
+      </dgm:t>
+    </dgm:pt>
+    <dgm:pt modelId="{1E147C01-D5AA-4D4D-9982-59BD20B27FBB}">
+      <dgm:prSet phldrT="[Tekst]"/>
+      <dgm:spPr/>
+      <dgm:t>
+        <a:bodyPr/>
+        <a:lstStyle/>
+        <a:p>
+          <a:r>
+            <a:rPr lang="nl-NL"/>
+            <a:t>Uitstelgedrag</a:t>
+          </a:r>
+        </a:p>
+      </dgm:t>
+    </dgm:pt>
+    <dgm:pt modelId="{DFCF7003-9820-4EC5-8B42-15EE44E537F5}" type="parTrans" cxnId="{D05C770F-AD2C-4482-8206-18AE3A818DB1}">
+      <dgm:prSet/>
+      <dgm:spPr/>
+      <dgm:t>
+        <a:bodyPr/>
+        <a:lstStyle/>
+        <a:p>
+          <a:endParaRPr lang="nl-NL"/>
+        </a:p>
+      </dgm:t>
+    </dgm:pt>
+    <dgm:pt modelId="{7C8100AA-CBDB-45A4-88D7-3F9FCF4D1070}" type="sibTrans" cxnId="{D05C770F-AD2C-4482-8206-18AE3A818DB1}">
+      <dgm:prSet/>
+      <dgm:spPr/>
+      <dgm:t>
+        <a:bodyPr/>
+        <a:lstStyle/>
+        <a:p>
+          <a:endParaRPr lang="nl-NL"/>
+        </a:p>
+      </dgm:t>
+    </dgm:pt>
+    <dgm:pt modelId="{1BFF4657-DAF4-41BC-8BDD-96B8737C691D}">
+      <dgm:prSet phldrT="[Tekst]" custT="1"/>
+      <dgm:spPr/>
+      <dgm:t>
+        <a:bodyPr/>
+        <a:lstStyle/>
+        <a:p>
+          <a:r>
+            <a:rPr lang="nl-NL" sz="6000" b="1"/>
+            <a:t>O</a:t>
+          </a:r>
+        </a:p>
+      </dgm:t>
+    </dgm:pt>
+    <dgm:pt modelId="{ECBC6C8C-DB3F-48E8-AAE6-FBF104100F1F}" type="parTrans" cxnId="{741A5D40-332B-4AE2-9B53-3A5DB63CF8BC}">
+      <dgm:prSet/>
+      <dgm:spPr/>
+      <dgm:t>
+        <a:bodyPr/>
+        <a:lstStyle/>
+        <a:p>
+          <a:endParaRPr lang="nl-NL"/>
+        </a:p>
+      </dgm:t>
+    </dgm:pt>
+    <dgm:pt modelId="{9812F2DA-B350-43FE-9894-B19CB69F0494}" type="sibTrans" cxnId="{741A5D40-332B-4AE2-9B53-3A5DB63CF8BC}">
+      <dgm:prSet/>
+      <dgm:spPr/>
+      <dgm:t>
+        <a:bodyPr/>
+        <a:lstStyle/>
+        <a:p>
+          <a:endParaRPr lang="nl-NL"/>
+        </a:p>
+      </dgm:t>
+    </dgm:pt>
+    <dgm:pt modelId="{851F8821-98FD-4EB1-BCFD-37EE1BAADECC}">
+      <dgm:prSet phldrT="[Tekst]"/>
+      <dgm:spPr/>
+      <dgm:t>
+        <a:bodyPr/>
+        <a:lstStyle/>
+        <a:p>
+          <a:endParaRPr lang="nl-NL" b="1"/>
+        </a:p>
+      </dgm:t>
+    </dgm:pt>
+    <dgm:pt modelId="{FAEB767D-2AC0-4E8A-B5AB-2FFB190EEA1E}" type="parTrans" cxnId="{C86B7450-81E8-4C15-9508-BF39D7B3317B}">
+      <dgm:prSet/>
+      <dgm:spPr/>
+      <dgm:t>
+        <a:bodyPr/>
+        <a:lstStyle/>
+        <a:p>
+          <a:endParaRPr lang="nl-NL"/>
+        </a:p>
+      </dgm:t>
+    </dgm:pt>
+    <dgm:pt modelId="{FCE62631-79AC-4B90-B44F-F85BAC49E7D6}" type="sibTrans" cxnId="{C86B7450-81E8-4C15-9508-BF39D7B3317B}">
+      <dgm:prSet/>
+      <dgm:spPr/>
+      <dgm:t>
+        <a:bodyPr/>
+        <a:lstStyle/>
+        <a:p>
+          <a:endParaRPr lang="nl-NL"/>
+        </a:p>
+      </dgm:t>
+    </dgm:pt>
+    <dgm:pt modelId="{08C73267-ED62-46A7-9503-5536DA7D5ECA}">
+      <dgm:prSet phldrT="[Tekst]"/>
+      <dgm:spPr/>
+      <dgm:t>
+        <a:bodyPr/>
+        <a:lstStyle/>
+        <a:p>
+          <a:endParaRPr lang="nl-NL" b="1"/>
+        </a:p>
+      </dgm:t>
+    </dgm:pt>
+    <dgm:pt modelId="{2AD46D12-4B98-4AAE-BEF1-EBE256EAC34B}" type="parTrans" cxnId="{34C8D228-E564-44CE-80AE-7DA49F2ABA85}">
+      <dgm:prSet/>
+      <dgm:spPr/>
+      <dgm:t>
+        <a:bodyPr/>
+        <a:lstStyle/>
+        <a:p>
+          <a:endParaRPr lang="nl-NL"/>
+        </a:p>
+      </dgm:t>
+    </dgm:pt>
+    <dgm:pt modelId="{B415E176-8B7D-42F6-B698-7ABE6AB552D4}" type="sibTrans" cxnId="{34C8D228-E564-44CE-80AE-7DA49F2ABA85}">
+      <dgm:prSet/>
+      <dgm:spPr/>
+      <dgm:t>
+        <a:bodyPr/>
+        <a:lstStyle/>
+        <a:p>
+          <a:endParaRPr lang="nl-NL"/>
+        </a:p>
+      </dgm:t>
+    </dgm:pt>
+    <dgm:pt modelId="{BCC9784C-80C2-4E29-93AA-82B4DE1545AB}">
+      <dgm:prSet phldrT="[Tekst]" custT="1"/>
+      <dgm:spPr/>
+      <dgm:t>
+        <a:bodyPr/>
+        <a:lstStyle/>
+        <a:p>
+          <a:r>
+            <a:rPr lang="nl-NL" sz="6000" b="1"/>
+            <a:t>T</a:t>
+          </a:r>
+        </a:p>
+      </dgm:t>
+    </dgm:pt>
+    <dgm:pt modelId="{730B902B-05E5-4018-9D81-6A328AF29CE9}" type="parTrans" cxnId="{EA114CBF-5A45-4615-9B70-731514F2D766}">
+      <dgm:prSet/>
+      <dgm:spPr/>
+      <dgm:t>
+        <a:bodyPr/>
+        <a:lstStyle/>
+        <a:p>
+          <a:endParaRPr lang="nl-NL"/>
+        </a:p>
+      </dgm:t>
+    </dgm:pt>
+    <dgm:pt modelId="{2E76D72E-4898-41B4-B2CD-427357FB5785}" type="sibTrans" cxnId="{EA114CBF-5A45-4615-9B70-731514F2D766}">
+      <dgm:prSet/>
+      <dgm:spPr/>
+      <dgm:t>
+        <a:bodyPr/>
+        <a:lstStyle/>
+        <a:p>
+          <a:endParaRPr lang="nl-NL"/>
+        </a:p>
+      </dgm:t>
+    </dgm:pt>
+    <dgm:pt modelId="{16CCE3E5-E12D-4CC8-AF29-916CFEF016FB}">
+      <dgm:prSet phldrT="[Tekst]" custT="1"/>
+      <dgm:spPr/>
+      <dgm:t>
+        <a:bodyPr/>
+        <a:lstStyle/>
+        <a:p>
+          <a:r>
+            <a:rPr lang="nl-NL" sz="1600"/>
+            <a:t>Staan open voor kritiek</a:t>
+          </a:r>
+        </a:p>
+      </dgm:t>
+    </dgm:pt>
+    <dgm:pt modelId="{796EC16E-F5BC-410B-B43A-F58F3AFB25E1}" type="parTrans" cxnId="{672A8C2B-A5B9-43F4-BC35-113628B44A86}">
+      <dgm:prSet/>
+      <dgm:spPr/>
+      <dgm:t>
+        <a:bodyPr/>
+        <a:lstStyle/>
+        <a:p>
+          <a:endParaRPr lang="nl-NL"/>
+        </a:p>
+      </dgm:t>
+    </dgm:pt>
+    <dgm:pt modelId="{DBA65911-2810-419E-9D4D-979EAB4103FD}" type="sibTrans" cxnId="{672A8C2B-A5B9-43F4-BC35-113628B44A86}">
+      <dgm:prSet/>
+      <dgm:spPr/>
+      <dgm:t>
+        <a:bodyPr/>
+        <a:lstStyle/>
+        <a:p>
+          <a:endParaRPr lang="nl-NL"/>
+        </a:p>
+      </dgm:t>
+    </dgm:pt>
+    <dgm:pt modelId="{AF9C8EEF-84C8-4D56-91C6-64E86974BC2C}">
+      <dgm:prSet phldrT="[Tekst]" custT="1"/>
+      <dgm:spPr/>
+      <dgm:t>
+        <a:bodyPr/>
+        <a:lstStyle/>
+        <a:p>
+          <a:r>
+            <a:rPr lang="nl-NL" sz="1600"/>
+            <a:t>Eerlijk tegen over elkaar</a:t>
+          </a:r>
+        </a:p>
+      </dgm:t>
+    </dgm:pt>
+    <dgm:pt modelId="{B606CEA1-2AC8-4EC5-BF9D-70DFE89BBA53}" type="parTrans" cxnId="{08536F2C-4B51-4C80-B603-77B6175BE36C}">
+      <dgm:prSet/>
+      <dgm:spPr/>
+      <dgm:t>
+        <a:bodyPr/>
+        <a:lstStyle/>
+        <a:p>
+          <a:endParaRPr lang="nl-NL"/>
+        </a:p>
+      </dgm:t>
+    </dgm:pt>
+    <dgm:pt modelId="{212F133C-63AA-4C1D-B385-C85AEEC14883}" type="sibTrans" cxnId="{08536F2C-4B51-4C80-B603-77B6175BE36C}">
+      <dgm:prSet/>
+      <dgm:spPr/>
+      <dgm:t>
+        <a:bodyPr/>
+        <a:lstStyle/>
+        <a:p>
+          <a:endParaRPr lang="nl-NL"/>
+        </a:p>
+      </dgm:t>
+    </dgm:pt>
+    <dgm:pt modelId="{919D8748-684C-49E4-960B-26D362425ABF}">
+      <dgm:prSet phldrT="[Tekst]"/>
+      <dgm:spPr/>
+      <dgm:t>
+        <a:bodyPr/>
+        <a:lstStyle/>
+        <a:p>
+          <a:r>
+            <a:rPr lang="nl-NL"/>
+            <a:t>Communicatie</a:t>
+          </a:r>
+        </a:p>
+      </dgm:t>
+    </dgm:pt>
+    <dgm:pt modelId="{2638F5C3-AB2C-40B1-8F2D-3FFE714EC099}" type="parTrans" cxnId="{91F86D1D-A8DA-49BE-B7D8-F78DAAB04E67}">
+      <dgm:prSet/>
+      <dgm:spPr/>
+      <dgm:t>
+        <a:bodyPr/>
+        <a:lstStyle/>
+        <a:p>
+          <a:endParaRPr lang="nl-NL"/>
+        </a:p>
+      </dgm:t>
+    </dgm:pt>
+    <dgm:pt modelId="{8AAB70D2-2F00-4DB9-9CB7-4575283AE6F4}" type="sibTrans" cxnId="{91F86D1D-A8DA-49BE-B7D8-F78DAAB04E67}">
+      <dgm:prSet/>
+      <dgm:spPr/>
+      <dgm:t>
+        <a:bodyPr/>
+        <a:lstStyle/>
+        <a:p>
+          <a:endParaRPr lang="nl-NL"/>
+        </a:p>
+      </dgm:t>
+    </dgm:pt>
+    <dgm:pt modelId="{2F571FB8-1DBC-4652-B53A-8CE70422657A}">
+      <dgm:prSet phldrT="[Tekst]" custT="1"/>
+      <dgm:spPr/>
+      <dgm:t>
+        <a:bodyPr/>
+        <a:lstStyle/>
+        <a:p>
+          <a:endParaRPr lang="nl-NL" sz="6000" b="1"/>
+        </a:p>
+      </dgm:t>
+    </dgm:pt>
+    <dgm:pt modelId="{F026C114-15B4-4816-98AF-E67A3BD266F6}" type="parTrans" cxnId="{C79BFA60-12C7-40DE-9F39-311246896434}">
+      <dgm:prSet/>
+      <dgm:spPr/>
+      <dgm:t>
+        <a:bodyPr/>
+        <a:lstStyle/>
+        <a:p>
+          <a:endParaRPr lang="nl-NL"/>
+        </a:p>
+      </dgm:t>
+    </dgm:pt>
+    <dgm:pt modelId="{94EC6EE2-939E-422C-BBC7-5F5FA5DBB54A}" type="sibTrans" cxnId="{C79BFA60-12C7-40DE-9F39-311246896434}">
+      <dgm:prSet/>
+      <dgm:spPr/>
+      <dgm:t>
+        <a:bodyPr/>
+        <a:lstStyle/>
+        <a:p>
+          <a:endParaRPr lang="nl-NL"/>
+        </a:p>
+      </dgm:t>
+    </dgm:pt>
+    <dgm:pt modelId="{C3AC12ED-B39B-4A9A-9261-C3D28CE4C092}">
+      <dgm:prSet phldrT="[Tekst]" custT="1"/>
+      <dgm:spPr/>
+      <dgm:t>
+        <a:bodyPr/>
+        <a:lstStyle/>
+        <a:p>
+          <a:endParaRPr lang="nl-NL" sz="6000" b="1"/>
+        </a:p>
+      </dgm:t>
+    </dgm:pt>
+    <dgm:pt modelId="{B98860C6-6184-4348-BDF5-BC4660938DCC}" type="parTrans" cxnId="{88EBF9A4-FE9A-4E65-95BB-8C470A6BBE03}">
+      <dgm:prSet/>
+      <dgm:spPr/>
+      <dgm:t>
+        <a:bodyPr/>
+        <a:lstStyle/>
+        <a:p>
+          <a:endParaRPr lang="nl-NL"/>
+        </a:p>
+      </dgm:t>
+    </dgm:pt>
+    <dgm:pt modelId="{A8DE8D2B-B2C0-4347-9705-3791D52C5671}" type="sibTrans" cxnId="{88EBF9A4-FE9A-4E65-95BB-8C470A6BBE03}">
+      <dgm:prSet/>
+      <dgm:spPr/>
+      <dgm:t>
+        <a:bodyPr/>
+        <a:lstStyle/>
+        <a:p>
+          <a:endParaRPr lang="nl-NL"/>
+        </a:p>
+      </dgm:t>
+    </dgm:pt>
+    <dgm:pt modelId="{6416AB1D-E973-445E-AC2F-B2037E1E935B}">
+      <dgm:prSet phldrT="[Tekst]" custT="1"/>
+      <dgm:spPr/>
+      <dgm:t>
+        <a:bodyPr/>
+        <a:lstStyle/>
+        <a:p>
+          <a:endParaRPr lang="nl-NL" sz="6000" b="1"/>
+        </a:p>
+      </dgm:t>
+    </dgm:pt>
+    <dgm:pt modelId="{66DBC843-1018-448D-B66E-9EB8604CE465}" type="parTrans" cxnId="{D1F0337A-B8CE-4502-9DB9-59ABC9C3B76D}">
+      <dgm:prSet/>
+      <dgm:spPr/>
+      <dgm:t>
+        <a:bodyPr/>
+        <a:lstStyle/>
+        <a:p>
+          <a:endParaRPr lang="nl-NL"/>
+        </a:p>
+      </dgm:t>
+    </dgm:pt>
+    <dgm:pt modelId="{0474FCB3-9CFE-47AE-A88F-3B4DECB74967}" type="sibTrans" cxnId="{D1F0337A-B8CE-4502-9DB9-59ABC9C3B76D}">
+      <dgm:prSet/>
+      <dgm:spPr/>
+      <dgm:t>
+        <a:bodyPr/>
+        <a:lstStyle/>
+        <a:p>
+          <a:endParaRPr lang="nl-NL"/>
+        </a:p>
+      </dgm:t>
+    </dgm:pt>
+    <dgm:pt modelId="{66B637C4-7071-402C-A5D8-7C7E8ED1AD6D}">
+      <dgm:prSet phldrT="[Tekst]"/>
+      <dgm:spPr/>
+      <dgm:t>
+        <a:bodyPr/>
+        <a:lstStyle/>
+        <a:p>
+          <a:r>
+            <a:rPr lang="nl-NL"/>
+            <a:t>Soms te aardig</a:t>
+          </a:r>
+        </a:p>
+      </dgm:t>
+    </dgm:pt>
+    <dgm:pt modelId="{AA42A148-9B2F-4976-975F-1AF30246D350}" type="parTrans" cxnId="{D6B25DC5-0DB9-4970-A1D3-DD1314C017CC}">
+      <dgm:prSet/>
+      <dgm:spPr/>
+      <dgm:t>
+        <a:bodyPr/>
+        <a:lstStyle/>
+        <a:p>
+          <a:endParaRPr lang="nl-NL"/>
+        </a:p>
+      </dgm:t>
+    </dgm:pt>
+    <dgm:pt modelId="{BA21D56E-3357-4D29-93B7-C3600FEBD46A}" type="sibTrans" cxnId="{D6B25DC5-0DB9-4970-A1D3-DD1314C017CC}">
+      <dgm:prSet/>
+      <dgm:spPr/>
+      <dgm:t>
+        <a:bodyPr/>
+        <a:lstStyle/>
+        <a:p>
+          <a:endParaRPr lang="nl-NL"/>
+        </a:p>
+      </dgm:t>
+    </dgm:pt>
+    <dgm:pt modelId="{E1CAEAB5-CF68-44B3-BA4A-6E2C569B0484}">
+      <dgm:prSet phldrT="[Tekst]"/>
+      <dgm:spPr/>
+      <dgm:t>
+        <a:bodyPr/>
+        <a:lstStyle/>
+        <a:p>
+          <a:endParaRPr lang="nl-NL" b="1"/>
+        </a:p>
+      </dgm:t>
+    </dgm:pt>
+    <dgm:pt modelId="{87FE6BB2-1E26-4735-834B-D31751BA1720}" type="parTrans" cxnId="{984976BE-2B03-44FC-A0CD-B736D10B739E}">
+      <dgm:prSet/>
+      <dgm:spPr/>
+      <dgm:t>
+        <a:bodyPr/>
+        <a:lstStyle/>
+        <a:p>
+          <a:endParaRPr lang="nl-NL"/>
+        </a:p>
+      </dgm:t>
+    </dgm:pt>
+    <dgm:pt modelId="{5ED605F9-E8D6-43C0-BDC5-F86AFB0E62E4}" type="sibTrans" cxnId="{984976BE-2B03-44FC-A0CD-B736D10B739E}">
+      <dgm:prSet/>
+      <dgm:spPr/>
+      <dgm:t>
+        <a:bodyPr/>
+        <a:lstStyle/>
+        <a:p>
+          <a:endParaRPr lang="nl-NL"/>
+        </a:p>
+      </dgm:t>
+    </dgm:pt>
+    <dgm:pt modelId="{03A62D6E-F0E7-452A-83AE-79DB512E8F2A}">
+      <dgm:prSet phldrT="[Tekst]"/>
+      <dgm:spPr/>
+      <dgm:t>
+        <a:bodyPr/>
+        <a:lstStyle/>
+        <a:p>
+          <a:endParaRPr lang="nl-NL" b="1"/>
+        </a:p>
+      </dgm:t>
+    </dgm:pt>
+    <dgm:pt modelId="{57FE6390-A2D8-47B8-9F6D-27E367CEAFBB}" type="parTrans" cxnId="{2C010D0C-2EB2-4811-9A8F-A37ED8F4DDE7}">
+      <dgm:prSet/>
+      <dgm:spPr/>
+      <dgm:t>
+        <a:bodyPr/>
+        <a:lstStyle/>
+        <a:p>
+          <a:endParaRPr lang="nl-NL"/>
+        </a:p>
+      </dgm:t>
+    </dgm:pt>
+    <dgm:pt modelId="{5F5CA7D2-C4E3-4F8B-862A-9C5AE9730984}" type="sibTrans" cxnId="{2C010D0C-2EB2-4811-9A8F-A37ED8F4DDE7}">
+      <dgm:prSet/>
+      <dgm:spPr/>
+      <dgm:t>
+        <a:bodyPr/>
+        <a:lstStyle/>
+        <a:p>
+          <a:endParaRPr lang="nl-NL"/>
+        </a:p>
+      </dgm:t>
+    </dgm:pt>
+    <dgm:pt modelId="{88D3E451-5ACF-4568-A265-C3400989BEE9}" type="pres">
+      <dgm:prSet presAssocID="{591EF4C4-B453-4C3E-A83F-4A7A72E0D457}" presName="Name0" presStyleCnt="0">
+        <dgm:presLayoutVars>
+          <dgm:dir/>
+          <dgm:animLvl val="lvl"/>
+          <dgm:resizeHandles/>
+        </dgm:presLayoutVars>
+      </dgm:prSet>
+      <dgm:spPr/>
+    </dgm:pt>
+    <dgm:pt modelId="{F23ACE86-8642-489A-848F-E2448E9E26FE}" type="pres">
+      <dgm:prSet presAssocID="{26636094-6378-4564-AF54-0900E1A56573}" presName="linNode" presStyleCnt="0"/>
+      <dgm:spPr/>
+    </dgm:pt>
+    <dgm:pt modelId="{4958B305-98A2-46F1-B5A8-866A19096739}" type="pres">
+      <dgm:prSet presAssocID="{26636094-6378-4564-AF54-0900E1A56573}" presName="parentShp" presStyleLbl="node1" presStyleIdx="0" presStyleCnt="4">
+        <dgm:presLayoutVars>
+          <dgm:bulletEnabled val="1"/>
+        </dgm:presLayoutVars>
+      </dgm:prSet>
+      <dgm:spPr/>
+    </dgm:pt>
+    <dgm:pt modelId="{3F9506B4-EF51-40CE-9941-C547DA461D41}" type="pres">
+      <dgm:prSet presAssocID="{26636094-6378-4564-AF54-0900E1A56573}" presName="childShp" presStyleLbl="bgAccFollowNode1" presStyleIdx="0" presStyleCnt="4">
+        <dgm:presLayoutVars>
+          <dgm:bulletEnabled val="1"/>
+        </dgm:presLayoutVars>
+      </dgm:prSet>
+      <dgm:spPr/>
+      <dgm:t>
+        <a:bodyPr/>
+        <a:lstStyle/>
+        <a:p>
+          <a:endParaRPr lang="nl-NL"/>
+        </a:p>
+      </dgm:t>
+    </dgm:pt>
+    <dgm:pt modelId="{38B2371B-5E42-4D29-AA01-042A6D75ACCD}" type="pres">
+      <dgm:prSet presAssocID="{5C784D69-CB24-4445-BF04-9FD44E0C3F51}" presName="spacing" presStyleCnt="0"/>
+      <dgm:spPr/>
+    </dgm:pt>
+    <dgm:pt modelId="{EA710B06-B161-431A-A09D-9F746D106853}" type="pres">
+      <dgm:prSet presAssocID="{360F230F-2216-49AC-9DA6-7A7B6B3F089E}" presName="linNode" presStyleCnt="0"/>
+      <dgm:spPr/>
+    </dgm:pt>
+    <dgm:pt modelId="{E99D16AF-DE01-45A8-971C-B5E4749AFE18}" type="pres">
+      <dgm:prSet presAssocID="{360F230F-2216-49AC-9DA6-7A7B6B3F089E}" presName="parentShp" presStyleLbl="node1" presStyleIdx="1" presStyleCnt="4">
+        <dgm:presLayoutVars>
+          <dgm:bulletEnabled val="1"/>
+        </dgm:presLayoutVars>
+      </dgm:prSet>
+      <dgm:spPr/>
+    </dgm:pt>
+    <dgm:pt modelId="{EBDBAB95-A6BD-41D2-A2D9-2F4FB0933F1E}" type="pres">
+      <dgm:prSet presAssocID="{360F230F-2216-49AC-9DA6-7A7B6B3F089E}" presName="childShp" presStyleLbl="bgAccFollowNode1" presStyleIdx="1" presStyleCnt="4">
+        <dgm:presLayoutVars>
+          <dgm:bulletEnabled val="1"/>
+        </dgm:presLayoutVars>
+      </dgm:prSet>
+      <dgm:spPr/>
+      <dgm:t>
+        <a:bodyPr/>
+        <a:lstStyle/>
+        <a:p>
+          <a:endParaRPr lang="nl-NL"/>
+        </a:p>
+      </dgm:t>
+    </dgm:pt>
+    <dgm:pt modelId="{31F1B7CE-27B0-4C1C-AAAC-9552E6F8D0D8}" type="pres">
+      <dgm:prSet presAssocID="{DFC377CF-B82B-4FDC-BEB4-1EE364664B9D}" presName="spacing" presStyleCnt="0"/>
+      <dgm:spPr/>
+    </dgm:pt>
+    <dgm:pt modelId="{C8327292-3AD2-4788-B94A-D069B0167661}" type="pres">
+      <dgm:prSet presAssocID="{1BFF4657-DAF4-41BC-8BDD-96B8737C691D}" presName="linNode" presStyleCnt="0"/>
+      <dgm:spPr/>
+    </dgm:pt>
+    <dgm:pt modelId="{3438CD31-A0AF-4479-B6AF-E2B180BCF6E4}" type="pres">
+      <dgm:prSet presAssocID="{1BFF4657-DAF4-41BC-8BDD-96B8737C691D}" presName="parentShp" presStyleLbl="node1" presStyleIdx="2" presStyleCnt="4">
+        <dgm:presLayoutVars>
+          <dgm:bulletEnabled val="1"/>
+        </dgm:presLayoutVars>
+      </dgm:prSet>
+      <dgm:spPr/>
+      <dgm:t>
+        <a:bodyPr/>
+        <a:lstStyle/>
+        <a:p>
+          <a:endParaRPr lang="nl-NL"/>
+        </a:p>
+      </dgm:t>
+    </dgm:pt>
+    <dgm:pt modelId="{43144151-77D4-445E-8478-BB1B660D60D8}" type="pres">
+      <dgm:prSet presAssocID="{1BFF4657-DAF4-41BC-8BDD-96B8737C691D}" presName="childShp" presStyleLbl="bgAccFollowNode1" presStyleIdx="2" presStyleCnt="4">
+        <dgm:presLayoutVars>
+          <dgm:bulletEnabled val="1"/>
+        </dgm:presLayoutVars>
+      </dgm:prSet>
+      <dgm:spPr/>
+      <dgm:t>
+        <a:bodyPr/>
+        <a:lstStyle/>
+        <a:p>
+          <a:endParaRPr lang="nl-NL"/>
+        </a:p>
+      </dgm:t>
+    </dgm:pt>
+    <dgm:pt modelId="{2ADBA79D-4607-4AC5-A3ED-AFC55FC145E5}" type="pres">
+      <dgm:prSet presAssocID="{9812F2DA-B350-43FE-9894-B19CB69F0494}" presName="spacing" presStyleCnt="0"/>
+      <dgm:spPr/>
+    </dgm:pt>
+    <dgm:pt modelId="{F146DED5-96BD-4C22-BED9-7B5C75867CE8}" type="pres">
+      <dgm:prSet presAssocID="{BCC9784C-80C2-4E29-93AA-82B4DE1545AB}" presName="linNode" presStyleCnt="0"/>
+      <dgm:spPr/>
+    </dgm:pt>
+    <dgm:pt modelId="{A03C714B-AE63-4716-9C11-C7BDE0E51A4E}" type="pres">
+      <dgm:prSet presAssocID="{BCC9784C-80C2-4E29-93AA-82B4DE1545AB}" presName="parentShp" presStyleLbl="node1" presStyleIdx="3" presStyleCnt="4">
+        <dgm:presLayoutVars>
+          <dgm:bulletEnabled val="1"/>
+        </dgm:presLayoutVars>
+      </dgm:prSet>
+      <dgm:spPr/>
+    </dgm:pt>
+    <dgm:pt modelId="{07E1EBFF-F67A-4EF2-89D1-C9938F59C71F}" type="pres">
+      <dgm:prSet presAssocID="{BCC9784C-80C2-4E29-93AA-82B4DE1545AB}" presName="childShp" presStyleLbl="bgAccFollowNode1" presStyleIdx="3" presStyleCnt="4">
+        <dgm:presLayoutVars>
+          <dgm:bulletEnabled val="1"/>
+        </dgm:presLayoutVars>
+      </dgm:prSet>
+      <dgm:spPr/>
+    </dgm:pt>
+  </dgm:ptLst>
+  <dgm:cxnLst>
+    <dgm:cxn modelId="{2C010D0C-2EB2-4811-9A8F-A37ED8F4DDE7}" srcId="{1BFF4657-DAF4-41BC-8BDD-96B8737C691D}" destId="{03A62D6E-F0E7-452A-83AE-79DB512E8F2A}" srcOrd="2" destOrd="0" parTransId="{57FE6390-A2D8-47B8-9F6D-27E367CEAFBB}" sibTransId="{5F5CA7D2-C4E3-4F8B-862A-9C5AE9730984}"/>
+    <dgm:cxn modelId="{4C7104C4-3C3A-418D-861B-0C1E30C3EBE1}" type="presOf" srcId="{08C73267-ED62-46A7-9503-5536DA7D5ECA}" destId="{43144151-77D4-445E-8478-BB1B660D60D8}" srcOrd="0" destOrd="3" presId="urn:microsoft.com/office/officeart/2005/8/layout/vList6"/>
+    <dgm:cxn modelId="{4E8DB1E2-FB75-4A5E-B5AC-FF01AE443554}" type="presOf" srcId="{1E147C01-D5AA-4D4D-9982-59BD20B27FBB}" destId="{EBDBAB95-A6BD-41D2-A2D9-2F4FB0933F1E}" srcOrd="0" destOrd="1" presId="urn:microsoft.com/office/officeart/2005/8/layout/vList6"/>
+    <dgm:cxn modelId="{741A5D40-332B-4AE2-9B53-3A5DB63CF8BC}" srcId="{591EF4C4-B453-4C3E-A83F-4A7A72E0D457}" destId="{1BFF4657-DAF4-41BC-8BDD-96B8737C691D}" srcOrd="2" destOrd="0" parTransId="{ECBC6C8C-DB3F-48E8-AAE6-FBF104100F1F}" sibTransId="{9812F2DA-B350-43FE-9894-B19CB69F0494}"/>
+    <dgm:cxn modelId="{D05C770F-AD2C-4482-8206-18AE3A818DB1}" srcId="{360F230F-2216-49AC-9DA6-7A7B6B3F089E}" destId="{1E147C01-D5AA-4D4D-9982-59BD20B27FBB}" srcOrd="1" destOrd="0" parTransId="{DFCF7003-9820-4EC5-8B42-15EE44E537F5}" sibTransId="{7C8100AA-CBDB-45A4-88D7-3F9FCF4D1070}"/>
+    <dgm:cxn modelId="{88EBF9A4-FE9A-4E65-95BB-8C470A6BBE03}" srcId="{BCC9784C-80C2-4E29-93AA-82B4DE1545AB}" destId="{C3AC12ED-B39B-4A9A-9261-C3D28CE4C092}" srcOrd="0" destOrd="0" parTransId="{B98860C6-6184-4348-BDF5-BC4660938DCC}" sibTransId="{A8DE8D2B-B2C0-4347-9705-3791D52C5671}"/>
+    <dgm:cxn modelId="{7C917E65-7E78-4F7B-ACBE-7C585F8A86F6}" srcId="{26636094-6378-4564-AF54-0900E1A56573}" destId="{729E979E-2D0E-42AB-A540-B32E3A6AC757}" srcOrd="1" destOrd="0" parTransId="{00D7C33D-DB0D-43F4-B15C-D99E7E001473}" sibTransId="{C4827260-75BB-4783-9A96-158A93F8EA2F}"/>
+    <dgm:cxn modelId="{B9F3C90A-3E1B-4705-9DA9-1CD2BA9D3A4D}" srcId="{360F230F-2216-49AC-9DA6-7A7B6B3F089E}" destId="{9A319789-F88C-42ED-BCD5-964DAFA82555}" srcOrd="0" destOrd="0" parTransId="{E0758CB3-AC9A-483E-9ABA-4EB6D13B9D17}" sibTransId="{4EF7FBB8-4D24-4938-BD4A-A21701677C24}"/>
+    <dgm:cxn modelId="{C86B7450-81E8-4C15-9508-BF39D7B3317B}" srcId="{1BFF4657-DAF4-41BC-8BDD-96B8737C691D}" destId="{851F8821-98FD-4EB1-BCFD-37EE1BAADECC}" srcOrd="0" destOrd="0" parTransId="{FAEB767D-2AC0-4E8A-B5AB-2FFB190EEA1E}" sibTransId="{FCE62631-79AC-4B90-B44F-F85BAC49E7D6}"/>
+    <dgm:cxn modelId="{672A8C2B-A5B9-43F4-BC35-113628B44A86}" srcId="{26636094-6378-4564-AF54-0900E1A56573}" destId="{16CCE3E5-E12D-4CC8-AF29-916CFEF016FB}" srcOrd="2" destOrd="0" parTransId="{796EC16E-F5BC-410B-B43A-F58F3AFB25E1}" sibTransId="{DBA65911-2810-419E-9D4D-979EAB4103FD}"/>
+    <dgm:cxn modelId="{F07A696D-5D72-4007-B7DF-21E557FD955B}" srcId="{26636094-6378-4564-AF54-0900E1A56573}" destId="{87BF904F-59D7-4AEF-8573-06A5CBA4CA24}" srcOrd="0" destOrd="0" parTransId="{518128C9-C4CD-409E-ABC7-50B907334026}" sibTransId="{FECE2EE1-F4E5-4492-BD87-8E87A5D90686}"/>
+    <dgm:cxn modelId="{91F86D1D-A8DA-49BE-B7D8-F78DAAB04E67}" srcId="{360F230F-2216-49AC-9DA6-7A7B6B3F089E}" destId="{919D8748-684C-49E4-960B-26D362425ABF}" srcOrd="2" destOrd="0" parTransId="{2638F5C3-AB2C-40B1-8F2D-3FFE714EC099}" sibTransId="{8AAB70D2-2F00-4DB9-9CB7-4575283AE6F4}"/>
+    <dgm:cxn modelId="{4905F743-D852-4D48-AF3B-29D397A49027}" type="presOf" srcId="{729E979E-2D0E-42AB-A540-B32E3A6AC757}" destId="{3F9506B4-EF51-40CE-9941-C547DA461D41}" srcOrd="0" destOrd="1" presId="urn:microsoft.com/office/officeart/2005/8/layout/vList6"/>
+    <dgm:cxn modelId="{984976BE-2B03-44FC-A0CD-B736D10B739E}" srcId="{1BFF4657-DAF4-41BC-8BDD-96B8737C691D}" destId="{E1CAEAB5-CF68-44B3-BA4A-6E2C569B0484}" srcOrd="1" destOrd="0" parTransId="{87FE6BB2-1E26-4735-834B-D31751BA1720}" sibTransId="{5ED605F9-E8D6-43C0-BDC5-F86AFB0E62E4}"/>
+    <dgm:cxn modelId="{3434399D-06CB-447F-824D-4E020D2325BC}" type="presOf" srcId="{87BF904F-59D7-4AEF-8573-06A5CBA4CA24}" destId="{3F9506B4-EF51-40CE-9941-C547DA461D41}" srcOrd="0" destOrd="0" presId="urn:microsoft.com/office/officeart/2005/8/layout/vList6"/>
+    <dgm:cxn modelId="{7E2A86FD-8415-45CB-AEB1-551BC02D93E2}" type="presOf" srcId="{26636094-6378-4564-AF54-0900E1A56573}" destId="{4958B305-98A2-46F1-B5A8-866A19096739}" srcOrd="0" destOrd="0" presId="urn:microsoft.com/office/officeart/2005/8/layout/vList6"/>
+    <dgm:cxn modelId="{D6B25DC5-0DB9-4970-A1D3-DD1314C017CC}" srcId="{360F230F-2216-49AC-9DA6-7A7B6B3F089E}" destId="{66B637C4-7071-402C-A5D8-7C7E8ED1AD6D}" srcOrd="3" destOrd="0" parTransId="{AA42A148-9B2F-4976-975F-1AF30246D350}" sibTransId="{BA21D56E-3357-4D29-93B7-C3600FEBD46A}"/>
+    <dgm:cxn modelId="{C948786E-7FBE-4733-894F-961D0381A1A6}" type="presOf" srcId="{AF9C8EEF-84C8-4D56-91C6-64E86974BC2C}" destId="{3F9506B4-EF51-40CE-9941-C547DA461D41}" srcOrd="0" destOrd="3" presId="urn:microsoft.com/office/officeart/2005/8/layout/vList6"/>
+    <dgm:cxn modelId="{CAE8A07C-461F-4E10-B19F-CD9B450F76D5}" type="presOf" srcId="{2F571FB8-1DBC-4652-B53A-8CE70422657A}" destId="{07E1EBFF-F67A-4EF2-89D1-C9938F59C71F}" srcOrd="0" destOrd="2" presId="urn:microsoft.com/office/officeart/2005/8/layout/vList6"/>
+    <dgm:cxn modelId="{D1F0337A-B8CE-4502-9DB9-59ABC9C3B76D}" srcId="{BCC9784C-80C2-4E29-93AA-82B4DE1545AB}" destId="{6416AB1D-E973-445E-AC2F-B2037E1E935B}" srcOrd="1" destOrd="0" parTransId="{66DBC843-1018-448D-B66E-9EB8604CE465}" sibTransId="{0474FCB3-9CFE-47AE-A88F-3B4DECB74967}"/>
+    <dgm:cxn modelId="{7990D5B6-CE6B-4A9D-A501-4C5893FF9DE0}" type="presOf" srcId="{9A319789-F88C-42ED-BCD5-964DAFA82555}" destId="{EBDBAB95-A6BD-41D2-A2D9-2F4FB0933F1E}" srcOrd="0" destOrd="0" presId="urn:microsoft.com/office/officeart/2005/8/layout/vList6"/>
+    <dgm:cxn modelId="{5036506A-A868-4262-ABB8-AE1DD9116907}" type="presOf" srcId="{BCC9784C-80C2-4E29-93AA-82B4DE1545AB}" destId="{A03C714B-AE63-4716-9C11-C7BDE0E51A4E}" srcOrd="0" destOrd="0" presId="urn:microsoft.com/office/officeart/2005/8/layout/vList6"/>
+    <dgm:cxn modelId="{EA114CBF-5A45-4615-9B70-731514F2D766}" srcId="{591EF4C4-B453-4C3E-A83F-4A7A72E0D457}" destId="{BCC9784C-80C2-4E29-93AA-82B4DE1545AB}" srcOrd="3" destOrd="0" parTransId="{730B902B-05E5-4018-9D81-6A328AF29CE9}" sibTransId="{2E76D72E-4898-41B4-B2CD-427357FB5785}"/>
+    <dgm:cxn modelId="{3C46A840-A758-4AA8-B95C-393F7C172BCA}" type="presOf" srcId="{591EF4C4-B453-4C3E-A83F-4A7A72E0D457}" destId="{88D3E451-5ACF-4568-A265-C3400989BEE9}" srcOrd="0" destOrd="0" presId="urn:microsoft.com/office/officeart/2005/8/layout/vList6"/>
+    <dgm:cxn modelId="{1F602EAB-F102-4462-BDB1-E70F48902775}" type="presOf" srcId="{E1CAEAB5-CF68-44B3-BA4A-6E2C569B0484}" destId="{43144151-77D4-445E-8478-BB1B660D60D8}" srcOrd="0" destOrd="1" presId="urn:microsoft.com/office/officeart/2005/8/layout/vList6"/>
+    <dgm:cxn modelId="{34C8D228-E564-44CE-80AE-7DA49F2ABA85}" srcId="{1BFF4657-DAF4-41BC-8BDD-96B8737C691D}" destId="{08C73267-ED62-46A7-9503-5536DA7D5ECA}" srcOrd="3" destOrd="0" parTransId="{2AD46D12-4B98-4AAE-BEF1-EBE256EAC34B}" sibTransId="{B415E176-8B7D-42F6-B698-7ABE6AB552D4}"/>
+    <dgm:cxn modelId="{360DCBDD-24E2-4211-8B76-400BB561150D}" type="presOf" srcId="{03A62D6E-F0E7-452A-83AE-79DB512E8F2A}" destId="{43144151-77D4-445E-8478-BB1B660D60D8}" srcOrd="0" destOrd="2" presId="urn:microsoft.com/office/officeart/2005/8/layout/vList6"/>
+    <dgm:cxn modelId="{3E47806E-8572-4073-B991-DD661A50A3B4}" type="presOf" srcId="{16CCE3E5-E12D-4CC8-AF29-916CFEF016FB}" destId="{3F9506B4-EF51-40CE-9941-C547DA461D41}" srcOrd="0" destOrd="2" presId="urn:microsoft.com/office/officeart/2005/8/layout/vList6"/>
+    <dgm:cxn modelId="{FF0DE1FF-3DFB-4A75-AF71-731CFCE323AE}" type="presOf" srcId="{1BFF4657-DAF4-41BC-8BDD-96B8737C691D}" destId="{3438CD31-A0AF-4479-B6AF-E2B180BCF6E4}" srcOrd="0" destOrd="0" presId="urn:microsoft.com/office/officeart/2005/8/layout/vList6"/>
+    <dgm:cxn modelId="{6D3074F3-27D3-4605-A94D-752BDFE43ACA}" type="presOf" srcId="{C3AC12ED-B39B-4A9A-9261-C3D28CE4C092}" destId="{07E1EBFF-F67A-4EF2-89D1-C9938F59C71F}" srcOrd="0" destOrd="0" presId="urn:microsoft.com/office/officeart/2005/8/layout/vList6"/>
+    <dgm:cxn modelId="{08076F33-E728-4105-B648-92F6F49E09FD}" type="presOf" srcId="{66B637C4-7071-402C-A5D8-7C7E8ED1AD6D}" destId="{EBDBAB95-A6BD-41D2-A2D9-2F4FB0933F1E}" srcOrd="0" destOrd="3" presId="urn:microsoft.com/office/officeart/2005/8/layout/vList6"/>
+    <dgm:cxn modelId="{907C4A4E-76C1-4BE7-A8D1-6CA5DE7A5146}" srcId="{591EF4C4-B453-4C3E-A83F-4A7A72E0D457}" destId="{26636094-6378-4564-AF54-0900E1A56573}" srcOrd="0" destOrd="0" parTransId="{3F68D020-A1CE-4921-ACA8-EB406E77E0F3}" sibTransId="{5C784D69-CB24-4445-BF04-9FD44E0C3F51}"/>
+    <dgm:cxn modelId="{186578A0-D116-446B-93EE-9EFCE57B3998}" srcId="{591EF4C4-B453-4C3E-A83F-4A7A72E0D457}" destId="{360F230F-2216-49AC-9DA6-7A7B6B3F089E}" srcOrd="1" destOrd="0" parTransId="{D1E52C19-1861-4FD7-8517-47265A1C64AE}" sibTransId="{DFC377CF-B82B-4FDC-BEB4-1EE364664B9D}"/>
+    <dgm:cxn modelId="{781283C1-9645-4AAB-979D-5C1591D570B6}" type="presOf" srcId="{851F8821-98FD-4EB1-BCFD-37EE1BAADECC}" destId="{43144151-77D4-445E-8478-BB1B660D60D8}" srcOrd="0" destOrd="0" presId="urn:microsoft.com/office/officeart/2005/8/layout/vList6"/>
+    <dgm:cxn modelId="{C79BFA60-12C7-40DE-9F39-311246896434}" srcId="{BCC9784C-80C2-4E29-93AA-82B4DE1545AB}" destId="{2F571FB8-1DBC-4652-B53A-8CE70422657A}" srcOrd="2" destOrd="0" parTransId="{F026C114-15B4-4816-98AF-E67A3BD266F6}" sibTransId="{94EC6EE2-939E-422C-BBC7-5F5FA5DBB54A}"/>
+    <dgm:cxn modelId="{4CEA5F61-0DD8-468F-A940-10BDFD59780A}" type="presOf" srcId="{360F230F-2216-49AC-9DA6-7A7B6B3F089E}" destId="{E99D16AF-DE01-45A8-971C-B5E4749AFE18}" srcOrd="0" destOrd="0" presId="urn:microsoft.com/office/officeart/2005/8/layout/vList6"/>
+    <dgm:cxn modelId="{08536F2C-4B51-4C80-B603-77B6175BE36C}" srcId="{26636094-6378-4564-AF54-0900E1A56573}" destId="{AF9C8EEF-84C8-4D56-91C6-64E86974BC2C}" srcOrd="3" destOrd="0" parTransId="{B606CEA1-2AC8-4EC5-BF9D-70DFE89BBA53}" sibTransId="{212F133C-63AA-4C1D-B385-C85AEEC14883}"/>
+    <dgm:cxn modelId="{721BE1F3-3EE5-4300-ABC2-132D133D57BD}" type="presOf" srcId="{6416AB1D-E973-445E-AC2F-B2037E1E935B}" destId="{07E1EBFF-F67A-4EF2-89D1-C9938F59C71F}" srcOrd="0" destOrd="1" presId="urn:microsoft.com/office/officeart/2005/8/layout/vList6"/>
+    <dgm:cxn modelId="{FFA37C77-2BF7-4274-B938-0ED96D5358F4}" type="presOf" srcId="{919D8748-684C-49E4-960B-26D362425ABF}" destId="{EBDBAB95-A6BD-41D2-A2D9-2F4FB0933F1E}" srcOrd="0" destOrd="2" presId="urn:microsoft.com/office/officeart/2005/8/layout/vList6"/>
+    <dgm:cxn modelId="{610C9E39-0289-417E-8998-BA60EE55D603}" type="presParOf" srcId="{88D3E451-5ACF-4568-A265-C3400989BEE9}" destId="{F23ACE86-8642-489A-848F-E2448E9E26FE}" srcOrd="0" destOrd="0" presId="urn:microsoft.com/office/officeart/2005/8/layout/vList6"/>
+    <dgm:cxn modelId="{E994B849-2098-4876-8442-3B352FFEF18C}" type="presParOf" srcId="{F23ACE86-8642-489A-848F-E2448E9E26FE}" destId="{4958B305-98A2-46F1-B5A8-866A19096739}" srcOrd="0" destOrd="0" presId="urn:microsoft.com/office/officeart/2005/8/layout/vList6"/>
+    <dgm:cxn modelId="{826D5133-036E-4927-B20E-7F4A707046EF}" type="presParOf" srcId="{F23ACE86-8642-489A-848F-E2448E9E26FE}" destId="{3F9506B4-EF51-40CE-9941-C547DA461D41}" srcOrd="1" destOrd="0" presId="urn:microsoft.com/office/officeart/2005/8/layout/vList6"/>
+    <dgm:cxn modelId="{593363A1-9706-4289-8FCD-94ABA15153DA}" type="presParOf" srcId="{88D3E451-5ACF-4568-A265-C3400989BEE9}" destId="{38B2371B-5E42-4D29-AA01-042A6D75ACCD}" srcOrd="1" destOrd="0" presId="urn:microsoft.com/office/officeart/2005/8/layout/vList6"/>
+    <dgm:cxn modelId="{917EF21B-0C48-4161-B9A3-CA6AE9271312}" type="presParOf" srcId="{88D3E451-5ACF-4568-A265-C3400989BEE9}" destId="{EA710B06-B161-431A-A09D-9F746D106853}" srcOrd="2" destOrd="0" presId="urn:microsoft.com/office/officeart/2005/8/layout/vList6"/>
+    <dgm:cxn modelId="{AE809A58-959C-4F7B-8554-AAC6633885DB}" type="presParOf" srcId="{EA710B06-B161-431A-A09D-9F746D106853}" destId="{E99D16AF-DE01-45A8-971C-B5E4749AFE18}" srcOrd="0" destOrd="0" presId="urn:microsoft.com/office/officeart/2005/8/layout/vList6"/>
+    <dgm:cxn modelId="{852E7CFB-0349-41F3-8CDC-182C33797EC4}" type="presParOf" srcId="{EA710B06-B161-431A-A09D-9F746D106853}" destId="{EBDBAB95-A6BD-41D2-A2D9-2F4FB0933F1E}" srcOrd="1" destOrd="0" presId="urn:microsoft.com/office/officeart/2005/8/layout/vList6"/>
+    <dgm:cxn modelId="{60EE7BDE-16F2-423F-8AD1-DA8BD202FFFA}" type="presParOf" srcId="{88D3E451-5ACF-4568-A265-C3400989BEE9}" destId="{31F1B7CE-27B0-4C1C-AAAC-9552E6F8D0D8}" srcOrd="3" destOrd="0" presId="urn:microsoft.com/office/officeart/2005/8/layout/vList6"/>
+    <dgm:cxn modelId="{640F1907-AF02-4377-85F8-4BFAF84A910D}" type="presParOf" srcId="{88D3E451-5ACF-4568-A265-C3400989BEE9}" destId="{C8327292-3AD2-4788-B94A-D069B0167661}" srcOrd="4" destOrd="0" presId="urn:microsoft.com/office/officeart/2005/8/layout/vList6"/>
+    <dgm:cxn modelId="{D5AD6A67-C528-4D6C-AFE9-D10557187515}" type="presParOf" srcId="{C8327292-3AD2-4788-B94A-D069B0167661}" destId="{3438CD31-A0AF-4479-B6AF-E2B180BCF6E4}" srcOrd="0" destOrd="0" presId="urn:microsoft.com/office/officeart/2005/8/layout/vList6"/>
+    <dgm:cxn modelId="{E7BAACCB-1902-4BCE-A6FC-A9D812768601}" type="presParOf" srcId="{C8327292-3AD2-4788-B94A-D069B0167661}" destId="{43144151-77D4-445E-8478-BB1B660D60D8}" srcOrd="1" destOrd="0" presId="urn:microsoft.com/office/officeart/2005/8/layout/vList6"/>
+    <dgm:cxn modelId="{05206908-A18C-4466-AF44-534178D20797}" type="presParOf" srcId="{88D3E451-5ACF-4568-A265-C3400989BEE9}" destId="{2ADBA79D-4607-4AC5-A3ED-AFC55FC145E5}" srcOrd="5" destOrd="0" presId="urn:microsoft.com/office/officeart/2005/8/layout/vList6"/>
+    <dgm:cxn modelId="{A5AAFE71-1BF7-4434-B7B9-C0D064252083}" type="presParOf" srcId="{88D3E451-5ACF-4568-A265-C3400989BEE9}" destId="{F146DED5-96BD-4C22-BED9-7B5C75867CE8}" srcOrd="6" destOrd="0" presId="urn:microsoft.com/office/officeart/2005/8/layout/vList6"/>
+    <dgm:cxn modelId="{86C04EA9-868C-466C-BE31-202BDEFACC06}" type="presParOf" srcId="{F146DED5-96BD-4C22-BED9-7B5C75867CE8}" destId="{A03C714B-AE63-4716-9C11-C7BDE0E51A4E}" srcOrd="0" destOrd="0" presId="urn:microsoft.com/office/officeart/2005/8/layout/vList6"/>
+    <dgm:cxn modelId="{D9FA011E-2C60-445B-BB0E-DBF4F0D5B4EB}" type="presParOf" srcId="{F146DED5-96BD-4C22-BED9-7B5C75867CE8}" destId="{07E1EBFF-F67A-4EF2-89D1-C9938F59C71F}" srcOrd="1" destOrd="0" presId="urn:microsoft.com/office/officeart/2005/8/layout/vList6"/>
+  </dgm:cxnLst>
+  <dgm:bg/>
+  <dgm:whole/>
+  <dgm:extLst>
+    <a:ext uri="http://schemas.microsoft.com/office/drawing/2008/diagram">
+      <dsp:dataModelExt xmlns:dsp="http://schemas.microsoft.com/office/drawing/2008/diagram" relId="rId15" minVer="http://schemas.openxmlformats.org/drawingml/2006/diagram"/>
+    </a:ext>
+  </dgm:extLst>
+</dgm:dataModel>
+</file>
+
+<file path=word/diagrams/drawing1.xml><?xml version="1.0" encoding="utf-8"?>
+<dsp:drawing xmlns:dgm="http://schemas.openxmlformats.org/drawingml/2006/diagram" xmlns:dsp="http://schemas.microsoft.com/office/drawing/2008/diagram" xmlns:a="http://schemas.openxmlformats.org/drawingml/2006/main">
+  <dsp:spTree>
+    <dsp:nvGrpSpPr>
+      <dsp:cNvPr id="0" name=""/>
+      <dsp:cNvGrpSpPr/>
+    </dsp:nvGrpSpPr>
+    <dsp:grpSpPr/>
+    <dsp:sp modelId="{3F9506B4-EF51-40CE-9941-C547DA461D41}">
+      <dsp:nvSpPr>
+        <dsp:cNvPr id="0" name=""/>
+        <dsp:cNvSpPr/>
+      </dsp:nvSpPr>
+      <dsp:spPr>
+        <a:xfrm>
+          <a:off x="2499360" y="2070"/>
+          <a:ext cx="3749040" cy="1642653"/>
+        </a:xfrm>
+        <a:prstGeom prst="rightArrow">
+          <a:avLst>
+            <a:gd name="adj1" fmla="val 75000"/>
+            <a:gd name="adj2" fmla="val 50000"/>
+          </a:avLst>
+        </a:prstGeom>
+        <a:solidFill>
+          <a:schemeClr val="accent1">
+            <a:alpha val="90000"/>
+            <a:tint val="40000"/>
+            <a:hueOff val="0"/>
+            <a:satOff val="0"/>
+            <a:lumOff val="0"/>
+            <a:alphaOff val="0"/>
+          </a:schemeClr>
+        </a:solidFill>
+        <a:ln>
+          <a:noFill/>
+        </a:ln>
+        <a:effectLst/>
+        <a:sp3d z="-152400" extrusionH="63500" prstMaterial="matte">
+          <a:bevelT w="44450" h="6350" prst="relaxedInset"/>
+          <a:contourClr>
+            <a:schemeClr val="bg1"/>
+          </a:contourClr>
+        </a:sp3d>
+      </dsp:spPr>
+      <dsp:style>
+        <a:lnRef idx="0">
+          <a:scrgbClr r="0" g="0" b="0"/>
+        </a:lnRef>
+        <a:fillRef idx="1">
+          <a:scrgbClr r="0" g="0" b="0"/>
+        </a:fillRef>
+        <a:effectRef idx="2">
+          <a:scrgbClr r="0" g="0" b="0"/>
+        </a:effectRef>
+        <a:fontRef idx="minor"/>
+      </dsp:style>
+      <dsp:txBody>
+        <a:bodyPr spcFirstLastPara="0" vert="horz" wrap="square" lIns="10160" tIns="10160" rIns="10160" bIns="10160" numCol="1" spcCol="1270" anchor="t" anchorCtr="0">
+          <a:noAutofit/>
+        </a:bodyPr>
+        <a:lstStyle/>
+        <a:p>
+          <a:pPr marL="171450" lvl="1" indent="-171450" algn="l" defTabSz="711200">
+            <a:lnSpc>
+              <a:spcPct val="90000"/>
+            </a:lnSpc>
+            <a:spcBef>
+              <a:spcPct val="0"/>
+            </a:spcBef>
+            <a:spcAft>
+              <a:spcPct val="15000"/>
+            </a:spcAft>
+            <a:buChar char="••"/>
+          </a:pPr>
+          <a:r>
+            <a:rPr lang="nl-NL" sz="1600" kern="1200"/>
+            <a:t>Humoristisch</a:t>
+          </a:r>
+        </a:p>
+        <a:p>
+          <a:pPr marL="171450" lvl="1" indent="-171450" algn="l" defTabSz="711200">
+            <a:lnSpc>
+              <a:spcPct val="90000"/>
+            </a:lnSpc>
+            <a:spcBef>
+              <a:spcPct val="0"/>
+            </a:spcBef>
+            <a:spcAft>
+              <a:spcPct val="15000"/>
+            </a:spcAft>
+            <a:buChar char="••"/>
+          </a:pPr>
+          <a:r>
+            <a:rPr lang="nl-NL" sz="1600" kern="1200"/>
+            <a:t>Rol verdeling</a:t>
+          </a:r>
+        </a:p>
+        <a:p>
+          <a:pPr marL="171450" lvl="1" indent="-171450" algn="l" defTabSz="711200">
+            <a:lnSpc>
+              <a:spcPct val="90000"/>
+            </a:lnSpc>
+            <a:spcBef>
+              <a:spcPct val="0"/>
+            </a:spcBef>
+            <a:spcAft>
+              <a:spcPct val="15000"/>
+            </a:spcAft>
+            <a:buChar char="••"/>
+          </a:pPr>
+          <a:r>
+            <a:rPr lang="nl-NL" sz="1600" kern="1200"/>
+            <a:t>Staan open voor kritiek</a:t>
+          </a:r>
+        </a:p>
+        <a:p>
+          <a:pPr marL="171450" lvl="1" indent="-171450" algn="l" defTabSz="711200">
+            <a:lnSpc>
+              <a:spcPct val="90000"/>
+            </a:lnSpc>
+            <a:spcBef>
+              <a:spcPct val="0"/>
+            </a:spcBef>
+            <a:spcAft>
+              <a:spcPct val="15000"/>
+            </a:spcAft>
+            <a:buChar char="••"/>
+          </a:pPr>
+          <a:r>
+            <a:rPr lang="nl-NL" sz="1600" kern="1200"/>
+            <a:t>Eerlijk tegen over elkaar</a:t>
+          </a:r>
+        </a:p>
+      </dsp:txBody>
+      <dsp:txXfrm>
+        <a:off x="2499360" y="207402"/>
+        <a:ext cx="3133045" cy="1231989"/>
+      </dsp:txXfrm>
+    </dsp:sp>
+    <dsp:sp modelId="{4958B305-98A2-46F1-B5A8-866A19096739}">
+      <dsp:nvSpPr>
+        <dsp:cNvPr id="0" name=""/>
+        <dsp:cNvSpPr/>
+      </dsp:nvSpPr>
+      <dsp:spPr>
+        <a:xfrm>
+          <a:off x="0" y="2070"/>
+          <a:ext cx="2499360" cy="1642653"/>
+        </a:xfrm>
+        <a:prstGeom prst="roundRect">
+          <a:avLst/>
+        </a:prstGeom>
+        <a:solidFill>
+          <a:schemeClr val="accent1">
+            <a:hueOff val="0"/>
+            <a:satOff val="0"/>
+            <a:lumOff val="0"/>
+            <a:alphaOff val="0"/>
+          </a:schemeClr>
+        </a:solidFill>
+        <a:ln>
+          <a:noFill/>
+        </a:ln>
+        <a:effectLst/>
+        <a:sp3d extrusionH="190500" prstMaterial="matte">
+          <a:bevelT w="120650" h="38100" prst="relaxedInset"/>
+          <a:bevelB w="120650" h="57150" prst="relaxedInset"/>
+          <a:contourClr>
+            <a:schemeClr val="bg1"/>
+          </a:contourClr>
+        </a:sp3d>
+      </dsp:spPr>
+      <dsp:style>
+        <a:lnRef idx="0">
+          <a:scrgbClr r="0" g="0" b="0"/>
+        </a:lnRef>
+        <a:fillRef idx="1">
+          <a:scrgbClr r="0" g="0" b="0"/>
+        </a:fillRef>
+        <a:effectRef idx="2">
+          <a:scrgbClr r="0" g="0" b="0"/>
+        </a:effectRef>
+        <a:fontRef idx="minor">
+          <a:schemeClr val="lt1"/>
+        </a:fontRef>
+      </dsp:style>
+      <dsp:txBody>
+        <a:bodyPr spcFirstLastPara="0" vert="horz" wrap="square" lIns="228600" tIns="114300" rIns="228600" bIns="114300" numCol="1" spcCol="1270" anchor="ctr" anchorCtr="0">
+          <a:noAutofit/>
+        </a:bodyPr>
+        <a:lstStyle/>
+        <a:p>
+          <a:pPr lvl="0" algn="ctr" defTabSz="2667000">
+            <a:lnSpc>
+              <a:spcPct val="90000"/>
+            </a:lnSpc>
+            <a:spcBef>
+              <a:spcPct val="0"/>
+            </a:spcBef>
+            <a:spcAft>
+              <a:spcPct val="35000"/>
+            </a:spcAft>
+          </a:pPr>
+          <a:r>
+            <a:rPr lang="nl-NL" sz="6000" b="1" kern="1200"/>
+            <a:t>S</a:t>
+          </a:r>
+        </a:p>
+      </dsp:txBody>
+      <dsp:txXfrm>
+        <a:off x="80188" y="82258"/>
+        <a:ext cx="2338984" cy="1482277"/>
+      </dsp:txXfrm>
+    </dsp:sp>
+    <dsp:sp modelId="{EBDBAB95-A6BD-41D2-A2D9-2F4FB0933F1E}">
+      <dsp:nvSpPr>
+        <dsp:cNvPr id="0" name=""/>
+        <dsp:cNvSpPr/>
+      </dsp:nvSpPr>
+      <dsp:spPr>
+        <a:xfrm>
+          <a:off x="2499360" y="1808989"/>
+          <a:ext cx="3749040" cy="1642653"/>
+        </a:xfrm>
+        <a:prstGeom prst="rightArrow">
+          <a:avLst>
+            <a:gd name="adj1" fmla="val 75000"/>
+            <a:gd name="adj2" fmla="val 50000"/>
+          </a:avLst>
+        </a:prstGeom>
+        <a:solidFill>
+          <a:schemeClr val="accent1">
+            <a:alpha val="90000"/>
+            <a:tint val="40000"/>
+            <a:hueOff val="0"/>
+            <a:satOff val="0"/>
+            <a:lumOff val="0"/>
+            <a:alphaOff val="0"/>
+          </a:schemeClr>
+        </a:solidFill>
+        <a:ln>
+          <a:noFill/>
+        </a:ln>
+        <a:effectLst/>
+        <a:sp3d z="-152400" extrusionH="63500" prstMaterial="matte">
+          <a:bevelT w="44450" h="6350" prst="relaxedInset"/>
+          <a:contourClr>
+            <a:schemeClr val="bg1"/>
+          </a:contourClr>
+        </a:sp3d>
+      </dsp:spPr>
+      <dsp:style>
+        <a:lnRef idx="0">
+          <a:scrgbClr r="0" g="0" b="0"/>
+        </a:lnRef>
+        <a:fillRef idx="1">
+          <a:scrgbClr r="0" g="0" b="0"/>
+        </a:fillRef>
+        <a:effectRef idx="2">
+          <a:scrgbClr r="0" g="0" b="0"/>
+        </a:effectRef>
+        <a:fontRef idx="minor"/>
+      </dsp:style>
+      <dsp:txBody>
+        <a:bodyPr spcFirstLastPara="0" vert="horz" wrap="square" lIns="12065" tIns="12065" rIns="12065" bIns="12065" numCol="1" spcCol="1270" anchor="t" anchorCtr="0">
+          <a:noAutofit/>
+        </a:bodyPr>
+        <a:lstStyle/>
+        <a:p>
+          <a:pPr marL="171450" lvl="1" indent="-171450" algn="l" defTabSz="844550">
+            <a:lnSpc>
+              <a:spcPct val="90000"/>
+            </a:lnSpc>
+            <a:spcBef>
+              <a:spcPct val="0"/>
+            </a:spcBef>
+            <a:spcAft>
+              <a:spcPct val="15000"/>
+            </a:spcAft>
+            <a:buChar char="••"/>
+          </a:pPr>
+          <a:r>
+            <a:rPr lang="nl-NL" sz="1900" kern="1200"/>
+            <a:t>Ongeduldig</a:t>
+          </a:r>
+        </a:p>
+        <a:p>
+          <a:pPr marL="171450" lvl="1" indent="-171450" algn="l" defTabSz="844550">
+            <a:lnSpc>
+              <a:spcPct val="90000"/>
+            </a:lnSpc>
+            <a:spcBef>
+              <a:spcPct val="0"/>
+            </a:spcBef>
+            <a:spcAft>
+              <a:spcPct val="15000"/>
+            </a:spcAft>
+            <a:buChar char="••"/>
+          </a:pPr>
+          <a:r>
+            <a:rPr lang="nl-NL" sz="1900" kern="1200"/>
+            <a:t>Uitstelgedrag</a:t>
+          </a:r>
+        </a:p>
+        <a:p>
+          <a:pPr marL="171450" lvl="1" indent="-171450" algn="l" defTabSz="844550">
+            <a:lnSpc>
+              <a:spcPct val="90000"/>
+            </a:lnSpc>
+            <a:spcBef>
+              <a:spcPct val="0"/>
+            </a:spcBef>
+            <a:spcAft>
+              <a:spcPct val="15000"/>
+            </a:spcAft>
+            <a:buChar char="••"/>
+          </a:pPr>
+          <a:r>
+            <a:rPr lang="nl-NL" sz="1900" kern="1200"/>
+            <a:t>Communicatie</a:t>
+          </a:r>
+        </a:p>
+        <a:p>
+          <a:pPr marL="171450" lvl="1" indent="-171450" algn="l" defTabSz="844550">
+            <a:lnSpc>
+              <a:spcPct val="90000"/>
+            </a:lnSpc>
+            <a:spcBef>
+              <a:spcPct val="0"/>
+            </a:spcBef>
+            <a:spcAft>
+              <a:spcPct val="15000"/>
+            </a:spcAft>
+            <a:buChar char="••"/>
+          </a:pPr>
+          <a:r>
+            <a:rPr lang="nl-NL" sz="1900" kern="1200"/>
+            <a:t>Soms te aardig</a:t>
+          </a:r>
+        </a:p>
+      </dsp:txBody>
+      <dsp:txXfrm>
+        <a:off x="2499360" y="2014321"/>
+        <a:ext cx="3133045" cy="1231989"/>
+      </dsp:txXfrm>
+    </dsp:sp>
+    <dsp:sp modelId="{E99D16AF-DE01-45A8-971C-B5E4749AFE18}">
+      <dsp:nvSpPr>
+        <dsp:cNvPr id="0" name=""/>
+        <dsp:cNvSpPr/>
+      </dsp:nvSpPr>
+      <dsp:spPr>
+        <a:xfrm>
+          <a:off x="0" y="1808989"/>
+          <a:ext cx="2499360" cy="1642653"/>
+        </a:xfrm>
+        <a:prstGeom prst="roundRect">
+          <a:avLst/>
+        </a:prstGeom>
+        <a:solidFill>
+          <a:schemeClr val="accent1">
+            <a:hueOff val="0"/>
+            <a:satOff val="0"/>
+            <a:lumOff val="0"/>
+            <a:alphaOff val="0"/>
+          </a:schemeClr>
+        </a:solidFill>
+        <a:ln>
+          <a:noFill/>
+        </a:ln>
+        <a:effectLst/>
+        <a:sp3d extrusionH="190500" prstMaterial="matte">
+          <a:bevelT w="120650" h="38100" prst="relaxedInset"/>
+          <a:bevelB w="120650" h="57150" prst="relaxedInset"/>
+          <a:contourClr>
+            <a:schemeClr val="bg1"/>
+          </a:contourClr>
+        </a:sp3d>
+      </dsp:spPr>
+      <dsp:style>
+        <a:lnRef idx="0">
+          <a:scrgbClr r="0" g="0" b="0"/>
+        </a:lnRef>
+        <a:fillRef idx="1">
+          <a:scrgbClr r="0" g="0" b="0"/>
+        </a:fillRef>
+        <a:effectRef idx="2">
+          <a:scrgbClr r="0" g="0" b="0"/>
+        </a:effectRef>
+        <a:fontRef idx="minor">
+          <a:schemeClr val="lt1"/>
+        </a:fontRef>
+      </dsp:style>
+      <dsp:txBody>
+        <a:bodyPr spcFirstLastPara="0" vert="horz" wrap="square" lIns="228600" tIns="114300" rIns="228600" bIns="114300" numCol="1" spcCol="1270" anchor="ctr" anchorCtr="0">
+          <a:noAutofit/>
+        </a:bodyPr>
+        <a:lstStyle/>
+        <a:p>
+          <a:pPr lvl="0" algn="ctr" defTabSz="2667000">
+            <a:lnSpc>
+              <a:spcPct val="90000"/>
+            </a:lnSpc>
+            <a:spcBef>
+              <a:spcPct val="0"/>
+            </a:spcBef>
+            <a:spcAft>
+              <a:spcPct val="35000"/>
+            </a:spcAft>
+          </a:pPr>
+          <a:r>
+            <a:rPr lang="nl-NL" sz="6000" b="1" kern="1200"/>
+            <a:t>W</a:t>
+          </a:r>
+        </a:p>
+      </dsp:txBody>
+      <dsp:txXfrm>
+        <a:off x="80188" y="1889177"/>
+        <a:ext cx="2338984" cy="1482277"/>
+      </dsp:txXfrm>
+    </dsp:sp>
+    <dsp:sp modelId="{43144151-77D4-445E-8478-BB1B660D60D8}">
+      <dsp:nvSpPr>
+        <dsp:cNvPr id="0" name=""/>
+        <dsp:cNvSpPr/>
+      </dsp:nvSpPr>
+      <dsp:spPr>
+        <a:xfrm>
+          <a:off x="2499360" y="3615907"/>
+          <a:ext cx="3749040" cy="1642653"/>
+        </a:xfrm>
+        <a:prstGeom prst="rightArrow">
+          <a:avLst>
+            <a:gd name="adj1" fmla="val 75000"/>
+            <a:gd name="adj2" fmla="val 50000"/>
+          </a:avLst>
+        </a:prstGeom>
+        <a:solidFill>
+          <a:schemeClr val="accent1">
+            <a:alpha val="90000"/>
+            <a:tint val="40000"/>
+            <a:hueOff val="0"/>
+            <a:satOff val="0"/>
+            <a:lumOff val="0"/>
+            <a:alphaOff val="0"/>
+          </a:schemeClr>
+        </a:solidFill>
+        <a:ln>
+          <a:noFill/>
+        </a:ln>
+        <a:effectLst/>
+        <a:sp3d z="-152400" extrusionH="63500" prstMaterial="matte">
+          <a:bevelT w="44450" h="6350" prst="relaxedInset"/>
+          <a:contourClr>
+            <a:schemeClr val="bg1"/>
+          </a:contourClr>
+        </a:sp3d>
+      </dsp:spPr>
+      <dsp:style>
+        <a:lnRef idx="0">
+          <a:scrgbClr r="0" g="0" b="0"/>
+        </a:lnRef>
+        <a:fillRef idx="1">
+          <a:scrgbClr r="0" g="0" b="0"/>
+        </a:fillRef>
+        <a:effectRef idx="2">
+          <a:scrgbClr r="0" g="0" b="0"/>
+        </a:effectRef>
+        <a:fontRef idx="minor"/>
+      </dsp:style>
+      <dsp:txBody>
+        <a:bodyPr spcFirstLastPara="0" vert="horz" wrap="square" lIns="12065" tIns="12065" rIns="12065" bIns="12065" numCol="1" spcCol="1270" anchor="t" anchorCtr="0">
+          <a:noAutofit/>
+        </a:bodyPr>
+        <a:lstStyle/>
+        <a:p>
+          <a:pPr marL="171450" lvl="1" indent="-171450" algn="l" defTabSz="844550">
+            <a:lnSpc>
+              <a:spcPct val="90000"/>
+            </a:lnSpc>
+            <a:spcBef>
+              <a:spcPct val="0"/>
+            </a:spcBef>
+            <a:spcAft>
+              <a:spcPct val="15000"/>
+            </a:spcAft>
+            <a:buChar char="••"/>
+          </a:pPr>
+          <a:endParaRPr lang="nl-NL" sz="1900" b="1" kern="1200"/>
+        </a:p>
+        <a:p>
+          <a:pPr marL="171450" lvl="1" indent="-171450" algn="l" defTabSz="844550">
+            <a:lnSpc>
+              <a:spcPct val="90000"/>
+            </a:lnSpc>
+            <a:spcBef>
+              <a:spcPct val="0"/>
+            </a:spcBef>
+            <a:spcAft>
+              <a:spcPct val="15000"/>
+            </a:spcAft>
+            <a:buChar char="••"/>
+          </a:pPr>
+          <a:endParaRPr lang="nl-NL" sz="1900" b="1" kern="1200"/>
+        </a:p>
+        <a:p>
+          <a:pPr marL="171450" lvl="1" indent="-171450" algn="l" defTabSz="844550">
+            <a:lnSpc>
+              <a:spcPct val="90000"/>
+            </a:lnSpc>
+            <a:spcBef>
+              <a:spcPct val="0"/>
+            </a:spcBef>
+            <a:spcAft>
+              <a:spcPct val="15000"/>
+            </a:spcAft>
+            <a:buChar char="••"/>
+          </a:pPr>
+          <a:endParaRPr lang="nl-NL" sz="1900" b="1" kern="1200"/>
+        </a:p>
+        <a:p>
+          <a:pPr marL="171450" lvl="1" indent="-171450" algn="l" defTabSz="844550">
+            <a:lnSpc>
+              <a:spcPct val="90000"/>
+            </a:lnSpc>
+            <a:spcBef>
+              <a:spcPct val="0"/>
+            </a:spcBef>
+            <a:spcAft>
+              <a:spcPct val="15000"/>
+            </a:spcAft>
+            <a:buChar char="••"/>
+          </a:pPr>
+          <a:endParaRPr lang="nl-NL" sz="1900" b="1" kern="1200"/>
+        </a:p>
+      </dsp:txBody>
+      <dsp:txXfrm>
+        <a:off x="2499360" y="3821239"/>
+        <a:ext cx="3133045" cy="1231989"/>
+      </dsp:txXfrm>
+    </dsp:sp>
+    <dsp:sp modelId="{3438CD31-A0AF-4479-B6AF-E2B180BCF6E4}">
+      <dsp:nvSpPr>
+        <dsp:cNvPr id="0" name=""/>
+        <dsp:cNvSpPr/>
+      </dsp:nvSpPr>
+      <dsp:spPr>
+        <a:xfrm>
+          <a:off x="0" y="3615907"/>
+          <a:ext cx="2499360" cy="1642653"/>
+        </a:xfrm>
+        <a:prstGeom prst="roundRect">
+          <a:avLst/>
+        </a:prstGeom>
+        <a:solidFill>
+          <a:schemeClr val="accent1">
+            <a:hueOff val="0"/>
+            <a:satOff val="0"/>
+            <a:lumOff val="0"/>
+            <a:alphaOff val="0"/>
+          </a:schemeClr>
+        </a:solidFill>
+        <a:ln>
+          <a:noFill/>
+        </a:ln>
+        <a:effectLst/>
+        <a:sp3d extrusionH="190500" prstMaterial="matte">
+          <a:bevelT w="120650" h="38100" prst="relaxedInset"/>
+          <a:bevelB w="120650" h="57150" prst="relaxedInset"/>
+          <a:contourClr>
+            <a:schemeClr val="bg1"/>
+          </a:contourClr>
+        </a:sp3d>
+      </dsp:spPr>
+      <dsp:style>
+        <a:lnRef idx="0">
+          <a:scrgbClr r="0" g="0" b="0"/>
+        </a:lnRef>
+        <a:fillRef idx="1">
+          <a:scrgbClr r="0" g="0" b="0"/>
+        </a:fillRef>
+        <a:effectRef idx="2">
+          <a:scrgbClr r="0" g="0" b="0"/>
+        </a:effectRef>
+        <a:fontRef idx="minor">
+          <a:schemeClr val="lt1"/>
+        </a:fontRef>
+      </dsp:style>
+      <dsp:txBody>
+        <a:bodyPr spcFirstLastPara="0" vert="horz" wrap="square" lIns="228600" tIns="114300" rIns="228600" bIns="114300" numCol="1" spcCol="1270" anchor="ctr" anchorCtr="0">
+          <a:noAutofit/>
+        </a:bodyPr>
+        <a:lstStyle/>
+        <a:p>
+          <a:pPr lvl="0" algn="ctr" defTabSz="2667000">
+            <a:lnSpc>
+              <a:spcPct val="90000"/>
+            </a:lnSpc>
+            <a:spcBef>
+              <a:spcPct val="0"/>
+            </a:spcBef>
+            <a:spcAft>
+              <a:spcPct val="35000"/>
+            </a:spcAft>
+          </a:pPr>
+          <a:r>
+            <a:rPr lang="nl-NL" sz="6000" b="1" kern="1200"/>
+            <a:t>O</a:t>
+          </a:r>
+        </a:p>
+      </dsp:txBody>
+      <dsp:txXfrm>
+        <a:off x="80188" y="3696095"/>
+        <a:ext cx="2338984" cy="1482277"/>
+      </dsp:txXfrm>
+    </dsp:sp>
+    <dsp:sp modelId="{07E1EBFF-F67A-4EF2-89D1-C9938F59C71F}">
+      <dsp:nvSpPr>
+        <dsp:cNvPr id="0" name=""/>
+        <dsp:cNvSpPr/>
+      </dsp:nvSpPr>
+      <dsp:spPr>
+        <a:xfrm>
+          <a:off x="2499360" y="5422826"/>
+          <a:ext cx="3749040" cy="1642653"/>
+        </a:xfrm>
+        <a:prstGeom prst="rightArrow">
+          <a:avLst>
+            <a:gd name="adj1" fmla="val 75000"/>
+            <a:gd name="adj2" fmla="val 50000"/>
+          </a:avLst>
+        </a:prstGeom>
+        <a:solidFill>
+          <a:schemeClr val="accent1">
+            <a:alpha val="90000"/>
+            <a:tint val="40000"/>
+            <a:hueOff val="0"/>
+            <a:satOff val="0"/>
+            <a:lumOff val="0"/>
+            <a:alphaOff val="0"/>
+          </a:schemeClr>
+        </a:solidFill>
+        <a:ln>
+          <a:noFill/>
+        </a:ln>
+        <a:effectLst/>
+        <a:sp3d z="-152400" extrusionH="63500" prstMaterial="matte">
+          <a:bevelT w="44450" h="6350" prst="relaxedInset"/>
+          <a:contourClr>
+            <a:schemeClr val="bg1"/>
+          </a:contourClr>
+        </a:sp3d>
+      </dsp:spPr>
+      <dsp:style>
+        <a:lnRef idx="0">
+          <a:scrgbClr r="0" g="0" b="0"/>
+        </a:lnRef>
+        <a:fillRef idx="1">
+          <a:scrgbClr r="0" g="0" b="0"/>
+        </a:fillRef>
+        <a:effectRef idx="2">
+          <a:scrgbClr r="0" g="0" b="0"/>
+        </a:effectRef>
+        <a:fontRef idx="minor"/>
+      </dsp:style>
+      <dsp:txBody>
+        <a:bodyPr spcFirstLastPara="0" vert="horz" wrap="square" lIns="38100" tIns="38100" rIns="38100" bIns="38100" numCol="1" spcCol="1270" anchor="t" anchorCtr="0">
+          <a:noAutofit/>
+        </a:bodyPr>
+        <a:lstStyle/>
+        <a:p>
+          <a:pPr marL="285750" lvl="1" indent="-285750" algn="l" defTabSz="2667000">
+            <a:lnSpc>
+              <a:spcPct val="90000"/>
+            </a:lnSpc>
+            <a:spcBef>
+              <a:spcPct val="0"/>
+            </a:spcBef>
+            <a:spcAft>
+              <a:spcPct val="15000"/>
+            </a:spcAft>
+            <a:buChar char="••"/>
+          </a:pPr>
+          <a:endParaRPr lang="nl-NL" sz="6000" b="1" kern="1200"/>
+        </a:p>
+        <a:p>
+          <a:pPr marL="285750" lvl="1" indent="-285750" algn="l" defTabSz="2667000">
+            <a:lnSpc>
+              <a:spcPct val="90000"/>
+            </a:lnSpc>
+            <a:spcBef>
+              <a:spcPct val="0"/>
+            </a:spcBef>
+            <a:spcAft>
+              <a:spcPct val="15000"/>
+            </a:spcAft>
+            <a:buChar char="••"/>
+          </a:pPr>
+          <a:endParaRPr lang="nl-NL" sz="6000" b="1" kern="1200"/>
+        </a:p>
+        <a:p>
+          <a:pPr marL="285750" lvl="1" indent="-285750" algn="l" defTabSz="2667000">
+            <a:lnSpc>
+              <a:spcPct val="90000"/>
+            </a:lnSpc>
+            <a:spcBef>
+              <a:spcPct val="0"/>
+            </a:spcBef>
+            <a:spcAft>
+              <a:spcPct val="15000"/>
+            </a:spcAft>
+            <a:buChar char="••"/>
+          </a:pPr>
+          <a:endParaRPr lang="nl-NL" sz="6000" b="1" kern="1200"/>
+        </a:p>
+      </dsp:txBody>
+      <dsp:txXfrm>
+        <a:off x="2499360" y="5628158"/>
+        <a:ext cx="3133045" cy="1231989"/>
+      </dsp:txXfrm>
+    </dsp:sp>
+    <dsp:sp modelId="{A03C714B-AE63-4716-9C11-C7BDE0E51A4E}">
+      <dsp:nvSpPr>
+        <dsp:cNvPr id="0" name=""/>
+        <dsp:cNvSpPr/>
+      </dsp:nvSpPr>
+      <dsp:spPr>
+        <a:xfrm>
+          <a:off x="0" y="5422826"/>
+          <a:ext cx="2499360" cy="1642653"/>
+        </a:xfrm>
+        <a:prstGeom prst="roundRect">
+          <a:avLst/>
+        </a:prstGeom>
+        <a:solidFill>
+          <a:schemeClr val="accent1">
+            <a:hueOff val="0"/>
+            <a:satOff val="0"/>
+            <a:lumOff val="0"/>
+            <a:alphaOff val="0"/>
+          </a:schemeClr>
+        </a:solidFill>
+        <a:ln>
+          <a:noFill/>
+        </a:ln>
+        <a:effectLst/>
+        <a:sp3d extrusionH="190500" prstMaterial="matte">
+          <a:bevelT w="120650" h="38100" prst="relaxedInset"/>
+          <a:bevelB w="120650" h="57150" prst="relaxedInset"/>
+          <a:contourClr>
+            <a:schemeClr val="bg1"/>
+          </a:contourClr>
+        </a:sp3d>
+      </dsp:spPr>
+      <dsp:style>
+        <a:lnRef idx="0">
+          <a:scrgbClr r="0" g="0" b="0"/>
+        </a:lnRef>
+        <a:fillRef idx="1">
+          <a:scrgbClr r="0" g="0" b="0"/>
+        </a:fillRef>
+        <a:effectRef idx="2">
+          <a:scrgbClr r="0" g="0" b="0"/>
+        </a:effectRef>
+        <a:fontRef idx="minor">
+          <a:schemeClr val="lt1"/>
+        </a:fontRef>
+      </dsp:style>
+      <dsp:txBody>
+        <a:bodyPr spcFirstLastPara="0" vert="horz" wrap="square" lIns="228600" tIns="114300" rIns="228600" bIns="114300" numCol="1" spcCol="1270" anchor="ctr" anchorCtr="0">
+          <a:noAutofit/>
+        </a:bodyPr>
+        <a:lstStyle/>
+        <a:p>
+          <a:pPr lvl="0" algn="ctr" defTabSz="2667000">
+            <a:lnSpc>
+              <a:spcPct val="90000"/>
+            </a:lnSpc>
+            <a:spcBef>
+              <a:spcPct val="0"/>
+            </a:spcBef>
+            <a:spcAft>
+              <a:spcPct val="35000"/>
+            </a:spcAft>
+          </a:pPr>
+          <a:r>
+            <a:rPr lang="nl-NL" sz="6000" b="1" kern="1200"/>
+            <a:t>T</a:t>
+          </a:r>
+        </a:p>
+      </dsp:txBody>
+      <dsp:txXfrm>
+        <a:off x="80188" y="5503014"/>
+        <a:ext cx="2338984" cy="1482277"/>
+      </dsp:txXfrm>
+    </dsp:sp>
+  </dsp:spTree>
+</dsp:drawing>
+</file>
+
+<file path=word/diagrams/layout1.xml><?xml version="1.0" encoding="utf-8"?>
+<dgm:layoutDef xmlns:dgm="http://schemas.openxmlformats.org/drawingml/2006/diagram" xmlns:a="http://schemas.openxmlformats.org/drawingml/2006/main" uniqueId="urn:microsoft.com/office/officeart/2005/8/layout/vList6">
+  <dgm:title val=""/>
+  <dgm:desc val=""/>
+  <dgm:catLst>
+    <dgm:cat type="process" pri="22000"/>
+    <dgm:cat type="list" pri="17000"/>
+  </dgm:catLst>
+  <dgm:sampData>
+    <dgm:dataModel>
+      <dgm:ptLst>
+        <dgm:pt modelId="0" type="doc"/>
+        <dgm:pt modelId="1">
+          <dgm:prSet phldr="1"/>
+        </dgm:pt>
+        <dgm:pt modelId="11">
+          <dgm:prSet phldr="1"/>
+        </dgm:pt>
+        <dgm:pt modelId="12">
+          <dgm:prSet phldr="1"/>
+        </dgm:pt>
+        <dgm:pt modelId="2">
+          <dgm:prSet phldr="1"/>
+        </dgm:pt>
+        <dgm:pt modelId="21">
+          <dgm:prSet phldr="1"/>
+        </dgm:pt>
+        <dgm:pt modelId="22">
+          <dgm:prSet phldr="1"/>
+        </dgm:pt>
+      </dgm:ptLst>
+      <dgm:cxnLst>
+        <dgm:cxn modelId="4" srcId="0" destId="1" srcOrd="0" destOrd="0"/>
+        <dgm:cxn modelId="5" srcId="0" destId="2" srcOrd="1" destOrd="0"/>
+        <dgm:cxn modelId="13" srcId="1" destId="11" srcOrd="0" destOrd="0"/>
+        <dgm:cxn modelId="14" srcId="1" destId="12" srcOrd="0" destOrd="0"/>
+        <dgm:cxn modelId="23" srcId="2" destId="21" srcOrd="0" destOrd="0"/>
+        <dgm:cxn modelId="24" srcId="2" destId="22" srcOrd="0" destOrd="0"/>
+      </dgm:cxnLst>
+      <dgm:bg/>
+      <dgm:whole/>
+    </dgm:dataModel>
+  </dgm:sampData>
+  <dgm:styleData>
+    <dgm:dataModel>
+      <dgm:ptLst>
+        <dgm:pt modelId="0" type="doc"/>
+        <dgm:pt modelId="1"/>
+        <dgm:pt modelId="2"/>
+      </dgm:ptLst>
+      <dgm:cxnLst>
+        <dgm:cxn modelId="3" srcId="0" destId="1" srcOrd="0" destOrd="0"/>
+        <dgm:cxn modelId="4" srcId="0" destId="2" srcOrd="1" destOrd="0"/>
+      </dgm:cxnLst>
+      <dgm:bg/>
+      <dgm:whole/>
+    </dgm:dataModel>
+  </dgm:styleData>
+  <dgm:clrData>
+    <dgm:dataModel>
+      <dgm:ptLst>
+        <dgm:pt modelId="0" type="doc"/>
+        <dgm:pt modelId="1"/>
+        <dgm:pt modelId="2"/>
+        <dgm:pt modelId="3"/>
+        <dgm:pt modelId="4"/>
+      </dgm:ptLst>
+      <dgm:cxnLst>
+        <dgm:cxn modelId="5" srcId="0" destId="1" srcOrd="0" destOrd="0"/>
+        <dgm:cxn modelId="6" srcId="0" destId="2" srcOrd="1" destOrd="0"/>
+        <dgm:cxn modelId="7" srcId="0" destId="3" srcOrd="2" destOrd="0"/>
+        <dgm:cxn modelId="8" srcId="0" destId="4" srcOrd="3" destOrd="0"/>
+      </dgm:cxnLst>
+      <dgm:bg/>
+      <dgm:whole/>
+    </dgm:dataModel>
+  </dgm:clrData>
+  <dgm:layoutNode name="Name0">
+    <dgm:varLst>
+      <dgm:dir/>
+      <dgm:animLvl val="lvl"/>
+      <dgm:resizeHandles/>
+    </dgm:varLst>
+    <dgm:alg type="lin">
+      <dgm:param type="linDir" val="fromT"/>
+    </dgm:alg>
+    <dgm:shape xmlns:r="http://schemas.openxmlformats.org/officeDocument/2006/relationships" r:blip="">
+      <dgm:adjLst/>
+    </dgm:shape>
+    <dgm:presOf/>
+    <dgm:constrLst>
+      <dgm:constr type="w" for="ch" forName="linNode" refType="w"/>
+      <dgm:constr type="h" for="ch" forName="linNode" refType="h"/>
+      <dgm:constr type="h" for="ch" forName="spacing" refType="h" refFor="ch" refForName="linNode" fact="0.1"/>
+      <dgm:constr type="primFontSz" for="des" forName="parentShp" op="equ" val="65"/>
+      <dgm:constr type="primFontSz" for="des" forName="childShp" op="equ" val="65"/>
+    </dgm:constrLst>
+    <dgm:ruleLst/>
+    <dgm:forEach name="Name1" axis="ch" ptType="node">
+      <dgm:layoutNode name="linNode">
+        <dgm:choose name="Name2">
+          <dgm:if name="Name3" func="var" arg="dir" op="equ" val="norm">
+            <dgm:alg type="lin">
+              <dgm:param type="linDir" val="fromL"/>
+            </dgm:alg>
+          </dgm:if>
+          <dgm:else name="Name4">
+            <dgm:alg type="lin">
+              <dgm:param type="linDir" val="fromR"/>
+            </dgm:alg>
+          </dgm:else>
+        </dgm:choose>
+        <dgm:shape xmlns:r="http://schemas.openxmlformats.org/officeDocument/2006/relationships" r:blip="">
+          <dgm:adjLst/>
+        </dgm:shape>
+        <dgm:presOf/>
+        <dgm:choose name="Name5">
+          <dgm:if name="Name6" func="var" arg="dir" op="equ" val="norm">
+            <dgm:constrLst>
+              <dgm:constr type="w" for="ch" forName="parentShp" refType="w" fact="0.4"/>
+              <dgm:constr type="h" for="ch" forName="parentShp" refType="h"/>
+              <dgm:constr type="w" for="ch" forName="childShp" refType="w" fact="0.6"/>
+              <dgm:constr type="h" for="ch" forName="childShp" refType="h" refFor="ch" refForName="parentShp"/>
+            </dgm:constrLst>
+          </dgm:if>
+          <dgm:else name="Name7">
+            <dgm:constrLst>
+              <dgm:constr type="w" for="ch" forName="parentShp" refType="w" fact="0.4"/>
+              <dgm:constr type="h" for="ch" forName="parentShp" refType="h"/>
+              <dgm:constr type="w" for="ch" forName="childShp" refType="w" fact="0.6"/>
+              <dgm:constr type="h" for="ch" forName="childShp" refType="h" refFor="ch" refForName="parentShp"/>
+            </dgm:constrLst>
+          </dgm:else>
+        </dgm:choose>
+        <dgm:ruleLst/>
+        <dgm:layoutNode name="parentShp" styleLbl="node1">
+          <dgm:varLst>
+            <dgm:bulletEnabled val="1"/>
+          </dgm:varLst>
+          <dgm:alg type="tx"/>
+          <dgm:shape xmlns:r="http://schemas.openxmlformats.org/officeDocument/2006/relationships" type="roundRect" r:blip="">
+            <dgm:adjLst/>
+          </dgm:shape>
+          <dgm:presOf axis="self" ptType="node"/>
+          <dgm:constrLst>
+            <dgm:constr type="tMarg" refType="primFontSz" fact="0.15"/>
+            <dgm:constr type="bMarg" refType="primFontSz" fact="0.15"/>
+            <dgm:constr type="lMarg" refType="primFontSz" fact="0.3"/>
+            <dgm:constr type="rMarg" refType="primFontSz" fact="0.3"/>
+          </dgm:constrLst>
+          <dgm:ruleLst>
+            <dgm:rule type="primFontSz" val="5" fact="NaN" max="NaN"/>
+          </dgm:ruleLst>
+        </dgm:layoutNode>
+        <dgm:layoutNode name="childShp" styleLbl="bgAccFollowNode1">
+          <dgm:varLst>
+            <dgm:bulletEnabled val="1"/>
+          </dgm:varLst>
+          <dgm:alg type="tx">
+            <dgm:param type="stBulletLvl" val="1"/>
+          </dgm:alg>
+          <dgm:choose name="Name8">
+            <dgm:if name="Name9" func="var" arg="dir" op="equ" val="norm">
+              <dgm:shape xmlns:r="http://schemas.openxmlformats.org/officeDocument/2006/relationships" type="rightArrow" r:blip="" zOrderOff="-2">
+                <dgm:adjLst>
+                  <dgm:adj idx="1" val="0.75"/>
+                </dgm:adjLst>
+              </dgm:shape>
+            </dgm:if>
+            <dgm:else name="Name10">
+              <dgm:shape xmlns:r="http://schemas.openxmlformats.org/officeDocument/2006/relationships" rot="180" type="rightArrow" r:blip="" zOrderOff="-2">
+                <dgm:adjLst>
+                  <dgm:adj idx="1" val="0.75"/>
+                </dgm:adjLst>
+              </dgm:shape>
+            </dgm:else>
+          </dgm:choose>
+          <dgm:presOf axis="des" ptType="node"/>
+          <dgm:constrLst>
+            <dgm:constr type="secFontSz" refType="primFontSz"/>
+            <dgm:constr type="tMarg" refType="primFontSz" fact="0.05"/>
+            <dgm:constr type="bMarg" refType="primFontSz" fact="0.05"/>
+            <dgm:constr type="lMarg" refType="primFontSz" fact="0.05"/>
+            <dgm:constr type="rMarg" refType="primFontSz" fact="0.05"/>
+          </dgm:constrLst>
+          <dgm:ruleLst>
+            <dgm:rule type="primFontSz" val="5" fact="NaN" max="NaN"/>
+          </dgm:ruleLst>
+        </dgm:layoutNode>
+      </dgm:layoutNode>
+      <dgm:forEach name="Name11" axis="followSib" ptType="sibTrans" cnt="1">
+        <dgm:layoutNode name="spacing">
+          <dgm:alg type="sp"/>
+          <dgm:shape xmlns:r="http://schemas.openxmlformats.org/officeDocument/2006/relationships" r:blip="">
+            <dgm:adjLst/>
+          </dgm:shape>
+          <dgm:presOf/>
+          <dgm:constrLst/>
+          <dgm:ruleLst/>
+        </dgm:layoutNode>
+      </dgm:forEach>
+    </dgm:forEach>
+  </dgm:layoutNode>
+</dgm:layoutDef>
+</file>
+
+<file path=word/diagrams/quickStyle1.xml><?xml version="1.0" encoding="utf-8"?>
+<dgm:styleDef xmlns:dgm="http://schemas.openxmlformats.org/drawingml/2006/diagram" xmlns:a="http://schemas.openxmlformats.org/drawingml/2006/main" uniqueId="urn:microsoft.com/office/officeart/2009/2/quickstyle/3d8">
+  <dgm:title val=""/>
+  <dgm:desc val=""/>
+  <dgm:catLst>
+    <dgm:cat type="3D" pri="11800"/>
+  </dgm:catLst>
+  <dgm:scene3d>
+    <a:camera prst="perspectiveHeroicExtremeRightFacing" zoom="82000">
+      <a:rot lat="21300000" lon="20400000" rev="180000"/>
+    </a:camera>
+    <a:lightRig rig="morning" dir="t">
+      <a:rot lat="0" lon="0" rev="20400000"/>
+    </a:lightRig>
+  </dgm:scene3d>
+  <dgm:styleLbl name="node0">
+    <dgm:scene3d>
+      <a:camera prst="orthographicFront"/>
+      <a:lightRig rig="threePt" dir="t"/>
+    </dgm:scene3d>
+    <dgm:sp3d extrusionH="190500" prstMaterial="matte">
+      <a:bevelT w="120650" h="38100" prst="relaxedInset"/>
+      <a:bevelB w="120650" h="57150" prst="relaxedInset"/>
+      <a:contourClr>
+        <a:schemeClr val="bg1"/>
+      </a:contourClr>
+    </dgm:sp3d>
+    <dgm:txPr/>
+    <dgm:style>
+      <a:lnRef idx="0">
+        <a:scrgbClr r="0" g="0" b="0"/>
+      </a:lnRef>
+      <a:fillRef idx="1">
+        <a:scrgbClr r="0" g="0" b="0"/>
+      </a:fillRef>
+      <a:effectRef idx="2">
+        <a:scrgbClr r="0" g="0" b="0"/>
+      </a:effectRef>
+      <a:fontRef idx="minor">
+        <a:schemeClr val="lt1"/>
+      </a:fontRef>
+    </dgm:style>
+  </dgm:styleLbl>
+  <dgm:styleLbl name="lnNode1">
+    <dgm:scene3d>
+      <a:camera prst="orthographicFront"/>
+      <a:lightRig rig="threePt" dir="t"/>
+    </dgm:scene3d>
+    <dgm:sp3d extrusionH="190500" prstMaterial="matte">
+      <a:bevelT w="120650" h="38100" prst="relaxedInset"/>
+      <a:bevelB w="120650" h="57150" prst="relaxedInset"/>
+      <a:contourClr>
+        <a:schemeClr val="bg1"/>
+      </a:contourClr>
+    </dgm:sp3d>
+    <dgm:txPr/>
+    <dgm:style>
+      <a:lnRef idx="0">
+        <a:scrgbClr r="0" g="0" b="0"/>
+      </a:lnRef>
+      <a:fillRef idx="1">
+        <a:scrgbClr r="0" g="0" b="0"/>
+      </a:fillRef>
+      <a:effectRef idx="2">
+        <a:scrgbClr r="0" g="0" b="0"/>
+      </a:effectRef>
+      <a:fontRef idx="minor">
+        <a:schemeClr val="lt1"/>
+      </a:fontRef>
+    </dgm:style>
+  </dgm:styleLbl>
+  <dgm:styleLbl name="vennNode1">
+    <dgm:scene3d>
+      <a:camera prst="orthographicFront"/>
+      <a:lightRig rig="threePt" dir="t"/>
+    </dgm:scene3d>
+    <dgm:sp3d extrusionH="190500" prstMaterial="matte">
+      <a:bevelT w="120650" h="38100" prst="relaxedInset"/>
+      <a:bevelB w="120650" h="57150" prst="relaxedInset"/>
+      <a:contourClr>
+        <a:schemeClr val="bg1"/>
+      </a:contourClr>
+    </dgm:sp3d>
+    <dgm:txPr/>
+    <dgm:style>
+      <a:lnRef idx="0">
+        <a:scrgbClr r="0" g="0" b="0"/>
+      </a:lnRef>
+      <a:fillRef idx="1">
+        <a:scrgbClr r="0" g="0" b="0"/>
+      </a:fillRef>
+      <a:effectRef idx="2">
+        <a:scrgbClr r="0" g="0" b="0"/>
+      </a:effectRef>
+      <a:fontRef idx="minor">
+        <a:schemeClr val="tx1"/>
+      </a:fontRef>
+    </dgm:style>
+  </dgm:styleLbl>
+  <dgm:styleLbl name="alignNode1">
+    <dgm:scene3d>
+      <a:camera prst="orthographicFront"/>
+      <a:lightRig rig="threePt" dir="t"/>
+    </dgm:scene3d>
+    <dgm:sp3d extrusionH="190500" prstMaterial="matte">
+      <a:bevelT w="120650" h="38100" prst="relaxedInset"/>
+      <a:bevelB w="120650" h="57150" prst="relaxedInset"/>
+      <a:contourClr>
+        <a:schemeClr val="bg1"/>
+      </a:contourClr>
+    </dgm:sp3d>
+    <dgm:txPr/>
+    <dgm:style>
+      <a:lnRef idx="0">
+        <a:scrgbClr r="0" g="0" b="0"/>
+      </a:lnRef>
+      <a:fillRef idx="1">
+        <a:scrgbClr r="0" g="0" b="0"/>
+      </a:fillRef>
+      <a:effectRef idx="2">
+        <a:scrgbClr r="0" g="0" b="0"/>
+      </a:effectRef>
+      <a:fontRef idx="minor">
+        <a:schemeClr val="lt1"/>
+      </a:fontRef>
+    </dgm:style>
+  </dgm:styleLbl>
+  <dgm:styleLbl name="node1">
+    <dgm:scene3d>
+      <a:camera prst="orthographicFront"/>
+      <a:lightRig rig="threePt" dir="t"/>
+    </dgm:scene3d>
+    <dgm:sp3d extrusionH="190500" prstMaterial="matte">
+      <a:bevelT w="120650" h="38100" prst="relaxedInset"/>
+      <a:bevelB w="120650" h="57150" prst="relaxedInset"/>
+      <a:contourClr>
+        <a:schemeClr val="bg1"/>
+      </a:contourClr>
+    </dgm:sp3d>
+    <dgm:txPr/>
+    <dgm:style>
+      <a:lnRef idx="0">
+        <a:scrgbClr r="0" g="0" b="0"/>
+      </a:lnRef>
+      <a:fillRef idx="1">
+        <a:scrgbClr r="0" g="0" b="0"/>
+      </a:fillRef>
+      <a:effectRef idx="2">
+        <a:scrgbClr r="0" g="0" b="0"/>
+      </a:effectRef>
+      <a:fontRef idx="minor">
+        <a:schemeClr val="lt1"/>
+      </a:fontRef>
+    </dgm:style>
+  </dgm:styleLbl>
+  <dgm:styleLbl name="node2">
+    <dgm:scene3d>
+      <a:camera prst="orthographicFront"/>
+      <a:lightRig rig="threePt" dir="t"/>
+    </dgm:scene3d>
+    <dgm:sp3d extrusionH="190500" prstMaterial="matte">
+      <a:bevelT w="120650" h="38100" prst="relaxedInset"/>
+      <a:bevelB w="120650" h="57150" prst="relaxedInset"/>
+      <a:contourClr>
+        <a:schemeClr val="bg1"/>
+      </a:contourClr>
+    </dgm:sp3d>
+    <dgm:txPr/>
+    <dgm:style>
+      <a:lnRef idx="0">
+        <a:scrgbClr r="0" g="0" b="0"/>
+      </a:lnRef>
+      <a:fillRef idx="1">
+        <a:scrgbClr r="0" g="0" b="0"/>
+      </a:fillRef>
+      <a:effectRef idx="2">
+        <a:scrgbClr r="0" g="0" b="0"/>
+      </a:effectRef>
+      <a:fontRef idx="minor">
+        <a:schemeClr val="lt1"/>
+      </a:fontRef>
+    </dgm:style>
+  </dgm:styleLbl>
+  <dgm:styleLbl name="node3">
+    <dgm:scene3d>
+      <a:camera prst="orthographicFront"/>
+      <a:lightRig rig="threePt" dir="t"/>
+    </dgm:scene3d>
+    <dgm:sp3d extrusionH="190500" prstMaterial="matte">
+      <a:bevelT w="120650" h="38100" prst="relaxedInset"/>
+      <a:bevelB w="120650" h="57150" prst="relaxedInset"/>
+      <a:contourClr>
+        <a:schemeClr val="bg1"/>
+      </a:contourClr>
+    </dgm:sp3d>
+    <dgm:txPr/>
+    <dgm:style>
+      <a:lnRef idx="0">
+        <a:scrgbClr r="0" g="0" b="0"/>
+      </a:lnRef>
+      <a:fillRef idx="1">
+        <a:scrgbClr r="0" g="0" b="0"/>
+      </a:fillRef>
+      <a:effectRef idx="2">
+        <a:scrgbClr r="0" g="0" b="0"/>
+      </a:effectRef>
+      <a:fontRef idx="minor">
+        <a:schemeClr val="lt1"/>
+      </a:fontRef>
+    </dgm:style>
+  </dgm:styleLbl>
+  <dgm:styleLbl name="node4">
+    <dgm:scene3d>
+      <a:camera prst="orthographicFront"/>
+      <a:lightRig rig="threePt" dir="t"/>
+    </dgm:scene3d>
+    <dgm:sp3d extrusionH="190500" prstMaterial="matte">
+      <a:bevelT w="120650" h="38100" prst="relaxedInset"/>
+      <a:bevelB w="120650" h="57150" prst="relaxedInset"/>
+      <a:contourClr>
+        <a:schemeClr val="bg1"/>
+      </a:contourClr>
+    </dgm:sp3d>
+    <dgm:txPr/>
+    <dgm:style>
+      <a:lnRef idx="0">
+        <a:scrgbClr r="0" g="0" b="0"/>
+      </a:lnRef>
+      <a:fillRef idx="1">
+        <a:scrgbClr r="0" g="0" b="0"/>
+      </a:fillRef>
+      <a:effectRef idx="2">
+        <a:scrgbClr r="0" g="0" b="0"/>
+      </a:effectRef>
+      <a:fontRef idx="minor">
+        <a:schemeClr val="lt1"/>
+      </a:fontRef>
+    </dgm:style>
+  </dgm:styleLbl>
+  <dgm:styleLbl name="fgImgPlace1">
+    <dgm:scene3d>
+      <a:camera prst="orthographicFront"/>
+      <a:lightRig rig="threePt" dir="t"/>
+    </dgm:scene3d>
+    <dgm:sp3d z="152400" extrusionH="63500" prstMaterial="matte">
+      <a:bevelT w="50800" h="19050" prst="relaxedInset"/>
+      <a:contourClr>
+        <a:schemeClr val="bg1"/>
+      </a:contourClr>
+    </dgm:sp3d>
+    <dgm:txPr/>
+    <dgm:style>
+      <a:lnRef idx="0">
+        <a:scrgbClr r="0" g="0" b="0"/>
+      </a:lnRef>
+      <a:fillRef idx="1">
+        <a:scrgbClr r="0" g="0" b="0"/>
+      </a:fillRef>
+      <a:effectRef idx="0">
+        <a:scrgbClr r="0" g="0" b="0"/>
+      </a:effectRef>
+      <a:fontRef idx="minor"/>
+    </dgm:style>
+  </dgm:styleLbl>
+  <dgm:styleLbl name="alignImgPlace1">
+    <dgm:scene3d>
+      <a:camera prst="orthographicFront"/>
+      <a:lightRig rig="threePt" dir="t"/>
+    </dgm:scene3d>
+    <dgm:sp3d extrusionH="63500" contourW="12700" prstMaterial="matte">
+      <a:contourClr>
+        <a:schemeClr val="lt1"/>
+      </a:contourClr>
+    </dgm:sp3d>
+    <dgm:txPr/>
+    <dgm:style>
+      <a:lnRef idx="0">
+        <a:scrgbClr r="0" g="0" b="0"/>
+      </a:lnRef>
+      <a:fillRef idx="1">
+        <a:scrgbClr r="0" g="0" b="0"/>
+      </a:fillRef>
+      <a:effectRef idx="0">
+        <a:scrgbClr r="0" g="0" b="0"/>
+      </a:effectRef>
+      <a:fontRef idx="minor"/>
+    </dgm:style>
+  </dgm:styleLbl>
+  <dgm:styleLbl name="bgImgPlace1">
+    <dgm:scene3d>
+      <a:camera prst="orthographicFront"/>
+      <a:lightRig rig="threePt" dir="t"/>
+    </dgm:scene3d>
+    <dgm:sp3d z="-302400" extrusionH="63500" prstMaterial="matte">
+      <a:bevelT w="50800" h="19050" prst="relaxedInset"/>
+      <a:contourClr>
+        <a:schemeClr val="bg1"/>
+      </a:contourClr>
+    </dgm:sp3d>
+    <dgm:txPr/>
+    <dgm:style>
+      <a:lnRef idx="0">
+        <a:scrgbClr r="0" g="0" b="0"/>
+      </a:lnRef>
+      <a:fillRef idx="1">
+        <a:scrgbClr r="0" g="0" b="0"/>
+      </a:fillRef>
+      <a:effectRef idx="0">
+        <a:scrgbClr r="0" g="0" b="0"/>
+      </a:effectRef>
+      <a:fontRef idx="minor"/>
+    </dgm:style>
+  </dgm:styleLbl>
+  <dgm:styleLbl name="sibTrans2D1">
+    <dgm:scene3d>
+      <a:camera prst="orthographicFront"/>
+      <a:lightRig rig="threePt" dir="t"/>
+    </dgm:scene3d>
+    <dgm:sp3d z="-60000" extrusionH="63500" prstMaterial="matte">
+      <a:bevelT w="50800" h="19050" prst="relaxedInset"/>
+      <a:contourClr>
+        <a:schemeClr val="bg1"/>
+      </a:contourClr>
+    </dgm:sp3d>
+    <dgm:txPr/>
+    <dgm:style>
+      <a:lnRef idx="0">
+        <a:scrgbClr r="0" g="0" b="0"/>
+      </a:lnRef>
+      <a:fillRef idx="1">
+        <a:scrgbClr r="0" g="0" b="0"/>
+      </a:fillRef>
+      <a:effectRef idx="2">
+        <a:scrgbClr r="0" g="0" b="0"/>
+      </a:effectRef>
+      <a:fontRef idx="minor">
+        <a:schemeClr val="lt1"/>
+      </a:fontRef>
+    </dgm:style>
+  </dgm:styleLbl>
+  <dgm:styleLbl name="fgSibTrans2D1">
+    <dgm:scene3d>
+      <a:camera prst="orthographicFront"/>
+      <a:lightRig rig="threePt" dir="t"/>
+    </dgm:scene3d>
+    <dgm:sp3d z="63500" extrusionH="63500" prstMaterial="matte">
+      <a:bevelT w="50800" h="19050" prst="relaxedInset"/>
+      <a:contourClr>
+        <a:schemeClr val="bg1"/>
+      </a:contourClr>
+    </dgm:sp3d>
+    <dgm:txPr/>
+    <dgm:style>
+      <a:lnRef idx="0">
+        <a:scrgbClr r="0" g="0" b="0"/>
+      </a:lnRef>
+      <a:fillRef idx="1">
+        <a:scrgbClr r="0" g="0" b="0"/>
+      </a:fillRef>
+      <a:effectRef idx="2">
+        <a:scrgbClr r="0" g="0" b="0"/>
+      </a:effectRef>
+      <a:fontRef idx="minor">
+        <a:schemeClr val="lt1"/>
+      </a:fontRef>
+    </dgm:style>
+  </dgm:styleLbl>
+  <dgm:styleLbl name="bgSibTrans2D1">
+    <dgm:scene3d>
+      <a:camera prst="orthographicFront"/>
+      <a:lightRig rig="threePt" dir="t"/>
+    </dgm:scene3d>
+    <dgm:sp3d z="-152000" extrusionH="63500" prstMaterial="matte">
+      <a:bevelT w="50800" h="19050" prst="relaxedInset"/>
+      <a:contourClr>
+        <a:schemeClr val="bg1"/>
+      </a:contourClr>
+    </dgm:sp3d>
+    <dgm:txPr/>
+    <dgm:style>
+      <a:lnRef idx="0">
+        <a:scrgbClr r="0" g="0" b="0"/>
+      </a:lnRef>
+      <a:fillRef idx="1">
+        <a:scrgbClr r="0" g="0" b="0"/>
+      </a:fillRef>
+      <a:effectRef idx="2">
+        <a:scrgbClr r="0" g="0" b="0"/>
+      </a:effectRef>
+      <a:fontRef idx="minor">
+        <a:schemeClr val="lt1"/>
+      </a:fontRef>
+    </dgm:style>
+  </dgm:styleLbl>
+  <dgm:styleLbl name="sibTrans1D1">
+    <dgm:scene3d>
+      <a:camera prst="orthographicFront"/>
+      <a:lightRig rig="threePt" dir="t"/>
+    </dgm:scene3d>
+    <dgm:sp3d z="-40000" prstMaterial="matte"/>
+    <dgm:txPr/>
+    <dgm:style>
+      <a:lnRef idx="1">
+        <a:scrgbClr r="0" g="0" b="0"/>
+      </a:lnRef>
+      <a:fillRef idx="0">
+        <a:scrgbClr r="0" g="0" b="0"/>
+      </a:fillRef>
+      <a:effectRef idx="0">
+        <a:scrgbClr r="0" g="0" b="0"/>
+      </a:effectRef>
+      <a:fontRef idx="minor"/>
+    </dgm:style>
+  </dgm:styleLbl>
+  <dgm:styleLbl name="callout">
+    <dgm:scene3d>
+      <a:camera prst="orthographicFront"/>
+      <a:lightRig rig="threePt" dir="t"/>
+    </dgm:scene3d>
+    <dgm:sp3d z="127000" prstMaterial="matte"/>
+    <dgm:txPr/>
+    <dgm:style>
+      <a:lnRef idx="2">
+        <a:scrgbClr r="0" g="0" b="0"/>
+      </a:lnRef>
+      <a:fillRef idx="1">
+        <a:scrgbClr r="0" g="0" b="0"/>
+      </a:fillRef>
+      <a:effectRef idx="0">
+        <a:scrgbClr r="0" g="0" b="0"/>
+      </a:effectRef>
+      <a:fontRef idx="minor"/>
+    </dgm:style>
+  </dgm:styleLbl>
+  <dgm:styleLbl name="asst0">
+    <dgm:scene3d>
+      <a:camera prst="orthographicFront"/>
+      <a:lightRig rig="threePt" dir="t"/>
+    </dgm:scene3d>
+    <dgm:sp3d extrusionH="190500" prstMaterial="matte">
+      <a:bevelT w="120650" h="38100" prst="relaxedInset"/>
+      <a:bevelB w="120650" h="57150" prst="relaxedInset"/>
+      <a:contourClr>
+        <a:schemeClr val="bg1"/>
+      </a:contourClr>
+    </dgm:sp3d>
+    <dgm:txPr/>
+    <dgm:style>
+      <a:lnRef idx="0">
+        <a:scrgbClr r="0" g="0" b="0"/>
+      </a:lnRef>
+      <a:fillRef idx="1">
+        <a:scrgbClr r="0" g="0" b="0"/>
+      </a:fillRef>
+      <a:effectRef idx="2">
+        <a:scrgbClr r="0" g="0" b="0"/>
+      </a:effectRef>
+      <a:fontRef idx="minor">
+        <a:schemeClr val="lt1"/>
+      </a:fontRef>
+    </dgm:style>
+  </dgm:styleLbl>
+  <dgm:styleLbl name="asst1">
+    <dgm:scene3d>
+      <a:camera prst="orthographicFront"/>
+      <a:lightRig rig="threePt" dir="t"/>
+    </dgm:scene3d>
+    <dgm:sp3d extrusionH="190500" prstMaterial="matte">
+      <a:bevelT w="120650" h="38100" prst="relaxedInset"/>
+      <a:bevelB w="120650" h="57150" prst="relaxedInset"/>
+      <a:contourClr>
+        <a:schemeClr val="bg1"/>
+      </a:contourClr>
+    </dgm:sp3d>
+    <dgm:txPr/>
+    <dgm:style>
+      <a:lnRef idx="0">
+        <a:scrgbClr r="0" g="0" b="0"/>
+      </a:lnRef>
+      <a:fillRef idx="1">
+        <a:scrgbClr r="0" g="0" b="0"/>
+      </a:fillRef>
+      <a:effectRef idx="2">
+        <a:scrgbClr r="0" g="0" b="0"/>
+      </a:effectRef>
+      <a:fontRef idx="minor">
+        <a:schemeClr val="lt1"/>
+      </a:fontRef>
+    </dgm:style>
+  </dgm:styleLbl>
+  <dgm:styleLbl name="asst2">
+    <dgm:scene3d>
+      <a:camera prst="orthographicFront"/>
+      <a:lightRig rig="threePt" dir="t"/>
+    </dgm:scene3d>
+    <dgm:sp3d extrusionH="190500" prstMaterial="matte">
+      <a:bevelT w="120650" h="38100" prst="relaxedInset"/>
+      <a:bevelB w="120650" h="57150" prst="relaxedInset"/>
+      <a:contourClr>
+        <a:schemeClr val="bg1"/>
+      </a:contourClr>
+    </dgm:sp3d>
+    <dgm:txPr/>
+    <dgm:style>
+      <a:lnRef idx="0">
+        <a:scrgbClr r="0" g="0" b="0"/>
+      </a:lnRef>
+      <a:fillRef idx="1">
+        <a:scrgbClr r="0" g="0" b="0"/>
+      </a:fillRef>
+      <a:effectRef idx="2">
+        <a:scrgbClr r="0" g="0" b="0"/>
+      </a:effectRef>
+      <a:fontRef idx="minor">
+        <a:schemeClr val="lt1"/>
+      </a:fontRef>
+    </dgm:style>
+  </dgm:styleLbl>
+  <dgm:styleLbl name="asst3">
+    <dgm:scene3d>
+      <a:camera prst="orthographicFront"/>
+      <a:lightRig rig="threePt" dir="t"/>
+    </dgm:scene3d>
+    <dgm:sp3d extrusionH="190500" prstMaterial="matte">
+      <a:bevelT w="120650" h="38100" prst="relaxedInset"/>
+      <a:bevelB w="120650" h="57150" prst="relaxedInset"/>
+      <a:contourClr>
+        <a:schemeClr val="bg1"/>
+      </a:contourClr>
+    </dgm:sp3d>
+    <dgm:txPr/>
+    <dgm:style>
+      <a:lnRef idx="0">
+        <a:scrgbClr r="0" g="0" b="0"/>
+      </a:lnRef>
+      <a:fillRef idx="1">
+        <a:scrgbClr r="0" g="0" b="0"/>
+      </a:fillRef>
+      <a:effectRef idx="2">
+        <a:scrgbClr r="0" g="0" b="0"/>
+      </a:effectRef>
+      <a:fontRef idx="minor">
+        <a:schemeClr val="lt1"/>
+      </a:fontRef>
+    </dgm:style>
+  </dgm:styleLbl>
+  <dgm:styleLbl name="parChTrans2D1">
+    <dgm:scene3d>
+      <a:camera prst="orthographicFront"/>
+      <a:lightRig rig="threePt" dir="t"/>
+    </dgm:scene3d>
+    <dgm:sp3d extrusionH="63500" prstMaterial="matte">
+      <a:bevelT w="50800" h="19050" prst="relaxedInset"/>
+      <a:contourClr>
+        <a:schemeClr val="bg1"/>
+      </a:contourClr>
+    </dgm:sp3d>
+    <dgm:txPr/>
+    <dgm:style>
+      <a:lnRef idx="0">
+        <a:scrgbClr r="0" g="0" b="0"/>
+      </a:lnRef>
+      <a:fillRef idx="1">
+        <a:scrgbClr r="0" g="0" b="0"/>
+      </a:fillRef>
+      <a:effectRef idx="2">
+        <a:scrgbClr r="0" g="0" b="0"/>
+      </a:effectRef>
+      <a:fontRef idx="minor">
+        <a:schemeClr val="lt1"/>
+      </a:fontRef>
+    </dgm:style>
+  </dgm:styleLbl>
+  <dgm:styleLbl name="parChTrans2D2">
+    <dgm:scene3d>
+      <a:camera prst="orthographicFront"/>
+      <a:lightRig rig="threePt" dir="t"/>
+    </dgm:scene3d>
+    <dgm:sp3d extrusionH="63500" prstMaterial="matte">
+      <a:bevelT w="50800" h="19050" prst="relaxedInset"/>
+      <a:contourClr>
+        <a:schemeClr val="bg1"/>
+      </a:contourClr>
+    </dgm:sp3d>
+    <dgm:txPr/>
+    <dgm:style>
+      <a:lnRef idx="0">
+        <a:scrgbClr r="0" g="0" b="0"/>
+      </a:lnRef>
+      <a:fillRef idx="1">
+        <a:scrgbClr r="0" g="0" b="0"/>
+      </a:fillRef>
+      <a:effectRef idx="0">
+        <a:scrgbClr r="0" g="0" b="0"/>
+      </a:effectRef>
+      <a:fontRef idx="minor">
+        <a:schemeClr val="lt1"/>
+      </a:fontRef>
+    </dgm:style>
+  </dgm:styleLbl>
+  <dgm:styleLbl name="parChTrans2D3">
+    <dgm:scene3d>
+      <a:camera prst="orthographicFront"/>
+      <a:lightRig rig="threePt" dir="t"/>
+    </dgm:scene3d>
+    <dgm:sp3d z="60000" prstMaterial="flat">
+      <a:bevelT w="120900" h="88900"/>
+      <a:bevelB w="88900" h="31750" prst="angle"/>
+    </dgm:sp3d>
+    <dgm:txPr/>
+    <dgm:style>
+      <a:lnRef idx="0">
+        <a:scrgbClr r="0" g="0" b="0"/>
+      </a:lnRef>
+      <a:fillRef idx="3">
+        <a:scrgbClr r="0" g="0" b="0"/>
+      </a:fillRef>
+      <a:effectRef idx="1">
+        <a:scrgbClr r="0" g="0" b="0"/>
+      </a:effectRef>
+      <a:fontRef idx="minor">
+        <a:schemeClr val="lt1"/>
+      </a:fontRef>
+    </dgm:style>
+  </dgm:styleLbl>
+  <dgm:styleLbl name="parChTrans2D4">
+    <dgm:scene3d>
+      <a:camera prst="orthographicFront"/>
+      <a:lightRig rig="threePt" dir="t"/>
+    </dgm:scene3d>
+    <dgm:sp3d z="60000" prstMaterial="flat">
+      <a:bevelT w="120900" h="88900"/>
+      <a:bevelB w="88900" h="31750" prst="angle"/>
+    </dgm:sp3d>
+    <dgm:txPr/>
+    <dgm:style>
+      <a:lnRef idx="0">
+        <a:scrgbClr r="0" g="0" b="0"/>
+      </a:lnRef>
+      <a:fillRef idx="3">
+        <a:scrgbClr r="0" g="0" b="0"/>
+      </a:fillRef>
+      <a:effectRef idx="1">
+        <a:scrgbClr r="0" g="0" b="0"/>
+      </a:effectRef>
+      <a:fontRef idx="minor">
+        <a:schemeClr val="lt1"/>
+      </a:fontRef>
+    </dgm:style>
+  </dgm:styleLbl>
+  <dgm:styleLbl name="parChTrans1D1">
+    <dgm:scene3d>
+      <a:camera prst="orthographicFront"/>
+      <a:lightRig rig="threePt" dir="t"/>
+    </dgm:scene3d>
+    <dgm:sp3d z="-40000" prstMaterial="matte"/>
+    <dgm:txPr/>
+    <dgm:style>
+      <a:lnRef idx="2">
+        <a:scrgbClr r="0" g="0" b="0"/>
+      </a:lnRef>
+      <a:fillRef idx="0">
+        <a:scrgbClr r="0" g="0" b="0"/>
+      </a:fillRef>
+      <a:effectRef idx="0">
+        <a:scrgbClr r="0" g="0" b="0"/>
+      </a:effectRef>
+      <a:fontRef idx="minor"/>
+    </dgm:style>
+  </dgm:styleLbl>
+  <dgm:styleLbl name="parChTrans1D2">
+    <dgm:scene3d>
+      <a:camera prst="orthographicFront"/>
+      <a:lightRig rig="threePt" dir="t"/>
+    </dgm:scene3d>
+    <dgm:sp3d z="-40000" prstMaterial="matte"/>
+    <dgm:txPr/>
+    <dgm:style>
+      <a:lnRef idx="2">
+        <a:scrgbClr r="0" g="0" b="0"/>
+      </a:lnRef>
+      <a:fillRef idx="0">
+        <a:scrgbClr r="0" g="0" b="0"/>
+      </a:fillRef>
+      <a:effectRef idx="0">
+        <a:scrgbClr r="0" g="0" b="0"/>
+      </a:effectRef>
+      <a:fontRef idx="minor"/>
+    </dgm:style>
+  </dgm:styleLbl>
+  <dgm:styleLbl name="parChTrans1D3">
+    <dgm:scene3d>
+      <a:camera prst="orthographicFront"/>
+      <a:lightRig rig="threePt" dir="t"/>
+    </dgm:scene3d>
+    <dgm:sp3d z="-40000" prstMaterial="matte"/>
+    <dgm:txPr/>
+    <dgm:style>
+      <a:lnRef idx="2">
+        <a:scrgbClr r="0" g="0" b="0"/>
+      </a:lnRef>
+      <a:fillRef idx="0">
+        <a:scrgbClr r="0" g="0" b="0"/>
+      </a:fillRef>
+      <a:effectRef idx="0">
+        <a:scrgbClr r="0" g="0" b="0"/>
+      </a:effectRef>
+      <a:fontRef idx="minor"/>
+    </dgm:style>
+  </dgm:styleLbl>
+  <dgm:styleLbl name="parChTrans1D4">
+    <dgm:scene3d>
+      <a:camera prst="orthographicFront"/>
+      <a:lightRig rig="threePt" dir="t"/>
+    </dgm:scene3d>
+    <dgm:sp3d z="-40000" prstMaterial="matte"/>
+    <dgm:txPr/>
+    <dgm:style>
+      <a:lnRef idx="2">
+        <a:scrgbClr r="0" g="0" b="0"/>
+      </a:lnRef>
+      <a:fillRef idx="0">
+        <a:scrgbClr r="0" g="0" b="0"/>
+      </a:fillRef>
+      <a:effectRef idx="0">
+        <a:scrgbClr r="0" g="0" b="0"/>
+      </a:effectRef>
+      <a:fontRef idx="minor"/>
+    </dgm:style>
+  </dgm:styleLbl>
+  <dgm:styleLbl name="fgAcc1">
+    <dgm:scene3d>
+      <a:camera prst="orthographicFront"/>
+      <a:lightRig rig="threePt" dir="t"/>
+    </dgm:scene3d>
+    <dgm:sp3d z="152400" extrusionH="63500" prstMaterial="matte">
+      <a:bevelT w="50800" h="19050" prst="relaxedInset"/>
+      <a:contourClr>
+        <a:schemeClr val="bg1"/>
+      </a:contourClr>
+    </dgm:sp3d>
+    <dgm:txPr/>
+    <dgm:style>
+      <a:lnRef idx="0">
+        <a:scrgbClr r="0" g="0" b="0"/>
+      </a:lnRef>
+      <a:fillRef idx="1">
+        <a:scrgbClr r="0" g="0" b="0"/>
+      </a:fillRef>
+      <a:effectRef idx="2">
+        <a:scrgbClr r="0" g="0" b="0"/>
+      </a:effectRef>
+      <a:fontRef idx="minor"/>
+    </dgm:style>
+  </dgm:styleLbl>
+  <dgm:styleLbl name="conFgAcc1">
+    <dgm:scene3d>
+      <a:camera prst="orthographicFront"/>
+      <a:lightRig rig="threePt" dir="t"/>
+    </dgm:scene3d>
+    <dgm:sp3d z="-152400" extrusionH="63500" prstMaterial="matte">
+      <a:bevelT w="44450" h="6350" prst="relaxedInset"/>
+      <a:contourClr>
+        <a:schemeClr val="bg1"/>
+      </a:contourClr>
+    </dgm:sp3d>
+    <dgm:txPr/>
+    <dgm:style>
+      <a:lnRef idx="0">
+        <a:scrgbClr r="0" g="0" b="0"/>
+      </a:lnRef>
+      <a:fillRef idx="1">
+        <a:scrgbClr r="0" g="0" b="0"/>
+      </a:fillRef>
+      <a:effectRef idx="0">
+        <a:scrgbClr r="0" g="0" b="0"/>
+      </a:effectRef>
+      <a:fontRef idx="minor"/>
+    </dgm:style>
+  </dgm:styleLbl>
+  <dgm:styleLbl name="alignAcc1">
+    <dgm:scene3d>
+      <a:camera prst="orthographicFront"/>
+      <a:lightRig rig="threePt" dir="t"/>
+    </dgm:scene3d>
+    <dgm:sp3d extrusionH="190500" prstMaterial="matte">
+      <a:bevelT w="120650" h="38100" prst="relaxedInset"/>
+      <a:bevelB w="120650" h="57150" prst="relaxedInset"/>
+      <a:contourClr>
+        <a:schemeClr val="bg1"/>
+      </a:contourClr>
+    </dgm:sp3d>
+    <dgm:txPr/>
+    <dgm:style>
+      <a:lnRef idx="0">
+        <a:scrgbClr r="0" g="0" b="0"/>
+      </a:lnRef>
+      <a:fillRef idx="1">
+        <a:scrgbClr r="0" g="0" b="0"/>
+      </a:fillRef>
+      <a:effectRef idx="2">
+        <a:scrgbClr r="0" g="0" b="0"/>
+      </a:effectRef>
+      <a:fontRef idx="minor"/>
+    </dgm:style>
+  </dgm:styleLbl>
+  <dgm:styleLbl name="trAlignAcc1">
+    <dgm:scene3d>
+      <a:camera prst="orthographicFront"/>
+      <a:lightRig rig="threePt" dir="t"/>
+    </dgm:scene3d>
+    <dgm:sp3d extrusionH="190500" prstMaterial="matte">
+      <a:bevelT w="120650" h="38100"/>
+      <a:bevelB w="120650" h="57150" prst="relaxedInset"/>
+      <a:contourClr>
+        <a:schemeClr val="bg1"/>
+      </a:contourClr>
+    </dgm:sp3d>
+    <dgm:txPr/>
+    <dgm:style>
+      <a:lnRef idx="0">
+        <a:scrgbClr r="0" g="0" b="0"/>
+      </a:lnRef>
+      <a:fillRef idx="1">
+        <a:scrgbClr r="0" g="0" b="0"/>
+      </a:fillRef>
+      <a:effectRef idx="2">
+        <a:scrgbClr r="0" g="0" b="0"/>
+      </a:effectRef>
+      <a:fontRef idx="minor"/>
+    </dgm:style>
+  </dgm:styleLbl>
+  <dgm:styleLbl name="bgAcc1">
+    <dgm:scene3d>
+      <a:camera prst="orthographicFront"/>
+      <a:lightRig rig="threePt" dir="t"/>
+    </dgm:scene3d>
+    <dgm:sp3d z="-152400" extrusionH="63500" prstMaterial="matte">
+      <a:bevelT w="44450" h="6350" prst="relaxedInset"/>
+      <a:contourClr>
+        <a:schemeClr val="bg1"/>
+      </a:contourClr>
+    </dgm:sp3d>
+    <dgm:txPr/>
+    <dgm:style>
+      <a:lnRef idx="0">
+        <a:scrgbClr r="0" g="0" b="0"/>
+      </a:lnRef>
+      <a:fillRef idx="1">
+        <a:scrgbClr r="0" g="0" b="0"/>
+      </a:fillRef>
+      <a:effectRef idx="0">
+        <a:scrgbClr r="0" g="0" b="0"/>
+      </a:effectRef>
+      <a:fontRef idx="minor"/>
+    </dgm:style>
+  </dgm:styleLbl>
+  <dgm:styleLbl name="solidFgAcc1">
+    <dgm:scene3d>
+      <a:camera prst="orthographicFront"/>
+      <a:lightRig rig="threePt" dir="t"/>
+    </dgm:scene3d>
+    <dgm:sp3d z="152400" extrusionH="63500" prstMaterial="matte">
+      <a:bevelT w="50800" h="19050" prst="relaxedInset"/>
+      <a:contourClr>
+        <a:schemeClr val="bg1"/>
+      </a:contourClr>
+    </dgm:sp3d>
+    <dgm:txPr/>
+    <dgm:style>
+      <a:lnRef idx="0">
+        <a:scrgbClr r="0" g="0" b="0"/>
+      </a:lnRef>
+      <a:fillRef idx="1">
+        <a:scrgbClr r="0" g="0" b="0"/>
+      </a:fillRef>
+      <a:effectRef idx="2">
+        <a:scrgbClr r="0" g="0" b="0"/>
+      </a:effectRef>
+      <a:fontRef idx="minor"/>
+    </dgm:style>
+  </dgm:styleLbl>
+  <dgm:styleLbl name="solidAlignAcc1">
+    <dgm:scene3d>
+      <a:camera prst="orthographicFront"/>
+      <a:lightRig rig="threePt" dir="t"/>
+    </dgm:scene3d>
+    <dgm:sp3d extrusionH="190500" prstMaterial="matte">
+      <a:bevelT w="120650" h="38100" prst="relaxedInset"/>
+      <a:bevelB w="120650" h="57150" prst="relaxedInset"/>
+      <a:contourClr>
+        <a:schemeClr val="bg1"/>
+      </a:contourClr>
+    </dgm:sp3d>
+    <dgm:txPr/>
+    <dgm:style>
+      <a:lnRef idx="0">
+        <a:scrgbClr r="0" g="0" b="0"/>
+      </a:lnRef>
+      <a:fillRef idx="1">
+        <a:scrgbClr r="0" g="0" b="0"/>
+      </a:fillRef>
+      <a:effectRef idx="2">
+        <a:scrgbClr r="0" g="0" b="0"/>
+      </a:effectRef>
+      <a:fontRef idx="minor"/>
+    </dgm:style>
+  </dgm:styleLbl>
+  <dgm:styleLbl name="solidBgAcc1">
+    <dgm:scene3d>
+      <a:camera prst="orthographicFront"/>
+      <a:lightRig rig="threePt" dir="t"/>
+    </dgm:scene3d>
+    <dgm:sp3d z="-152400" extrusionH="63500" prstMaterial="matte">
+      <a:bevelT w="44450" h="6350" prst="relaxedInset"/>
+      <a:contourClr>
+        <a:schemeClr val="bg1"/>
+      </a:contourClr>
+    </dgm:sp3d>
+    <dgm:txPr/>
+    <dgm:style>
+      <a:lnRef idx="0">
+        <a:scrgbClr r="0" g="0" b="0"/>
+      </a:lnRef>
+      <a:fillRef idx="1">
+        <a:scrgbClr r="0" g="0" b="0"/>
+      </a:fillRef>
+      <a:effectRef idx="0">
+        <a:scrgbClr r="0" g="0" b="0"/>
+      </a:effectRef>
+      <a:fontRef idx="minor"/>
+    </dgm:style>
+  </dgm:styleLbl>
+  <dgm:styleLbl name="fgAccFollowNode1">
+    <dgm:scene3d>
+      <a:camera prst="orthographicFront"/>
+      <a:lightRig rig="threePt" dir="t"/>
+    </dgm:scene3d>
+    <dgm:sp3d z="152400" extrusionH="63500" prstMaterial="matte">
+      <a:bevelT w="50800" h="19050" prst="relaxedInset"/>
+      <a:contourClr>
+        <a:schemeClr val="bg1"/>
+      </a:contourClr>
+    </dgm:sp3d>
+    <dgm:txPr/>
+    <dgm:style>
+      <a:lnRef idx="0">
+        <a:scrgbClr r="0" g="0" b="0"/>
+      </a:lnRef>
+      <a:fillRef idx="1">
+        <a:scrgbClr r="0" g="0" b="0"/>
+      </a:fillRef>
+      <a:effectRef idx="0">
+        <a:scrgbClr r="0" g="0" b="0"/>
+      </a:effectRef>
+      <a:fontRef idx="minor"/>
+    </dgm:style>
+  </dgm:styleLbl>
+  <dgm:styleLbl name="alignAccFollowNode1">
+    <dgm:scene3d>
+      <a:camera prst="orthographicFront"/>
+      <a:lightRig rig="threePt" dir="t"/>
+    </dgm:scene3d>
+    <dgm:sp3d extrusionH="190500" prstMaterial="matte">
+      <a:bevelT w="120650" h="38100" prst="relaxedInset"/>
+      <a:bevelB w="120650" h="57150" prst="relaxedInset"/>
+      <a:contourClr>
+        <a:schemeClr val="bg1"/>
+      </a:contourClr>
+    </dgm:sp3d>
+    <dgm:txPr/>
+    <dgm:style>
+      <a:lnRef idx="0">
+        <a:scrgbClr r="0" g="0" b="0"/>
+      </a:lnRef>
+      <a:fillRef idx="1">
+        <a:scrgbClr r="0" g="0" b="0"/>
+      </a:fillRef>
+      <a:effectRef idx="2">
+        <a:scrgbClr r="0" g="0" b="0"/>
+      </a:effectRef>
+      <a:fontRef idx="minor"/>
+    </dgm:style>
+  </dgm:styleLbl>
+  <dgm:styleLbl name="bgAccFollowNode1">
+    <dgm:scene3d>
+      <a:camera prst="orthographicFront"/>
+      <a:lightRig rig="threePt" dir="t"/>
+    </dgm:scene3d>
+    <dgm:sp3d z="-152400" extrusionH="63500" prstMaterial="matte">
+      <a:bevelT w="44450" h="6350" prst="relaxedInset"/>
+      <a:contourClr>
+        <a:schemeClr val="bg1"/>
+      </a:contourClr>
+    </dgm:sp3d>
+    <dgm:txPr/>
+    <dgm:style>
+      <a:lnRef idx="0">
+        <a:scrgbClr r="0" g="0" b="0"/>
+      </a:lnRef>
+      <a:fillRef idx="1">
+        <a:scrgbClr r="0" g="0" b="0"/>
+      </a:fillRef>
+      <a:effectRef idx="2">
+        <a:scrgbClr r="0" g="0" b="0"/>
+      </a:effectRef>
+      <a:fontRef idx="minor"/>
+    </dgm:style>
+  </dgm:styleLbl>
+  <dgm:styleLbl name="fgAcc0">
+    <dgm:scene3d>
+      <a:camera prst="orthographicFront"/>
+      <a:lightRig rig="threePt" dir="t"/>
+    </dgm:scene3d>
+    <dgm:sp3d z="152400" extrusionH="63500" prstMaterial="matte">
+      <a:bevelT w="50800" h="19050" prst="relaxedInset"/>
+      <a:contourClr>
+        <a:schemeClr val="bg1"/>
+      </a:contourClr>
+    </dgm:sp3d>
+    <dgm:txPr/>
+    <dgm:style>
+      <a:lnRef idx="0">
+        <a:scrgbClr r="0" g="0" b="0"/>
+      </a:lnRef>
+      <a:fillRef idx="1">
+        <a:scrgbClr r="0" g="0" b="0"/>
+      </a:fillRef>
+      <a:effectRef idx="0">
+        <a:scrgbClr r="0" g="0" b="0"/>
+      </a:effectRef>
+      <a:fontRef idx="minor"/>
+    </dgm:style>
+  </dgm:styleLbl>
+  <dgm:styleLbl name="fgAcc2">
+    <dgm:scene3d>
+      <a:camera prst="orthographicFront"/>
+      <a:lightRig rig="threePt" dir="t"/>
+    </dgm:scene3d>
+    <dgm:sp3d z="152400" extrusionH="63500" prstMaterial="matte">
+      <a:bevelT w="50800" h="19050" prst="relaxedInset"/>
+      <a:contourClr>
+        <a:schemeClr val="bg1"/>
+      </a:contourClr>
+    </dgm:sp3d>
+    <dgm:txPr/>
+    <dgm:style>
+      <a:lnRef idx="0">
+        <a:scrgbClr r="0" g="0" b="0"/>
+      </a:lnRef>
+      <a:fillRef idx="1">
+        <a:scrgbClr r="0" g="0" b="0"/>
+      </a:fillRef>
+      <a:effectRef idx="0">
+        <a:scrgbClr r="0" g="0" b="0"/>
+      </a:effectRef>
+      <a:fontRef idx="minor"/>
+    </dgm:style>
+  </dgm:styleLbl>
+  <dgm:styleLbl name="fgAcc3">
+    <dgm:scene3d>
+      <a:camera prst="orthographicFront"/>
+      <a:lightRig rig="threePt" dir="t"/>
+    </dgm:scene3d>
+    <dgm:sp3d z="152400" extrusionH="63500" prstMaterial="matte">
+      <a:bevelT w="50800" h="19050" prst="relaxedInset"/>
+      <a:contourClr>
+        <a:schemeClr val="bg1"/>
+      </a:contourClr>
+    </dgm:sp3d>
+    <dgm:txPr/>
+    <dgm:style>
+      <a:lnRef idx="0">
+        <a:scrgbClr r="0" g="0" b="0"/>
+      </a:lnRef>
+      <a:fillRef idx="1">
+        <a:scrgbClr r="0" g="0" b="0"/>
+      </a:fillRef>
+      <a:effectRef idx="0">
+        <a:scrgbClr r="0" g="0" b="0"/>
+      </a:effectRef>
+      <a:fontRef idx="minor"/>
+    </dgm:style>
+  </dgm:styleLbl>
+  <dgm:styleLbl name="fgAcc4">
+    <dgm:scene3d>
+      <a:camera prst="orthographicFront"/>
+      <a:lightRig rig="threePt" dir="t"/>
+    </dgm:scene3d>
+    <dgm:sp3d z="152400" extrusionH="63500" prstMaterial="matte">
+      <a:bevelT w="50800" h="19050" prst="relaxedInset"/>
+      <a:contourClr>
+        <a:schemeClr val="bg1"/>
+      </a:contourClr>
+    </dgm:sp3d>
+    <dgm:txPr/>
+    <dgm:style>
+      <a:lnRef idx="0">
+        <a:scrgbClr r="0" g="0" b="0"/>
+      </a:lnRef>
+      <a:fillRef idx="1">
+        <a:scrgbClr r="0" g="0" b="0"/>
+      </a:fillRef>
+      <a:effectRef idx="0">
+        <a:scrgbClr r="0" g="0" b="0"/>
+      </a:effectRef>
+      <a:fontRef idx="minor"/>
+    </dgm:style>
+  </dgm:styleLbl>
+  <dgm:styleLbl name="bgShp">
+    <dgm:scene3d>
+      <a:camera prst="orthographicFront"/>
+      <a:lightRig rig="threePt" dir="t"/>
+    </dgm:scene3d>
+    <dgm:sp3d z="-152400" extrusionH="63500" prstMaterial="matte">
+      <a:bevelT w="44450" h="6350" prst="relaxedInset"/>
+      <a:contourClr>
+        <a:schemeClr val="bg1"/>
+      </a:contourClr>
+    </dgm:sp3d>
+    <dgm:txPr/>
+    <dgm:style>
+      <a:lnRef idx="0">
+        <a:scrgbClr r="0" g="0" b="0"/>
+      </a:lnRef>
+      <a:fillRef idx="1">
+        <a:scrgbClr r="0" g="0" b="0"/>
+      </a:fillRef>
+      <a:effectRef idx="0">
+        <a:scrgbClr r="0" g="0" b="0"/>
+      </a:effectRef>
+      <a:fontRef idx="minor"/>
+    </dgm:style>
+  </dgm:styleLbl>
+  <dgm:styleLbl name="dkBgShp">
+    <dgm:scene3d>
+      <a:camera prst="orthographicFront"/>
+      <a:lightRig rig="threePt" dir="t"/>
+    </dgm:scene3d>
+    <dgm:sp3d extrusionH="190500" prstMaterial="matte">
+      <a:bevelT w="120650" h="38100" prst="relaxedInset"/>
+      <a:bevelB w="120650" h="57150" prst="relaxedInset"/>
+      <a:contourClr>
+        <a:schemeClr val="bg1"/>
+      </a:contourClr>
+    </dgm:sp3d>
+    <dgm:txPr/>
+    <dgm:style>
+      <a:lnRef idx="0">
+        <a:scrgbClr r="0" g="0" b="0"/>
+      </a:lnRef>
+      <a:fillRef idx="1">
+        <a:scrgbClr r="0" g="0" b="0"/>
+      </a:fillRef>
+      <a:effectRef idx="2">
+        <a:scrgbClr r="0" g="0" b="0"/>
+      </a:effectRef>
+      <a:fontRef idx="minor">
+        <a:schemeClr val="lt1"/>
+      </a:fontRef>
+    </dgm:style>
+  </dgm:styleLbl>
+  <dgm:styleLbl name="trBgShp">
+    <dgm:scene3d>
+      <a:camera prst="orthographicFront"/>
+      <a:lightRig rig="threePt" dir="t"/>
+    </dgm:scene3d>
+    <dgm:sp3d z="-152400" prstMaterial="matte"/>
+    <dgm:txPr/>
+    <dgm:style>
+      <a:lnRef idx="0">
+        <a:scrgbClr r="0" g="0" b="0"/>
+      </a:lnRef>
+      <a:fillRef idx="1">
+        <a:scrgbClr r="0" g="0" b="0"/>
+      </a:fillRef>
+      <a:effectRef idx="0">
+        <a:scrgbClr r="0" g="0" b="0"/>
+      </a:effectRef>
+      <a:fontRef idx="minor"/>
+    </dgm:style>
+  </dgm:styleLbl>
+  <dgm:styleLbl name="fgShp">
+    <dgm:scene3d>
+      <a:camera prst="orthographicFront"/>
+      <a:lightRig rig="threePt" dir="t"/>
+    </dgm:scene3d>
+    <dgm:sp3d z="152400" extrusionH="63500" prstMaterial="matte">
+      <a:bevelT w="50800" h="19050" prst="relaxedInset"/>
+      <a:contourClr>
+        <a:schemeClr val="bg1"/>
+      </a:contourClr>
+    </dgm:sp3d>
+    <dgm:txPr/>
+    <dgm:style>
+      <a:lnRef idx="0">
+        <a:scrgbClr r="0" g="0" b="0"/>
+      </a:lnRef>
+      <a:fillRef idx="1">
+        <a:scrgbClr r="0" g="0" b="0"/>
+      </a:fillRef>
+      <a:effectRef idx="2">
+        <a:scrgbClr r="0" g="0" b="0"/>
+      </a:effectRef>
+      <a:fontRef idx="minor">
+        <a:schemeClr val="lt1"/>
+      </a:fontRef>
+    </dgm:style>
+  </dgm:styleLbl>
+  <dgm:styleLbl name="revTx">
+    <dgm:scene3d>
+      <a:camera prst="orthographicFront"/>
+      <a:lightRig rig="threePt" dir="t"/>
+    </dgm:scene3d>
+    <dgm:sp3d/>
+    <dgm:txPr/>
+    <dgm:style>
+      <a:lnRef idx="0">
+        <a:scrgbClr r="0" g="0" b="0"/>
+      </a:lnRef>
+      <a:fillRef idx="0">
+        <a:scrgbClr r="0" g="0" b="0"/>
+      </a:fillRef>
+      <a:effectRef idx="0">
+        <a:scrgbClr r="0" g="0" b="0"/>
+      </a:effectRef>
+      <a:fontRef idx="minor"/>
+    </dgm:style>
+  </dgm:styleLbl>
+</dgm:styleDef>
 </file>
 
 <file path=word/glossary/document.xml><?xml version="1.0" encoding="utf-8"?>
@@ -1264,6 +5760,13 @@
     <w:pitch w:val="variable"/>
     <w:sig w:usb0="A00002EF" w:usb1="4000207B" w:usb2="00000000" w:usb3="00000000" w:csb0="0000019F" w:csb1="00000000"/>
   </w:font>
+  <w:font w:name="Georgia">
+    <w:panose1 w:val="02040502050405020303"/>
+    <w:charset w:val="00"/>
+    <w:family w:val="roman"/>
+    <w:pitch w:val="variable"/>
+    <w:sig w:usb0="00000287" w:usb1="00000000" w:usb2="00000000" w:usb3="00000000" w:csb0="0000009F" w:csb1="00000000"/>
+  </w:font>
 </w:fonts>
 </file>
 
@@ -1284,6 +5787,8 @@
   <w:rsids>
     <w:rsidRoot w:val="00A41F64"/>
     <w:rsid w:val="00260E38"/>
+    <w:rsid w:val="005125FA"/>
+    <w:rsid w:val="007016E6"/>
     <w:rsid w:val="00A41F64"/>
   </w:rsids>
   <m:mathPr>
@@ -2031,7 +6536,7 @@
 </file>
 
 <file path=customXml/itemProps2.xml><?xml version="1.0" encoding="utf-8"?>
-<ds:datastoreItem xmlns:ds="http://schemas.openxmlformats.org/officeDocument/2006/customXml" ds:itemID="{CF278C8F-646E-4805-B243-609170C7726C}">
+<ds:datastoreItem xmlns:ds="http://schemas.openxmlformats.org/officeDocument/2006/customXml" ds:itemID="{E9DE7DBE-7ABA-4D9D-A056-18E595016007}">
   <ds:schemaRefs>
     <ds:schemaRef ds:uri="http://schemas.openxmlformats.org/officeDocument/2006/bibliography"/>
   </ds:schemaRefs>

</xml_diff>